<commit_message>
update optimization theory work.
</commit_message>
<xml_diff>
--- a/2023年秋《组合优化理论》作业.docx
+++ b/2023年秋《组合优化理论》作业.docx
@@ -1,6 +1,6 @@
 
 <file path=word/document.xml><?xml version="1.0" encoding="utf-8"?>
-<w:document xmlns:wpc="http://schemas.microsoft.com/office/word/2010/wordprocessingCanvas" xmlns:mc="http://schemas.openxmlformats.org/markup-compatibility/2006" xmlns:o="urn:schemas-microsoft-com:office:office" xmlns:r="http://schemas.openxmlformats.org/officeDocument/2006/relationships" xmlns:m="http://schemas.openxmlformats.org/officeDocument/2006/math" xmlns:v="urn:schemas-microsoft-com:vml" xmlns:wp14="http://schemas.microsoft.com/office/word/2010/wordprocessingDrawing" xmlns:wp="http://schemas.openxmlformats.org/drawingml/2006/wordprocessingDrawing" xmlns:w="http://schemas.openxmlformats.org/wordprocessingml/2006/main" xmlns:w14="http://schemas.microsoft.com/office/word/2010/wordml" xmlns:w10="urn:schemas-microsoft-com:office:word" xmlns:w15="http://schemas.microsoft.com/office/word/2012/wordml" xmlns:wpg="http://schemas.microsoft.com/office/word/2010/wordprocessingGroup" xmlns:wpi="http://schemas.microsoft.com/office/word/2010/wordprocessingInk" xmlns:wne="http://schemas.microsoft.com/office/word/2006/wordml" xmlns:wps="http://schemas.microsoft.com/office/word/2010/wordprocessingShape" xmlns:wpsCustomData="http://www.wps.cn/officeDocument/2013/wpsCustomData" mc:Ignorable="w14 w15 wp14">
+<w:document xmlns:wpc="http://schemas.microsoft.com/office/word/2010/wordprocessingCanvas" xmlns:cx="http://schemas.microsoft.com/office/drawing/2014/chartex" xmlns:cx1="http://schemas.microsoft.com/office/drawing/2015/9/8/chartex" xmlns:cx2="http://schemas.microsoft.com/office/drawing/2015/10/21/chartex" xmlns:cx3="http://schemas.microsoft.com/office/drawing/2016/5/9/chartex" xmlns:cx4="http://schemas.microsoft.com/office/drawing/2016/5/10/chartex" xmlns:cx5="http://schemas.microsoft.com/office/drawing/2016/5/11/chartex" xmlns:cx6="http://schemas.microsoft.com/office/drawing/2016/5/12/chartex" xmlns:cx7="http://schemas.microsoft.com/office/drawing/2016/5/13/chartex" xmlns:cx8="http://schemas.microsoft.com/office/drawing/2016/5/14/chartex" xmlns:mc="http://schemas.openxmlformats.org/markup-compatibility/2006" xmlns:aink="http://schemas.microsoft.com/office/drawing/2016/ink" xmlns:am3d="http://schemas.microsoft.com/office/drawing/2017/model3d" xmlns:o="urn:schemas-microsoft-com:office:office" xmlns:oel="http://schemas.microsoft.com/office/2019/extlst" xmlns:r="http://schemas.openxmlformats.org/officeDocument/2006/relationships" xmlns:m="http://schemas.openxmlformats.org/officeDocument/2006/math" xmlns:v="urn:schemas-microsoft-com:vml" xmlns:wp14="http://schemas.microsoft.com/office/word/2010/wordprocessingDrawing" xmlns:wp="http://schemas.openxmlformats.org/drawingml/2006/wordprocessingDrawing" xmlns:w10="urn:schemas-microsoft-com:office:word" xmlns:w="http://schemas.openxmlformats.org/wordprocessingml/2006/main" xmlns:w14="http://schemas.microsoft.com/office/word/2010/wordml" xmlns:w15="http://schemas.microsoft.com/office/word/2012/wordml" xmlns:w16cex="http://schemas.microsoft.com/office/word/2018/wordml/cex" xmlns:w16cid="http://schemas.microsoft.com/office/word/2016/wordml/cid" xmlns:w16="http://schemas.microsoft.com/office/word/2018/wordml" xmlns:w16sdtdh="http://schemas.microsoft.com/office/word/2020/wordml/sdtdatahash" xmlns:w16se="http://schemas.microsoft.com/office/word/2015/wordml/symex" xmlns:wpg="http://schemas.microsoft.com/office/word/2010/wordprocessingGroup" xmlns:wpi="http://schemas.microsoft.com/office/word/2010/wordprocessingInk" xmlns:wne="http://schemas.microsoft.com/office/word/2006/wordml" xmlns:wps="http://schemas.microsoft.com/office/word/2010/wordprocessingShape" mc:Ignorable="w14 w15 w16se w16cid w16 w16cex w16sdtdh wp14">
   <w:body>
     <w:p>
       <w:pPr>
@@ -14,43 +14,176 @@
       </w:pPr>
       <w:r>
         <w:rPr>
+          <w:rFonts w:eastAsia="方正舒体" w:hint="eastAsia"/>
+          <w:b/>
+          <w:bCs/>
+          <w:sz w:val="44"/>
+        </w:rPr>
+        <w:t>电</w:t>
+      </w:r>
+      <w:r>
+        <w:rPr>
+          <w:rFonts w:eastAsia="方正舒体" w:hint="eastAsia"/>
+          <w:b/>
+          <w:bCs/>
+          <w:sz w:val="44"/>
+        </w:rPr>
+        <w:t xml:space="preserve"> </w:t>
+      </w:r>
+      <w:r>
+        <w:rPr>
+          <w:rFonts w:eastAsia="方正舒体" w:hint="eastAsia"/>
+          <w:b/>
+          <w:bCs/>
+          <w:sz w:val="44"/>
+        </w:rPr>
+        <w:t>子</w:t>
+      </w:r>
+      <w:r>
+        <w:rPr>
+          <w:rFonts w:eastAsia="方正舒体" w:hint="eastAsia"/>
+          <w:b/>
+          <w:bCs/>
+          <w:sz w:val="44"/>
+        </w:rPr>
+        <w:t xml:space="preserve"> </w:t>
+      </w:r>
+      <w:r>
+        <w:rPr>
+          <w:rFonts w:eastAsia="方正舒体" w:hint="eastAsia"/>
+          <w:b/>
+          <w:bCs/>
+          <w:sz w:val="44"/>
+        </w:rPr>
+        <w:t>科</w:t>
+      </w:r>
+      <w:r>
+        <w:rPr>
+          <w:rFonts w:eastAsia="方正舒体" w:hint="eastAsia"/>
+          <w:b/>
+          <w:bCs/>
+          <w:sz w:val="44"/>
+        </w:rPr>
+        <w:t xml:space="preserve"> </w:t>
+      </w:r>
+      <w:r>
+        <w:rPr>
+          <w:rFonts w:eastAsia="方正舒体" w:hint="eastAsia"/>
+          <w:b/>
+          <w:bCs/>
+          <w:sz w:val="44"/>
+        </w:rPr>
+        <w:t>技</w:t>
+      </w:r>
+      <w:r>
+        <w:rPr>
+          <w:rFonts w:eastAsia="方正舒体" w:hint="eastAsia"/>
+          <w:b/>
+          <w:bCs/>
+          <w:sz w:val="44"/>
+        </w:rPr>
+        <w:t xml:space="preserve"> </w:t>
+      </w:r>
+      <w:r>
+        <w:rPr>
+          <w:rFonts w:eastAsia="方正舒体" w:hint="eastAsia"/>
+          <w:b/>
+          <w:bCs/>
+          <w:sz w:val="44"/>
+        </w:rPr>
+        <w:t>大</w:t>
+      </w:r>
+      <w:r>
+        <w:rPr>
+          <w:rFonts w:eastAsia="方正舒体" w:hint="eastAsia"/>
+          <w:b/>
+          <w:bCs/>
+          <w:sz w:val="44"/>
+        </w:rPr>
+        <w:t xml:space="preserve"> </w:t>
+      </w:r>
+      <w:r>
+        <w:rPr>
+          <w:rFonts w:eastAsia="方正舒体" w:hint="eastAsia"/>
+          <w:b/>
+          <w:bCs/>
+          <w:sz w:val="44"/>
+        </w:rPr>
+        <w:t>学</w:t>
+      </w:r>
+    </w:p>
+    <w:p>
+      <w:pPr>
+        <w:jc w:val="center"/>
+        <w:rPr>
           <w:rFonts w:eastAsia="黑体"/>
           <w:b/>
           <w:bCs/>
-          <w:color w:val="000000"/>
-          <w:sz w:val="32"/>
-          <w:szCs w:val="32"/>
-        </w:rPr>
-        <w:br w:type="page"/>
-      </w:r>
-      <w:r>
-        <w:rPr>
-          <w:rFonts w:hint="eastAsia" w:eastAsia="方正舒体"/>
-          <w:b/>
-          <w:bCs/>
-          <w:sz w:val="44"/>
-        </w:rPr>
-        <w:t>电 子 科 技 大 学</w:t>
-      </w:r>
-    </w:p>
-    <w:p>
-      <w:pPr>
-        <w:jc w:val="center"/>
-        <w:rPr>
-          <w:rFonts w:eastAsia="黑体"/>
-          <w:b/>
-          <w:bCs/>
           <w:sz w:val="52"/>
         </w:rPr>
       </w:pPr>
       <w:r>
         <w:rPr>
-          <w:rFonts w:hint="eastAsia" w:eastAsia="黑体"/>
+          <w:rFonts w:eastAsia="黑体" w:hint="eastAsia"/>
           <w:b/>
           <w:bCs/>
           <w:sz w:val="52"/>
         </w:rPr>
-        <w:t>课   程   作   业</w:t>
+        <w:t>课</w:t>
+      </w:r>
+      <w:r>
+        <w:rPr>
+          <w:rFonts w:eastAsia="黑体" w:hint="eastAsia"/>
+          <w:b/>
+          <w:bCs/>
+          <w:sz w:val="52"/>
+        </w:rPr>
+        <w:t xml:space="preserve">   </w:t>
+      </w:r>
+      <w:r>
+        <w:rPr>
+          <w:rFonts w:eastAsia="黑体" w:hint="eastAsia"/>
+          <w:b/>
+          <w:bCs/>
+          <w:sz w:val="52"/>
+        </w:rPr>
+        <w:t>程</w:t>
+      </w:r>
+      <w:r>
+        <w:rPr>
+          <w:rFonts w:eastAsia="黑体" w:hint="eastAsia"/>
+          <w:b/>
+          <w:bCs/>
+          <w:sz w:val="52"/>
+        </w:rPr>
+        <w:t xml:space="preserve">   </w:t>
+      </w:r>
+      <w:r>
+        <w:rPr>
+          <w:rFonts w:eastAsia="黑体" w:hint="eastAsia"/>
+          <w:b/>
+          <w:bCs/>
+          <w:sz w:val="52"/>
+        </w:rPr>
+        <w:t>作</w:t>
+      </w:r>
+      <w:r>
+        <w:rPr>
+          <w:rFonts w:eastAsia="黑体" w:hint="eastAsia"/>
+          <w:b/>
+          <w:bCs/>
+          <w:sz w:val="52"/>
+        </w:rPr>
+        <w:t xml:space="preserve">   </w:t>
+      </w:r>
+      <w:r>
+        <w:rPr>
+          <w:rFonts w:eastAsia="黑体" w:hint="eastAsia"/>
+          <w:b/>
+          <w:bCs/>
+          <w:sz w:val="52"/>
+        </w:rPr>
+        <w:t>业</w:t>
       </w:r>
     </w:p>
     <w:p>
@@ -70,15 +203,6 @@
           <w:sz w:val="28"/>
         </w:rPr>
       </w:pPr>
-      <w:r>
-        <w:rPr>
-          <w:rFonts w:hint="eastAsia"/>
-          <w:b/>
-          <w:bCs/>
-          <w:sz w:val="28"/>
-        </w:rPr>
-        <w:t xml:space="preserve">              </w:t>
-      </w:r>
     </w:p>
     <w:p>
       <w:pPr>
@@ -114,7 +238,16 @@
           <w:bCs/>
           <w:sz w:val="28"/>
         </w:rPr>
-        <w:t xml:space="preserve">              课程名称：</w:t>
+        <w:t xml:space="preserve">              </w:t>
+      </w:r>
+      <w:r>
+        <w:rPr>
+          <w:rFonts w:hint="eastAsia"/>
+          <w:b/>
+          <w:bCs/>
+          <w:sz w:val="28"/>
+        </w:rPr>
+        <w:t>课程名称：</w:t>
       </w:r>
       <w:r>
         <w:rPr>
@@ -124,25 +257,54 @@
           <w:sz w:val="28"/>
           <w:u w:val="single"/>
         </w:rPr>
-        <w:t xml:space="preserve">   组合优化理论         </w:t>
-      </w:r>
-    </w:p>
-    <w:p>
-      <w:pPr>
-        <w:rPr>
+        <w:t xml:space="preserve">   </w:t>
+      </w:r>
+      <w:r>
+        <w:rPr>
+          <w:rFonts w:hint="eastAsia"/>
           <w:b/>
           <w:bCs/>
           <w:sz w:val="28"/>
-        </w:rPr>
-      </w:pPr>
+          <w:u w:val="single"/>
+        </w:rPr>
+        <w:t>组合优化理论</w:t>
+      </w:r>
       <w:r>
         <w:rPr>
           <w:rFonts w:hint="eastAsia"/>
           <w:b/>
           <w:bCs/>
           <w:sz w:val="28"/>
-        </w:rPr>
-        <w:t xml:space="preserve">              学生姓名：</w:t>
+          <w:u w:val="single"/>
+        </w:rPr>
+        <w:t xml:space="preserve">         </w:t>
+      </w:r>
+    </w:p>
+    <w:p>
+      <w:pPr>
+        <w:rPr>
+          <w:b/>
+          <w:bCs/>
+          <w:sz w:val="28"/>
+        </w:rPr>
+      </w:pPr>
+      <w:r>
+        <w:rPr>
+          <w:rFonts w:hint="eastAsia"/>
+          <w:b/>
+          <w:bCs/>
+          <w:sz w:val="28"/>
+        </w:rPr>
+        <w:t xml:space="preserve">              </w:t>
+      </w:r>
+      <w:r>
+        <w:rPr>
+          <w:rFonts w:hint="eastAsia"/>
+          <w:b/>
+          <w:bCs/>
+          <w:sz w:val="28"/>
+        </w:rPr>
+        <w:t>学生姓名：</w:t>
       </w:r>
       <w:r>
         <w:rPr>
@@ -161,7 +323,7 @@
           <w:sz w:val="28"/>
           <w:u w:val="single"/>
         </w:rPr>
-        <w:t xml:space="preserve">                       </w:t>
+        <w:t xml:space="preserve">      </w:t>
       </w:r>
       <w:r>
         <w:rPr>
@@ -169,6 +331,26 @@
           <w:b/>
           <w:bCs/>
           <w:sz w:val="28"/>
+          <w:u w:val="single"/>
+        </w:rPr>
+        <w:t>杨孟衡</w:t>
+      </w:r>
+      <w:r>
+        <w:rPr>
+          <w:rFonts w:hint="eastAsia"/>
+          <w:b/>
+          <w:bCs/>
+          <w:sz w:val="28"/>
+          <w:u w:val="single"/>
+        </w:rPr>
+        <w:t xml:space="preserve">           </w:t>
+      </w:r>
+      <w:r>
+        <w:rPr>
+          <w:rFonts w:hint="eastAsia"/>
+          <w:b/>
+          <w:bCs/>
+          <w:sz w:val="28"/>
         </w:rPr>
         <w:t xml:space="preserve"> </w:t>
       </w:r>
@@ -188,7 +370,34 @@
           <w:bCs/>
           <w:sz w:val="28"/>
         </w:rPr>
-        <w:t xml:space="preserve">              学    号：</w:t>
+        <w:t xml:space="preserve">              </w:t>
+      </w:r>
+      <w:r>
+        <w:rPr>
+          <w:rFonts w:hint="eastAsia"/>
+          <w:b/>
+          <w:bCs/>
+          <w:sz w:val="28"/>
+        </w:rPr>
+        <w:t>学</w:t>
+      </w:r>
+      <w:r>
+        <w:rPr>
+          <w:rFonts w:hint="eastAsia"/>
+          <w:b/>
+          <w:bCs/>
+          <w:sz w:val="28"/>
+        </w:rPr>
+        <w:t xml:space="preserve">    </w:t>
+      </w:r>
+      <w:r>
+        <w:rPr>
+          <w:rFonts w:hint="eastAsia"/>
+          <w:b/>
+          <w:bCs/>
+          <w:sz w:val="28"/>
+        </w:rPr>
+        <w:t>号：</w:t>
       </w:r>
       <w:r>
         <w:rPr>
@@ -207,53 +416,16 @@
           <w:sz w:val="28"/>
           <w:u w:val="single"/>
         </w:rPr>
-        <w:t xml:space="preserve">                    </w:t>
-      </w:r>
-    </w:p>
-    <w:p>
-      <w:pPr>
-        <w:rPr>
-          <w:b/>
-          <w:bCs/>
-          <w:sz w:val="28"/>
-        </w:rPr>
-      </w:pPr>
-      <w:r>
-        <w:rPr>
-          <w:rFonts w:hint="eastAsia"/>
-          <w:b/>
-          <w:bCs/>
-          <w:sz w:val="28"/>
-        </w:rPr>
-        <w:t xml:space="preserve">              指导教师：</w:t>
-      </w:r>
-      <w:r>
-        <w:rPr>
-          <w:rFonts w:hint="eastAsia"/>
+        <w:t xml:space="preserve"> </w:t>
+      </w:r>
+      <w:r>
+        <w:rPr>
           <w:b/>
           <w:bCs/>
           <w:sz w:val="28"/>
           <w:u w:val="single"/>
         </w:rPr>
-        <w:t xml:space="preserve">    陈安龙              </w:t>
-      </w:r>
-    </w:p>
-    <w:p>
-      <w:pPr>
-        <w:rPr>
-          <w:b/>
-          <w:bCs/>
-          <w:sz w:val="28"/>
-        </w:rPr>
-      </w:pPr>
-      <w:r>
-        <w:rPr>
-          <w:rFonts w:hint="eastAsia"/>
-          <w:b/>
-          <w:bCs/>
-          <w:sz w:val="28"/>
-        </w:rPr>
-        <w:t xml:space="preserve">              名单序号：</w:t>
+        <w:t>202322090608</w:t>
       </w:r>
       <w:r>
         <w:rPr>
@@ -263,102 +435,243 @@
           <w:sz w:val="28"/>
           <w:u w:val="single"/>
         </w:rPr>
-        <w:t xml:space="preserve">                        </w:t>
-      </w:r>
-      <w:r>
-        <w:rPr>
-          <w:rFonts w:hint="eastAsia"/>
+        <w:t xml:space="preserve">       </w:t>
+      </w:r>
+    </w:p>
+    <w:p>
+      <w:pPr>
+        <w:rPr>
           <w:b/>
           <w:bCs/>
           <w:sz w:val="28"/>
         </w:rPr>
-        <w:t xml:space="preserve"> </w:t>
-      </w:r>
-    </w:p>
-    <w:p>
-      <w:pPr>
-        <w:rPr>
+      </w:pPr>
+      <w:r>
+        <w:rPr>
+          <w:rFonts w:hint="eastAsia"/>
           <w:b/>
           <w:bCs/>
           <w:sz w:val="28"/>
         </w:rPr>
-      </w:pPr>
-    </w:p>
-    <w:p>
-      <w:pPr>
-        <w:rPr>
+        <w:t xml:space="preserve">              </w:t>
+      </w:r>
+      <w:r>
+        <w:rPr>
+          <w:rFonts w:hint="eastAsia"/>
           <w:b/>
           <w:bCs/>
           <w:sz w:val="28"/>
         </w:rPr>
-      </w:pPr>
-      <w:r>
-        <w:rPr>
-          <w:rFonts w:hint="eastAsia"/>
-          <w:b/>
-          <w:bCs/>
-          <w:sz w:val="28"/>
-        </w:rPr>
-        <w:t xml:space="preserve">     </w:t>
-      </w:r>
-    </w:p>
-    <w:p>
-      <w:pPr>
-        <w:rPr>
+        <w:t>指导教师：</w:t>
+      </w:r>
+      <w:r>
+        <w:rPr>
+          <w:rFonts w:hint="eastAsia"/>
           <w:b/>
           <w:bCs/>
           <w:sz w:val="28"/>
           <w:u w:val="single"/>
         </w:rPr>
-      </w:pPr>
-      <w:r>
-        <w:rPr>
-          <w:rFonts w:hint="eastAsia"/>
-          <w:b/>
-          <w:bCs/>
-          <w:sz w:val="28"/>
-        </w:rPr>
-        <w:t xml:space="preserve">  </w:t>
-      </w:r>
-    </w:p>
-    <w:p>
-      <w:pPr>
+        <w:t xml:space="preserve">    </w:t>
+      </w:r>
+      <w:r>
         <w:rPr>
           <w:b/>
           <w:bCs/>
           <w:sz w:val="28"/>
           <w:u w:val="single"/>
         </w:rPr>
-      </w:pPr>
-    </w:p>
-    <w:p>
-      <w:pPr>
-        <w:rPr>
+        <w:t xml:space="preserve">   </w:t>
+      </w:r>
+      <w:r>
+        <w:rPr>
+          <w:rFonts w:hint="eastAsia"/>
           <w:b/>
           <w:bCs/>
           <w:sz w:val="28"/>
           <w:u w:val="single"/>
         </w:rPr>
-      </w:pPr>
-    </w:p>
-    <w:p>
-      <w:pPr>
-        <w:rPr>
+        <w:t>陈安龙</w:t>
+      </w:r>
+      <w:r>
+        <w:rPr>
+          <w:rFonts w:hint="eastAsia"/>
           <w:b/>
           <w:bCs/>
           <w:sz w:val="28"/>
           <w:u w:val="single"/>
         </w:rPr>
-      </w:pPr>
-    </w:p>
-    <w:p>
-      <w:pPr>
-        <w:rPr>
+        <w:t xml:space="preserve">           </w:t>
+      </w:r>
+    </w:p>
+    <w:p>
+      <w:pPr>
+        <w:rPr>
+          <w:b/>
+          <w:bCs/>
+          <w:sz w:val="28"/>
+        </w:rPr>
+      </w:pPr>
+      <w:r>
+        <w:rPr>
+          <w:rFonts w:hint="eastAsia"/>
+          <w:b/>
+          <w:bCs/>
+          <w:sz w:val="28"/>
+        </w:rPr>
+        <w:t xml:space="preserve">              </w:t>
+      </w:r>
+      <w:r>
+        <w:rPr>
+          <w:rFonts w:hint="eastAsia"/>
+          <w:b/>
+          <w:bCs/>
+          <w:sz w:val="28"/>
+        </w:rPr>
+        <w:t>名单序号：</w:t>
+      </w:r>
+      <w:r>
+        <w:rPr>
+          <w:rFonts w:hint="eastAsia"/>
           <w:b/>
           <w:bCs/>
           <w:sz w:val="28"/>
           <w:u w:val="single"/>
         </w:rPr>
+        <w:t xml:space="preserve">      </w:t>
+      </w:r>
+      <w:r>
+        <w:rPr>
+          <w:b/>
+          <w:bCs/>
+          <w:sz w:val="28"/>
+          <w:u w:val="single"/>
+        </w:rPr>
+        <w:t xml:space="preserve">  137</w:t>
+      </w:r>
+      <w:r>
+        <w:rPr>
+          <w:rFonts w:hint="eastAsia"/>
+          <w:b/>
+          <w:bCs/>
+          <w:sz w:val="28"/>
+          <w:u w:val="single"/>
+        </w:rPr>
+        <w:t xml:space="preserve">        </w:t>
+      </w:r>
+      <w:r>
+        <w:rPr>
+          <w:b/>
+          <w:bCs/>
+          <w:sz w:val="28"/>
+          <w:u w:val="single"/>
+        </w:rPr>
+        <w:t xml:space="preserve">  </w:t>
+      </w:r>
+      <w:r>
+        <w:rPr>
+          <w:rFonts w:hint="eastAsia"/>
+          <w:b/>
+          <w:bCs/>
+          <w:sz w:val="28"/>
+          <w:u w:val="single"/>
+        </w:rPr>
+        <w:t xml:space="preserve">   </w:t>
+      </w:r>
+      <w:r>
+        <w:rPr>
+          <w:rFonts w:hint="eastAsia"/>
+          <w:b/>
+          <w:bCs/>
+          <w:sz w:val="28"/>
+        </w:rPr>
+        <w:t xml:space="preserve"> </w:t>
+      </w:r>
+    </w:p>
+    <w:p>
+      <w:pPr>
+        <w:rPr>
+          <w:b/>
+          <w:bCs/>
+          <w:sz w:val="28"/>
+        </w:rPr>
+      </w:pPr>
+    </w:p>
+    <w:p>
+      <w:pPr>
+        <w:rPr>
+          <w:b/>
+          <w:bCs/>
+          <w:sz w:val="28"/>
+        </w:rPr>
+      </w:pPr>
+      <w:r>
+        <w:rPr>
+          <w:rFonts w:hint="eastAsia"/>
+          <w:b/>
+          <w:bCs/>
+          <w:sz w:val="28"/>
+        </w:rPr>
+        <w:t xml:space="preserve">     </w:t>
+      </w:r>
+    </w:p>
+    <w:p>
+      <w:pPr>
+        <w:rPr>
+          <w:b/>
+          <w:bCs/>
+          <w:sz w:val="28"/>
+          <w:u w:val="single"/>
+        </w:rPr>
+      </w:pPr>
+      <w:r>
+        <w:rPr>
+          <w:rFonts w:hint="eastAsia"/>
+          <w:b/>
+          <w:bCs/>
+          <w:sz w:val="28"/>
+        </w:rPr>
+        <w:t xml:space="preserve">  </w:t>
+      </w:r>
+    </w:p>
+    <w:p>
+      <w:pPr>
+        <w:rPr>
+          <w:b/>
+          <w:bCs/>
+          <w:sz w:val="28"/>
+          <w:u w:val="single"/>
+        </w:rPr>
+      </w:pPr>
+    </w:p>
+    <w:p>
+      <w:pPr>
+        <w:rPr>
+          <w:b/>
+          <w:bCs/>
+          <w:sz w:val="28"/>
+          <w:u w:val="single"/>
+        </w:rPr>
+      </w:pPr>
+    </w:p>
+    <w:p>
+      <w:pPr>
+        <w:rPr>
+          <w:b/>
+          <w:bCs/>
+          <w:sz w:val="28"/>
+          <w:u w:val="single"/>
+        </w:rPr>
+      </w:pPr>
+    </w:p>
+    <w:p>
+      <w:pPr>
+        <w:rPr>
+          <w:b/>
+          <w:bCs/>
+          <w:sz w:val="28"/>
+          <w:u w:val="single"/>
+        </w:rPr>
       </w:pPr>
     </w:p>
     <w:p>
@@ -400,11 +713,11 @@
     </w:p>
     <w:p>
       <w:pPr>
-        <w:pStyle w:val="2"/>
+        <w:pStyle w:val="a3"/>
         <w:spacing w:before="0" w:beforeAutospacing="0" w:after="0" w:afterAutospacing="0"/>
         <w:textAlignment w:val="baseline"/>
         <w:rPr>
-          <w:rFonts w:ascii="黑体" w:hAnsi="黑体" w:eastAsia="黑体" w:cs="Times New Roman"/>
+          <w:rFonts w:ascii="黑体" w:eastAsia="黑体" w:hAnsi="黑体" w:cs="Times New Roman"/>
           <w:b/>
           <w:bCs/>
           <w:color w:val="0000FF"/>
@@ -415,7 +728,7 @@
       </w:pPr>
       <w:r>
         <w:rPr>
-          <w:rFonts w:hint="eastAsia" w:ascii="黑体" w:hAnsi="黑体" w:eastAsia="黑体" w:cs="Times New Roman"/>
+          <w:rFonts w:ascii="黑体" w:eastAsia="黑体" w:hAnsi="黑体" w:cs="Times New Roman" w:hint="eastAsia"/>
           <w:b/>
           <w:bCs/>
           <w:color w:val="FF0000"/>
@@ -423,21 +736,21 @@
           <w:sz w:val="32"/>
           <w:szCs w:val="32"/>
         </w:rPr>
+        <w:lastRenderedPageBreak/>
         <w:t>作业要求：</w:t>
       </w:r>
     </w:p>
     <w:p>
       <w:pPr>
-        <w:pStyle w:val="2"/>
+        <w:pStyle w:val="a3"/>
         <w:numPr>
           <w:ilvl w:val="0"/>
           <w:numId w:val="1"/>
         </w:numPr>
         <w:spacing w:before="0" w:beforeAutospacing="0" w:after="0" w:afterAutospacing="0"/>
-        <w:ind w:leftChars="0"/>
         <w:textAlignment w:val="baseline"/>
         <w:rPr>
-          <w:rFonts w:ascii="黑体" w:hAnsi="黑体" w:eastAsia="黑体" w:cs="Times New Roman"/>
+          <w:rFonts w:ascii="黑体" w:eastAsia="黑体" w:hAnsi="黑体" w:cs="Times New Roman"/>
           <w:b/>
           <w:bCs/>
           <w:color w:val="FF0000"/>
@@ -448,7 +761,7 @@
       </w:pPr>
       <w:r>
         <w:rPr>
-          <w:rFonts w:hint="eastAsia" w:ascii="Times New Roman" w:hAnsi="Times New Roman" w:cs="Times New Roman" w:eastAsiaTheme="minorEastAsia"/>
+          <w:rFonts w:ascii="Times New Roman" w:eastAsiaTheme="minorEastAsia" w:hAnsi="Times New Roman" w:cs="Times New Roman" w:hint="eastAsia"/>
           <w:b/>
           <w:bCs/>
           <w:color w:val="0000FF"/>
@@ -460,7 +773,7 @@
       </w:r>
       <w:r>
         <w:rPr>
-          <w:rFonts w:hint="eastAsia" w:ascii="Times New Roman" w:hAnsi="Times New Roman" w:cs="Times New Roman" w:eastAsiaTheme="minorEastAsia"/>
+          <w:rFonts w:ascii="Times New Roman" w:eastAsiaTheme="minorEastAsia" w:hAnsi="Times New Roman" w:cs="Times New Roman" w:hint="eastAsia"/>
           <w:b/>
           <w:bCs/>
           <w:color w:val="C00000"/>
@@ -472,20 +785,19 @@
       </w:r>
       <w:r>
         <w:rPr>
-          <w:rFonts w:hint="eastAsia" w:ascii="Times New Roman" w:hAnsi="Times New Roman" w:cs="Times New Roman" w:eastAsiaTheme="minorEastAsia"/>
+          <w:rFonts w:ascii="Times New Roman" w:eastAsiaTheme="minorEastAsia" w:hAnsi="Times New Roman" w:cs="Times New Roman" w:hint="eastAsia"/>
           <w:b/>
           <w:bCs/>
           <w:color w:val="C00000"/>
           <w:kern w:val="24"/>
           <w:sz w:val="30"/>
           <w:szCs w:val="30"/>
-          <w:lang w:val="en-US" w:eastAsia="zh-CN"/>
         </w:rPr>
         <w:t>15</w:t>
       </w:r>
       <w:r>
         <w:rPr>
-          <w:rFonts w:hint="eastAsia" w:ascii="Times New Roman" w:hAnsi="Times New Roman" w:cs="Times New Roman" w:eastAsiaTheme="minorEastAsia"/>
+          <w:rFonts w:ascii="Times New Roman" w:eastAsiaTheme="minorEastAsia" w:hAnsi="Times New Roman" w:cs="Times New Roman" w:hint="eastAsia"/>
           <w:b/>
           <w:bCs/>
           <w:color w:val="C00000"/>
@@ -497,30 +809,40 @@
       </w:r>
       <w:r>
         <w:rPr>
-          <w:rFonts w:hint="eastAsia" w:ascii="Times New Roman" w:hAnsi="Times New Roman" w:cs="Times New Roman" w:eastAsiaTheme="minorEastAsia"/>
+          <w:rFonts w:ascii="Times New Roman" w:eastAsiaTheme="minorEastAsia" w:hAnsi="Times New Roman" w:cs="Times New Roman" w:hint="eastAsia"/>
           <w:b/>
           <w:bCs/>
           <w:color w:val="C00000"/>
           <w:kern w:val="24"/>
           <w:sz w:val="30"/>
           <w:szCs w:val="30"/>
-          <w:lang w:val="en-US" w:eastAsia="zh-CN"/>
-        </w:rPr>
-        <w:t>QQ群作业</w:t>
-      </w:r>
-    </w:p>
-    <w:p>
-      <w:pPr>
-        <w:pStyle w:val="2"/>
+        </w:rPr>
+        <w:t>QQ</w:t>
+      </w:r>
+      <w:r>
+        <w:rPr>
+          <w:rFonts w:ascii="Times New Roman" w:eastAsiaTheme="minorEastAsia" w:hAnsi="Times New Roman" w:cs="Times New Roman" w:hint="eastAsia"/>
+          <w:b/>
+          <w:bCs/>
+          <w:color w:val="C00000"/>
+          <w:kern w:val="24"/>
+          <w:sz w:val="30"/>
+          <w:szCs w:val="30"/>
+        </w:rPr>
+        <w:t>群作业</w:t>
+      </w:r>
+    </w:p>
+    <w:p>
+      <w:pPr>
+        <w:pStyle w:val="a3"/>
         <w:numPr>
           <w:ilvl w:val="0"/>
           <w:numId w:val="1"/>
         </w:numPr>
         <w:spacing w:before="0" w:beforeAutospacing="0" w:after="0" w:afterAutospacing="0"/>
-        <w:ind w:leftChars="0"/>
         <w:textAlignment w:val="baseline"/>
         <w:rPr>
-          <w:rFonts w:ascii="黑体" w:hAnsi="黑体" w:eastAsia="黑体" w:cs="Times New Roman"/>
+          <w:rFonts w:ascii="黑体" w:eastAsia="黑体" w:hAnsi="黑体" w:cs="Times New Roman"/>
           <w:b/>
           <w:bCs/>
           <w:color w:val="FF0000"/>
@@ -531,7 +853,7 @@
       </w:pPr>
       <w:r>
         <w:rPr>
-          <w:rFonts w:hint="eastAsia" w:ascii="Times New Roman" w:hAnsi="Times New Roman" w:cs="Times New Roman" w:eastAsiaTheme="minorEastAsia"/>
+          <w:rFonts w:ascii="Times New Roman" w:eastAsiaTheme="minorEastAsia" w:hAnsi="Times New Roman" w:cs="Times New Roman" w:hint="eastAsia"/>
           <w:b/>
           <w:bCs/>
           <w:color w:val="0000FF"/>
@@ -544,16 +866,15 @@
     </w:p>
     <w:p>
       <w:pPr>
-        <w:pStyle w:val="2"/>
+        <w:pStyle w:val="a3"/>
         <w:numPr>
           <w:ilvl w:val="0"/>
           <w:numId w:val="1"/>
         </w:numPr>
         <w:spacing w:before="0" w:beforeAutospacing="0" w:after="0" w:afterAutospacing="0"/>
-        <w:ind w:leftChars="0"/>
         <w:textAlignment w:val="baseline"/>
         <w:rPr>
-          <w:rFonts w:ascii="Times New Roman" w:hAnsi="Times New Roman" w:cs="Times New Roman" w:eastAsiaTheme="minorEastAsia"/>
+          <w:rFonts w:ascii="Times New Roman" w:eastAsiaTheme="minorEastAsia" w:hAnsi="Times New Roman" w:cs="Times New Roman"/>
           <w:b/>
           <w:bCs/>
           <w:color w:val="0000FF"/>
@@ -564,7 +885,7 @@
       </w:pPr>
       <w:r>
         <w:rPr>
-          <w:rFonts w:hint="eastAsia" w:ascii="黑体" w:hAnsi="黑体" w:eastAsia="黑体" w:cs="Times New Roman"/>
+          <w:rFonts w:ascii="黑体" w:eastAsia="黑体" w:hAnsi="黑体" w:cs="Times New Roman" w:hint="eastAsia"/>
           <w:b/>
           <w:bCs/>
           <w:color w:val="FF0000"/>
@@ -577,16 +898,15 @@
     </w:p>
     <w:p>
       <w:pPr>
-        <w:pStyle w:val="2"/>
+        <w:pStyle w:val="a3"/>
         <w:numPr>
           <w:ilvl w:val="0"/>
           <w:numId w:val="1"/>
         </w:numPr>
         <w:spacing w:before="0" w:beforeAutospacing="0" w:after="0" w:afterAutospacing="0"/>
-        <w:ind w:leftChars="0"/>
         <w:textAlignment w:val="baseline"/>
         <w:rPr>
-          <w:rFonts w:ascii="Times New Roman" w:hAnsi="Times New Roman" w:cs="Times New Roman" w:eastAsiaTheme="minorEastAsia"/>
+          <w:rFonts w:ascii="Times New Roman" w:eastAsiaTheme="minorEastAsia" w:hAnsi="Times New Roman" w:cs="Times New Roman"/>
           <w:b/>
           <w:bCs/>
           <w:color w:val="0000FF"/>
@@ -597,7 +917,7 @@
       </w:pPr>
       <w:r>
         <w:rPr>
-          <w:rFonts w:hint="eastAsia" w:ascii="黑体" w:hAnsi="黑体" w:eastAsia="黑体" w:cs="Times New Roman"/>
+          <w:rFonts w:ascii="黑体" w:eastAsia="黑体" w:hAnsi="黑体" w:cs="Times New Roman" w:hint="eastAsia"/>
           <w:b/>
           <w:bCs/>
           <w:color w:val="0000FF"/>
@@ -609,7 +929,7 @@
       </w:r>
       <w:r>
         <w:rPr>
-          <w:rFonts w:hint="eastAsia" w:ascii="Times New Roman" w:hAnsi="Times New Roman" w:cs="Times New Roman" w:eastAsiaTheme="minorEastAsia"/>
+          <w:rFonts w:ascii="Times New Roman" w:eastAsiaTheme="minorEastAsia" w:hAnsi="Times New Roman" w:cs="Times New Roman" w:hint="eastAsia"/>
           <w:b/>
           <w:bCs/>
           <w:color w:val="0000FF"/>
@@ -622,16 +942,15 @@
     </w:p>
     <w:p>
       <w:pPr>
-        <w:pStyle w:val="2"/>
+        <w:pStyle w:val="a3"/>
         <w:numPr>
           <w:ilvl w:val="0"/>
           <w:numId w:val="1"/>
         </w:numPr>
         <w:spacing w:before="0" w:beforeAutospacing="0" w:after="0" w:afterAutospacing="0"/>
-        <w:ind w:leftChars="0"/>
         <w:textAlignment w:val="baseline"/>
         <w:rPr>
-          <w:rFonts w:ascii="Times New Roman" w:hAnsi="Times New Roman" w:cs="Times New Roman" w:eastAsiaTheme="minorEastAsia"/>
+          <w:rFonts w:ascii="Times New Roman" w:eastAsiaTheme="minorEastAsia" w:hAnsi="Times New Roman" w:cs="Times New Roman"/>
           <w:b/>
           <w:bCs/>
           <w:color w:val="0000FF"/>
@@ -642,7 +961,7 @@
       </w:pPr>
       <w:r>
         <w:rPr>
-          <w:rFonts w:hint="eastAsia" w:ascii="Times New Roman" w:hAnsi="Times New Roman" w:cs="Times New Roman" w:eastAsiaTheme="minorEastAsia"/>
+          <w:rFonts w:ascii="Times New Roman" w:eastAsiaTheme="minorEastAsia" w:hAnsi="Times New Roman" w:cs="Times New Roman" w:hint="eastAsia"/>
           <w:b/>
           <w:bCs/>
           <w:color w:val="0000FF"/>
@@ -654,7 +973,7 @@
       </w:r>
       <w:r>
         <w:rPr>
-          <w:rFonts w:hint="eastAsia" w:ascii="Times New Roman" w:hAnsi="Times New Roman" w:cs="Times New Roman" w:eastAsiaTheme="minorEastAsia"/>
+          <w:rFonts w:ascii="Times New Roman" w:eastAsiaTheme="minorEastAsia" w:hAnsi="Times New Roman" w:cs="Times New Roman" w:hint="eastAsia"/>
           <w:b/>
           <w:bCs/>
           <w:color w:val="FF0000"/>
@@ -662,11 +981,23 @@
           <w:sz w:val="30"/>
           <w:szCs w:val="30"/>
         </w:rPr>
-        <w:t>A4纸手写</w:t>
-      </w:r>
-      <w:r>
-        <w:rPr>
-          <w:rFonts w:hint="eastAsia" w:ascii="Times New Roman" w:hAnsi="Times New Roman" w:cs="Times New Roman" w:eastAsiaTheme="minorEastAsia"/>
+        <w:t>A4</w:t>
+      </w:r>
+      <w:r>
+        <w:rPr>
+          <w:rFonts w:ascii="Times New Roman" w:eastAsiaTheme="minorEastAsia" w:hAnsi="Times New Roman" w:cs="Times New Roman" w:hint="eastAsia"/>
+          <w:b/>
+          <w:bCs/>
+          <w:color w:val="FF0000"/>
+          <w:kern w:val="24"/>
+          <w:sz w:val="30"/>
+          <w:szCs w:val="30"/>
+        </w:rPr>
+        <w:t>纸手写</w:t>
+      </w:r>
+      <w:r>
+        <w:rPr>
+          <w:rFonts w:ascii="Times New Roman" w:eastAsiaTheme="minorEastAsia" w:hAnsi="Times New Roman" w:cs="Times New Roman" w:hint="eastAsia"/>
           <w:b/>
           <w:bCs/>
           <w:color w:val="0000FF"/>
@@ -679,16 +1010,15 @@
     </w:p>
     <w:p>
       <w:pPr>
-        <w:pStyle w:val="2"/>
+        <w:pStyle w:val="a3"/>
         <w:numPr>
           <w:ilvl w:val="0"/>
           <w:numId w:val="1"/>
         </w:numPr>
         <w:spacing w:before="0" w:beforeAutospacing="0" w:after="0" w:afterAutospacing="0"/>
-        <w:ind w:leftChars="0"/>
         <w:textAlignment w:val="baseline"/>
         <w:rPr>
-          <w:rFonts w:ascii="Times New Roman" w:hAnsi="Times New Roman" w:cs="Times New Roman" w:eastAsiaTheme="minorEastAsia"/>
+          <w:rFonts w:ascii="Times New Roman" w:eastAsiaTheme="minorEastAsia" w:hAnsi="Times New Roman" w:cs="Times New Roman"/>
           <w:b/>
           <w:bCs/>
           <w:color w:val="0000FF"/>
@@ -699,30 +1029,76 @@
       </w:pPr>
       <w:r>
         <w:rPr>
-          <w:rFonts w:hint="eastAsia" w:ascii="Times New Roman" w:hAnsi="Times New Roman" w:cs="Times New Roman" w:eastAsiaTheme="minorEastAsia"/>
+          <w:rFonts w:ascii="Times New Roman" w:eastAsiaTheme="minorEastAsia" w:hAnsi="Times New Roman" w:cs="Times New Roman" w:hint="eastAsia"/>
           <w:b/>
           <w:bCs/>
           <w:color w:val="0000FF"/>
           <w:kern w:val="24"/>
           <w:sz w:val="30"/>
           <w:szCs w:val="30"/>
-          <w:lang w:val="en-US" w:eastAsia="zh-CN"/>
-        </w:rPr>
-        <w:t>拍照后将作业图片按照作业顺序插入word文件，并转成PDF文件</w:t>
-      </w:r>
-    </w:p>
-    <w:p>
-      <w:pPr>
-        <w:pStyle w:val="2"/>
+        </w:rPr>
+        <w:t>拍照后将作业图片按照作业顺序插入</w:t>
+      </w:r>
+      <w:r>
+        <w:rPr>
+          <w:rFonts w:ascii="Times New Roman" w:eastAsiaTheme="minorEastAsia" w:hAnsi="Times New Roman" w:cs="Times New Roman" w:hint="eastAsia"/>
+          <w:b/>
+          <w:bCs/>
+          <w:color w:val="0000FF"/>
+          <w:kern w:val="24"/>
+          <w:sz w:val="30"/>
+          <w:szCs w:val="30"/>
+        </w:rPr>
+        <w:t>word</w:t>
+      </w:r>
+      <w:r>
+        <w:rPr>
+          <w:rFonts w:ascii="Times New Roman" w:eastAsiaTheme="minorEastAsia" w:hAnsi="Times New Roman" w:cs="Times New Roman" w:hint="eastAsia"/>
+          <w:b/>
+          <w:bCs/>
+          <w:color w:val="0000FF"/>
+          <w:kern w:val="24"/>
+          <w:sz w:val="30"/>
+          <w:szCs w:val="30"/>
+        </w:rPr>
+        <w:t>文件，并转成</w:t>
+      </w:r>
+      <w:r>
+        <w:rPr>
+          <w:rFonts w:ascii="Times New Roman" w:eastAsiaTheme="minorEastAsia" w:hAnsi="Times New Roman" w:cs="Times New Roman" w:hint="eastAsia"/>
+          <w:b/>
+          <w:bCs/>
+          <w:color w:val="0000FF"/>
+          <w:kern w:val="24"/>
+          <w:sz w:val="30"/>
+          <w:szCs w:val="30"/>
+        </w:rPr>
+        <w:t>PDF</w:t>
+      </w:r>
+      <w:r>
+        <w:rPr>
+          <w:rFonts w:ascii="Times New Roman" w:eastAsiaTheme="minorEastAsia" w:hAnsi="Times New Roman" w:cs="Times New Roman" w:hint="eastAsia"/>
+          <w:b/>
+          <w:bCs/>
+          <w:color w:val="0000FF"/>
+          <w:kern w:val="24"/>
+          <w:sz w:val="30"/>
+          <w:szCs w:val="30"/>
+        </w:rPr>
+        <w:t>文件</w:t>
+      </w:r>
+    </w:p>
+    <w:p>
+      <w:pPr>
+        <w:pStyle w:val="a3"/>
         <w:numPr>
           <w:ilvl w:val="0"/>
           <w:numId w:val="1"/>
         </w:numPr>
         <w:spacing w:before="0" w:beforeAutospacing="0" w:after="0" w:afterAutospacing="0"/>
-        <w:ind w:leftChars="0"/>
         <w:textAlignment w:val="baseline"/>
         <w:rPr>
-          <w:rFonts w:ascii="Times New Roman" w:hAnsi="Times New Roman" w:cs="Times New Roman" w:eastAsiaTheme="minorEastAsia"/>
+          <w:rFonts w:ascii="Times New Roman" w:eastAsiaTheme="minorEastAsia" w:hAnsi="Times New Roman" w:cs="Times New Roman"/>
           <w:b/>
           <w:bCs/>
           <w:color w:val="0000FF"/>
@@ -733,35 +1109,105 @@
       </w:pPr>
       <w:r>
         <w:rPr>
-          <w:rFonts w:hint="eastAsia" w:ascii="Times New Roman" w:hAnsi="Times New Roman" w:cs="Times New Roman" w:eastAsiaTheme="minorEastAsia"/>
+          <w:rFonts w:ascii="Times New Roman" w:eastAsiaTheme="minorEastAsia" w:hAnsi="Times New Roman" w:cs="Times New Roman" w:hint="eastAsia"/>
           <w:b/>
           <w:bCs/>
           <w:color w:val="0000FF"/>
           <w:kern w:val="24"/>
           <w:sz w:val="30"/>
           <w:szCs w:val="30"/>
-          <w:lang w:val="en-US" w:eastAsia="zh-CN"/>
-        </w:rPr>
-        <w:t xml:space="preserve">PDF文件命名为： </w:t>
-      </w:r>
-      <w:r>
-        <w:rPr>
-          <w:rFonts w:hint="eastAsia" w:ascii="Times New Roman" w:hAnsi="Times New Roman" w:cs="Times New Roman" w:eastAsiaTheme="minorEastAsia"/>
+        </w:rPr>
+        <w:t>PDF</w:t>
+      </w:r>
+      <w:r>
+        <w:rPr>
+          <w:rFonts w:ascii="Times New Roman" w:eastAsiaTheme="minorEastAsia" w:hAnsi="Times New Roman" w:cs="Times New Roman" w:hint="eastAsia"/>
+          <w:b/>
+          <w:bCs/>
+          <w:color w:val="0000FF"/>
+          <w:kern w:val="24"/>
+          <w:sz w:val="30"/>
+          <w:szCs w:val="30"/>
+        </w:rPr>
+        <w:t>文件命名为：</w:t>
+      </w:r>
+      <w:r>
+        <w:rPr>
+          <w:rFonts w:ascii="Times New Roman" w:eastAsiaTheme="minorEastAsia" w:hAnsi="Times New Roman" w:cs="Times New Roman" w:hint="eastAsia"/>
+          <w:b/>
+          <w:bCs/>
+          <w:color w:val="0000FF"/>
+          <w:kern w:val="24"/>
+          <w:sz w:val="30"/>
+          <w:szCs w:val="30"/>
+        </w:rPr>
+        <w:t xml:space="preserve"> </w:t>
+      </w:r>
+      <w:r>
+        <w:rPr>
+          <w:rFonts w:ascii="Times New Roman" w:eastAsiaTheme="minorEastAsia" w:hAnsi="Times New Roman" w:cs="Times New Roman" w:hint="eastAsia"/>
           <w:b/>
           <w:bCs/>
           <w:color w:val="FF0000"/>
           <w:kern w:val="24"/>
           <w:sz w:val="30"/>
           <w:szCs w:val="30"/>
-          <w:lang w:val="en-US" w:eastAsia="zh-CN"/>
-        </w:rPr>
-        <w:t>点名册序号-学号-姓名</w:t>
-      </w:r>
-    </w:p>
-    <w:p>
-      <w:pPr>
-        <w:rPr>
-          <w:rFonts w:ascii="Times New Roman" w:hAnsi="Times New Roman" w:cs="Times New Roman" w:eastAsiaTheme="minorEastAsia"/>
+        </w:rPr>
+        <w:t>点名册序号</w:t>
+      </w:r>
+      <w:r>
+        <w:rPr>
+          <w:rFonts w:ascii="Times New Roman" w:eastAsiaTheme="minorEastAsia" w:hAnsi="Times New Roman" w:cs="Times New Roman" w:hint="eastAsia"/>
+          <w:b/>
+          <w:bCs/>
+          <w:color w:val="FF0000"/>
+          <w:kern w:val="24"/>
+          <w:sz w:val="30"/>
+          <w:szCs w:val="30"/>
+        </w:rPr>
+        <w:t>-</w:t>
+      </w:r>
+      <w:r>
+        <w:rPr>
+          <w:rFonts w:ascii="Times New Roman" w:eastAsiaTheme="minorEastAsia" w:hAnsi="Times New Roman" w:cs="Times New Roman" w:hint="eastAsia"/>
+          <w:b/>
+          <w:bCs/>
+          <w:color w:val="FF0000"/>
+          <w:kern w:val="24"/>
+          <w:sz w:val="30"/>
+          <w:szCs w:val="30"/>
+        </w:rPr>
+        <w:t>学号</w:t>
+      </w:r>
+      <w:r>
+        <w:rPr>
+          <w:rFonts w:ascii="Times New Roman" w:eastAsiaTheme="minorEastAsia" w:hAnsi="Times New Roman" w:cs="Times New Roman" w:hint="eastAsia"/>
+          <w:b/>
+          <w:bCs/>
+          <w:color w:val="FF0000"/>
+          <w:kern w:val="24"/>
+          <w:sz w:val="30"/>
+          <w:szCs w:val="30"/>
+        </w:rPr>
+        <w:t>-</w:t>
+      </w:r>
+      <w:r>
+        <w:rPr>
+          <w:rFonts w:ascii="Times New Roman" w:eastAsiaTheme="minorEastAsia" w:hAnsi="Times New Roman" w:cs="Times New Roman" w:hint="eastAsia"/>
+          <w:b/>
+          <w:bCs/>
+          <w:color w:val="FF0000"/>
+          <w:kern w:val="24"/>
+          <w:sz w:val="30"/>
+          <w:szCs w:val="30"/>
+        </w:rPr>
+        <w:t>姓名</w:t>
+      </w:r>
+    </w:p>
+    <w:p>
+      <w:pPr>
+        <w:rPr>
+          <w:rFonts w:eastAsiaTheme="minorEastAsia"/>
           <w:b/>
           <w:bCs/>
           <w:color w:val="0000FF"/>
@@ -772,14 +1218,13 @@
       </w:pPr>
       <w:r>
         <w:rPr>
-          <w:rFonts w:hint="eastAsia" w:ascii="Times New Roman" w:hAnsi="Times New Roman" w:cs="Times New Roman" w:eastAsiaTheme="minorEastAsia"/>
+          <w:rFonts w:eastAsiaTheme="minorEastAsia" w:hint="eastAsia"/>
           <w:b/>
           <w:bCs/>
           <w:color w:val="FF0000"/>
           <w:kern w:val="24"/>
           <w:sz w:val="30"/>
           <w:szCs w:val="30"/>
-          <w:lang w:val="en-US" w:eastAsia="zh-CN"/>
         </w:rPr>
         <w:br w:type="page"/>
       </w:r>
@@ -798,8 +1243,6 @@
           <w:szCs w:val="32"/>
         </w:rPr>
       </w:pPr>
-      <w:bookmarkStart w:id="0" w:name="_GoBack"/>
-      <w:bookmarkEnd w:id="0"/>
       <w:r>
         <w:rPr>
           <w:rFonts w:eastAsia="黑体"/>
@@ -809,7 +1252,19 @@
           <w:sz w:val="32"/>
           <w:szCs w:val="32"/>
         </w:rPr>
-        <w:t>2023年秋《组合优化理论》作业</w:t>
+        <w:lastRenderedPageBreak/>
+        <w:t>2023</w:t>
+      </w:r>
+      <w:r>
+        <w:rPr>
+          <w:rFonts w:eastAsia="黑体"/>
+          <w:b/>
+          <w:bCs/>
+          <w:color w:val="000000"/>
+          <w:sz w:val="32"/>
+          <w:szCs w:val="32"/>
+        </w:rPr>
+        <w:t>年秋《组合优化理论》作业</w:t>
       </w:r>
     </w:p>
     <w:p>
@@ -818,7 +1273,7 @@
         <w:spacing w:line="400" w:lineRule="exact"/>
         <w:jc w:val="center"/>
         <w:rPr>
-          <w:rFonts w:hint="eastAsia" w:eastAsia="黑体"/>
+          <w:rFonts w:eastAsia="黑体"/>
           <w:b/>
           <w:bCs/>
           <w:color w:val="000000"/>
@@ -849,7 +1304,7 @@
       </w:r>
       <w:r>
         <w:rPr>
-          <w:rFonts w:hint="eastAsia" w:ascii="宋体" w:hAnsi="宋体"/>
+          <w:rFonts w:ascii="宋体" w:hAnsi="宋体" w:hint="eastAsia"/>
           <w:color w:val="000000"/>
           <w:sz w:val="24"/>
           <w:szCs w:val="24"/>
@@ -881,7 +1336,7 @@
       </w:r>
       <w:r>
         <w:rPr>
-          <w:rFonts w:hint="eastAsia" w:ascii="宋体" w:hAnsi="宋体"/>
+          <w:rFonts w:ascii="宋体" w:hAnsi="宋体" w:hint="eastAsia"/>
           <w:color w:val="000000"/>
           <w:sz w:val="24"/>
           <w:szCs w:val="24"/>
@@ -910,7 +1365,7 @@
       </w:r>
       <w:r>
         <w:rPr>
-          <w:rFonts w:hint="eastAsia" w:ascii="宋体" w:hAnsi="宋体"/>
+          <w:rFonts w:ascii="宋体" w:hAnsi="宋体" w:hint="eastAsia"/>
           <w:color w:val="000000"/>
           <w:sz w:val="24"/>
           <w:szCs w:val="24"/>
@@ -942,7 +1397,7 @@
       </w:r>
       <w:r>
         <w:rPr>
-          <w:rFonts w:hint="eastAsia" w:ascii="宋体" w:hAnsi="宋体"/>
+          <w:rFonts w:ascii="宋体" w:hAnsi="宋体" w:hint="eastAsia"/>
           <w:color w:val="000000"/>
           <w:sz w:val="24"/>
           <w:szCs w:val="24"/>
@@ -974,7 +1429,7 @@
       </w:r>
       <w:r>
         <w:rPr>
-          <w:rFonts w:hint="eastAsia" w:ascii="宋体" w:hAnsi="宋体"/>
+          <w:rFonts w:ascii="宋体" w:hAnsi="宋体" w:hint="eastAsia"/>
           <w:color w:val="000000"/>
           <w:sz w:val="24"/>
           <w:szCs w:val="24"/>
@@ -1006,7 +1461,7 @@
       </w:r>
       <w:r>
         <w:rPr>
-          <w:rFonts w:hint="eastAsia" w:ascii="宋体" w:hAnsi="宋体"/>
+          <w:rFonts w:ascii="宋体" w:hAnsi="宋体" w:hint="eastAsia"/>
           <w:color w:val="000000"/>
           <w:sz w:val="24"/>
           <w:szCs w:val="24"/>
@@ -1022,17 +1477,17 @@
         </w:numPr>
         <w:snapToGrid w:val="0"/>
         <w:spacing w:line="400" w:lineRule="exact"/>
-        <w:ind w:left="420" w:leftChars="200"/>
-        <w:rPr>
-          <w:rFonts w:hint="eastAsia" w:ascii="宋体" w:hAnsi="宋体"/>
-          <w:color w:val="000000"/>
-          <w:sz w:val="24"/>
-          <w:szCs w:val="24"/>
-        </w:rPr>
-      </w:pPr>
-      <w:r>
-        <w:rPr>
-          <w:rFonts w:hint="eastAsia" w:ascii="宋体" w:hAnsi="宋体"/>
+        <w:ind w:leftChars="200" w:left="420"/>
+        <w:rPr>
+          <w:rFonts w:ascii="宋体" w:hAnsi="宋体"/>
+          <w:color w:val="000000"/>
+          <w:sz w:val="24"/>
+          <w:szCs w:val="24"/>
+        </w:rPr>
+      </w:pPr>
+      <w:r>
+        <w:rPr>
+          <w:rFonts w:ascii="宋体" w:hAnsi="宋体" w:hint="eastAsia"/>
           <w:color w:val="000000"/>
           <w:sz w:val="24"/>
           <w:szCs w:val="24"/>
@@ -1052,7 +1507,7 @@
       </w:r>
       <w:r>
         <w:rPr>
-          <w:rFonts w:hint="eastAsia" w:ascii="宋体" w:hAnsi="宋体"/>
+          <w:rFonts w:ascii="宋体" w:hAnsi="宋体" w:hint="eastAsia"/>
           <w:color w:val="000000"/>
           <w:sz w:val="24"/>
           <w:szCs w:val="24"/>
@@ -1072,7 +1527,7 @@
       </w:r>
       <w:r>
         <w:rPr>
-          <w:rFonts w:hint="eastAsia" w:ascii="宋体" w:hAnsi="宋体"/>
+          <w:rFonts w:ascii="宋体" w:hAnsi="宋体" w:hint="eastAsia"/>
           <w:color w:val="000000"/>
           <w:sz w:val="24"/>
           <w:szCs w:val="24"/>
@@ -1088,9 +1543,8 @@
         </w:numPr>
         <w:snapToGrid w:val="0"/>
         <w:spacing w:line="400" w:lineRule="exact"/>
-        <w:ind w:left="420" w:leftChars="200"/>
-        <w:rPr>
-          <w:rFonts w:hint="eastAsia"/>
+        <w:ind w:leftChars="200" w:left="420"/>
+        <w:rPr>
           <w:color w:val="000000"/>
           <w:sz w:val="24"/>
           <w:szCs w:val="24"/>
@@ -1119,7 +1573,7 @@
       </w:r>
       <w:r>
         <w:rPr>
-          <w:rFonts w:hint="eastAsia" w:ascii="宋体" w:hAnsi="宋体"/>
+          <w:rFonts w:ascii="宋体" w:hAnsi="宋体" w:hint="eastAsia"/>
           <w:color w:val="000000"/>
           <w:sz w:val="24"/>
           <w:szCs w:val="24"/>
@@ -1149,7 +1603,7 @@
       </w:r>
       <w:r>
         <w:rPr>
-          <w:rFonts w:hint="eastAsia" w:ascii="宋体" w:hAnsi="宋体"/>
+          <w:rFonts w:ascii="宋体" w:hAnsi="宋体" w:hint="eastAsia"/>
           <w:color w:val="000000"/>
           <w:sz w:val="24"/>
           <w:szCs w:val="24"/>
@@ -1165,7 +1619,7 @@
         </w:numPr>
         <w:snapToGrid w:val="0"/>
         <w:spacing w:line="400" w:lineRule="exact"/>
-        <w:ind w:left="420" w:leftChars="200"/>
+        <w:ind w:leftChars="200" w:left="420"/>
         <w:rPr>
           <w:color w:val="000000"/>
           <w:sz w:val="24"/>
@@ -1195,7 +1649,7 @@
       </w:r>
       <w:r>
         <w:rPr>
-          <w:rFonts w:hint="eastAsia" w:ascii="宋体" w:hAnsi="宋体"/>
+          <w:rFonts w:ascii="宋体" w:hAnsi="宋体" w:hint="eastAsia"/>
           <w:color w:val="000000"/>
           <w:sz w:val="24"/>
           <w:szCs w:val="24"/>
@@ -1225,7 +1679,7 @@
       </w:r>
       <w:r>
         <w:rPr>
-          <w:rFonts w:hint="eastAsia" w:ascii="宋体" w:hAnsi="宋体"/>
+          <w:rFonts w:ascii="宋体" w:hAnsi="宋体" w:hint="eastAsia"/>
           <w:color w:val="000000"/>
           <w:sz w:val="24"/>
           <w:szCs w:val="24"/>
@@ -1241,7 +1695,7 @@
         </w:numPr>
         <w:snapToGrid w:val="0"/>
         <w:spacing w:line="400" w:lineRule="exact"/>
-        <w:ind w:left="420" w:leftChars="200"/>
+        <w:ind w:leftChars="200" w:left="420"/>
         <w:rPr>
           <w:color w:val="000000"/>
           <w:sz w:val="24"/>
@@ -1271,7 +1725,7 @@
       </w:r>
       <w:r>
         <w:rPr>
-          <w:rFonts w:hint="eastAsia" w:ascii="宋体" w:hAnsi="宋体"/>
+          <w:rFonts w:ascii="宋体" w:hAnsi="宋体" w:hint="eastAsia"/>
           <w:color w:val="000000"/>
           <w:sz w:val="24"/>
           <w:szCs w:val="24"/>
@@ -1301,7 +1755,7 @@
       </w:r>
       <w:r>
         <w:rPr>
-          <w:rFonts w:hint="eastAsia" w:ascii="宋体" w:hAnsi="宋体"/>
+          <w:rFonts w:ascii="宋体" w:hAnsi="宋体" w:hint="eastAsia"/>
           <w:color w:val="000000"/>
           <w:sz w:val="24"/>
           <w:szCs w:val="24"/>
@@ -1312,7 +1766,7 @@
     <w:p>
       <w:r>
         <w:rPr>
-          <w:rFonts w:hint="eastAsia" w:ascii="宋体" w:hAnsi="宋体"/>
+          <w:rFonts w:ascii="宋体" w:hAnsi="宋体" w:hint="eastAsia"/>
           <w:color w:val="000000"/>
           <w:sz w:val="24"/>
           <w:szCs w:val="24"/>
@@ -1320,7 +1774,71 @@
         <w:t>请写出该问题的线性规划模型。</w:t>
       </w:r>
     </w:p>
-    <w:p/>
+    <w:p>
+      <w:pPr>
+        <w:jc w:val="center"/>
+      </w:pPr>
+      <w:r>
+        <w:rPr>
+          <w:noProof/>
+        </w:rPr>
+        <w:drawing>
+          <wp:inline distT="0" distB="0" distL="0" distR="0" wp14:anchorId="10AA97D7" wp14:editId="2B86DF25">
+            <wp:extent cx="3604260" cy="3604260"/>
+            <wp:effectExtent l="0" t="0" r="0" b="0"/>
+            <wp:docPr id="163355201" name="图片 1"/>
+            <wp:cNvGraphicFramePr>
+              <a:graphicFrameLocks xmlns:a="http://schemas.openxmlformats.org/drawingml/2006/main" noChangeAspect="1"/>
+            </wp:cNvGraphicFramePr>
+            <a:graphic xmlns:a="http://schemas.openxmlformats.org/drawingml/2006/main">
+              <a:graphicData uri="http://schemas.openxmlformats.org/drawingml/2006/picture">
+                <pic:pic xmlns:pic="http://schemas.openxmlformats.org/drawingml/2006/picture">
+                  <pic:nvPicPr>
+                    <pic:cNvPr id="0" name="Picture 1"/>
+                    <pic:cNvPicPr>
+                      <a:picLocks noChangeAspect="1" noChangeArrowheads="1"/>
+                    </pic:cNvPicPr>
+                  </pic:nvPicPr>
+                  <pic:blipFill>
+                    <a:blip r:embed="rId6" cstate="print">
+                      <a:extLst>
+                        <a:ext uri="{28A0092B-C50C-407E-A947-70E740481C1C}">
+                          <a14:useLocalDpi xmlns:a14="http://schemas.microsoft.com/office/drawing/2010/main" val="0"/>
+                        </a:ext>
+                      </a:extLst>
+                    </a:blip>
+                    <a:srcRect/>
+                    <a:stretch>
+                      <a:fillRect/>
+                    </a:stretch>
+                  </pic:blipFill>
+                  <pic:spPr bwMode="auto">
+                    <a:xfrm>
+                      <a:off x="0" y="0"/>
+                      <a:ext cx="3604260" cy="3604260"/>
+                    </a:xfrm>
+                    <a:prstGeom prst="rect">
+                      <a:avLst/>
+                    </a:prstGeom>
+                    <a:noFill/>
+                    <a:ln>
+                      <a:noFill/>
+                    </a:ln>
+                  </pic:spPr>
+                </pic:pic>
+              </a:graphicData>
+            </a:graphic>
+          </wp:inline>
+        </w:drawing>
+      </w:r>
+    </w:p>
+    <w:p>
+      <w:pPr>
+        <w:rPr>
+          <w:rFonts w:hint="eastAsia"/>
+        </w:rPr>
+      </w:pPr>
+    </w:p>
     <w:p>
       <w:pPr>
         <w:snapToGrid w:val="0"/>
@@ -1334,7 +1852,7 @@
       </w:pPr>
       <w:r>
         <w:rPr>
-          <w:rFonts w:hint="eastAsia" w:ascii="宋体" w:hAnsi="宋体"/>
+          <w:rFonts w:ascii="宋体" w:hAnsi="宋体" w:hint="eastAsia"/>
           <w:color w:val="000000"/>
           <w:sz w:val="24"/>
           <w:szCs w:val="24"/>
@@ -1343,11 +1861,6 @@
       </w:r>
     </w:p>
     <w:p>
-      <w:pPr>
-        <w:rPr>
-          <w:rFonts w:hint="eastAsia"/>
-        </w:rPr>
-      </w:pPr>
       <w:r>
         <w:rPr>
           <w:rFonts w:hint="eastAsia"/>
@@ -1357,32 +1870,21 @@
     </w:p>
     <w:tbl>
       <w:tblPr>
-        <w:tblStyle w:val="3"/>
         <w:tblW w:w="3668" w:type="pct"/>
         <w:jc w:val="center"/>
-        <w:tblLayout w:type="autofit"/>
         <w:tblCellMar>
-          <w:top w:w="0" w:type="dxa"/>
           <w:left w:w="0" w:type="dxa"/>
-          <w:bottom w:w="0" w:type="dxa"/>
           <w:right w:w="0" w:type="dxa"/>
         </w:tblCellMar>
+        <w:tblLook w:val="04A0" w:firstRow="1" w:lastRow="0" w:firstColumn="1" w:lastColumn="0" w:noHBand="0" w:noVBand="1"/>
       </w:tblPr>
       <w:tblGrid>
-        <w:gridCol w:w="2376"/>
-        <w:gridCol w:w="1264"/>
-        <w:gridCol w:w="1253"/>
-        <w:gridCol w:w="1412"/>
+        <w:gridCol w:w="2293"/>
+        <w:gridCol w:w="1219"/>
+        <w:gridCol w:w="1207"/>
+        <w:gridCol w:w="1360"/>
       </w:tblGrid>
       <w:tr>
-        <w:tblPrEx>
-          <w:tblCellMar>
-            <w:top w:w="0" w:type="dxa"/>
-            <w:left w:w="0" w:type="dxa"/>
-            <w:bottom w:w="0" w:type="dxa"/>
-            <w:right w:w="0" w:type="dxa"/>
-          </w:tblCellMar>
-        </w:tblPrEx>
         <w:trPr>
           <w:jc w:val="center"/>
         </w:trPr>
@@ -1390,10 +1892,10 @@
           <w:tcPr>
             <w:tcW w:w="1884" w:type="pct"/>
             <w:tcBorders>
-              <w:top w:val="single" w:color="auto" w:sz="4" w:space="0"/>
-              <w:left w:val="single" w:color="auto" w:sz="12" w:space="0"/>
-              <w:bottom w:val="single" w:color="auto" w:sz="4" w:space="0"/>
-              <w:right w:val="single" w:color="auto" w:sz="4" w:space="0"/>
+              <w:top w:val="single" w:sz="4" w:space="0" w:color="auto"/>
+              <w:left w:val="single" w:sz="12" w:space="0" w:color="auto"/>
+              <w:bottom w:val="single" w:sz="4" w:space="0" w:color="auto"/>
+              <w:right w:val="single" w:sz="4" w:space="0" w:color="auto"/>
             </w:tcBorders>
             <w:shd w:val="clear" w:color="auto" w:fill="FFFFFF"/>
             <w:tcMar>
@@ -1404,11 +1906,6 @@
             </w:tcMar>
           </w:tcPr>
           <w:p>
-            <w:pPr>
-              <w:rPr>
-                <w:rFonts w:hint="eastAsia"/>
-              </w:rPr>
-            </w:pPr>
             <w:r>
               <w:rPr>
                 <w:rFonts w:hint="eastAsia"/>
@@ -1423,10 +1920,10 @@
           <w:tcPr>
             <w:tcW w:w="1002" w:type="pct"/>
             <w:tcBorders>
-              <w:top w:val="single" w:color="auto" w:sz="4" w:space="0"/>
+              <w:top w:val="single" w:sz="4" w:space="0" w:color="auto"/>
               <w:left w:val="nil"/>
-              <w:bottom w:val="single" w:color="auto" w:sz="4" w:space="0"/>
-              <w:right w:val="single" w:color="auto" w:sz="4" w:space="0"/>
+              <w:bottom w:val="single" w:sz="4" w:space="0" w:color="auto"/>
+              <w:right w:val="single" w:sz="4" w:space="0" w:color="auto"/>
             </w:tcBorders>
             <w:shd w:val="clear" w:color="auto" w:fill="FFFFFF"/>
             <w:tcMar>
@@ -1451,10 +1948,10 @@
           <w:tcPr>
             <w:tcW w:w="993" w:type="pct"/>
             <w:tcBorders>
-              <w:top w:val="single" w:color="auto" w:sz="4" w:space="0"/>
+              <w:top w:val="single" w:sz="4" w:space="0" w:color="auto"/>
               <w:left w:val="nil"/>
-              <w:bottom w:val="single" w:color="auto" w:sz="4" w:space="0"/>
-              <w:right w:val="single" w:color="auto" w:sz="4" w:space="0"/>
+              <w:bottom w:val="single" w:sz="4" w:space="0" w:color="auto"/>
+              <w:right w:val="single" w:sz="4" w:space="0" w:color="auto"/>
             </w:tcBorders>
             <w:shd w:val="clear" w:color="auto" w:fill="FFFFFF"/>
             <w:tcMar>
@@ -1479,10 +1976,10 @@
           <w:tcPr>
             <w:tcW w:w="1119" w:type="pct"/>
             <w:tcBorders>
-              <w:top w:val="single" w:color="auto" w:sz="4" w:space="0"/>
+              <w:top w:val="single" w:sz="4" w:space="0" w:color="auto"/>
               <w:left w:val="nil"/>
-              <w:bottom w:val="single" w:color="auto" w:sz="4" w:space="0"/>
-              <w:right w:val="single" w:color="auto" w:sz="4" w:space="0"/>
+              <w:bottom w:val="single" w:sz="4" w:space="0" w:color="auto"/>
+              <w:right w:val="single" w:sz="4" w:space="0" w:color="auto"/>
             </w:tcBorders>
             <w:shd w:val="clear" w:color="auto" w:fill="FFFFFF"/>
             <w:tcMar>
@@ -1505,14 +2002,6 @@
         </w:tc>
       </w:tr>
       <w:tr>
-        <w:tblPrEx>
-          <w:tblCellMar>
-            <w:top w:w="0" w:type="dxa"/>
-            <w:left w:w="0" w:type="dxa"/>
-            <w:bottom w:w="0" w:type="dxa"/>
-            <w:right w:w="0" w:type="dxa"/>
-          </w:tblCellMar>
-        </w:tblPrEx>
         <w:trPr>
           <w:jc w:val="center"/>
         </w:trPr>
@@ -1520,10 +2009,10 @@
           <w:tcPr>
             <w:tcW w:w="1884" w:type="pct"/>
             <w:tcBorders>
-              <w:top w:val="single" w:color="auto" w:sz="4" w:space="0"/>
-              <w:left w:val="single" w:color="auto" w:sz="4" w:space="0"/>
-              <w:bottom w:val="single" w:color="auto" w:sz="4" w:space="0"/>
-              <w:right w:val="single" w:color="auto" w:sz="4" w:space="0"/>
+              <w:top w:val="single" w:sz="4" w:space="0" w:color="auto"/>
+              <w:left w:val="single" w:sz="4" w:space="0" w:color="auto"/>
+              <w:bottom w:val="single" w:sz="4" w:space="0" w:color="auto"/>
+              <w:right w:val="single" w:sz="4" w:space="0" w:color="auto"/>
             </w:tcBorders>
             <w:shd w:val="clear" w:color="auto" w:fill="FFFFFF"/>
             <w:tcMar>
@@ -1538,7 +2027,19 @@
               <w:rPr>
                 <w:rFonts w:hint="eastAsia"/>
               </w:rPr>
-              <w:t>最大允许载重量（t）</w:t>
+              <w:t>最大允许载重量（</w:t>
+            </w:r>
+            <w:r>
+              <w:rPr>
+                <w:rFonts w:hint="eastAsia"/>
+              </w:rPr>
+              <w:t>t</w:t>
+            </w:r>
+            <w:r>
+              <w:rPr>
+                <w:rFonts w:hint="eastAsia"/>
+              </w:rPr>
+              <w:t>）</w:t>
             </w:r>
           </w:p>
         </w:tc>
@@ -1546,10 +2047,10 @@
           <w:tcPr>
             <w:tcW w:w="1002" w:type="pct"/>
             <w:tcBorders>
-              <w:top w:val="single" w:color="auto" w:sz="4" w:space="0"/>
+              <w:top w:val="single" w:sz="4" w:space="0" w:color="auto"/>
               <w:left w:val="nil"/>
-              <w:bottom w:val="single" w:color="auto" w:sz="4" w:space="0"/>
-              <w:right w:val="single" w:color="auto" w:sz="4" w:space="0"/>
+              <w:bottom w:val="single" w:sz="4" w:space="0" w:color="auto"/>
+              <w:right w:val="single" w:sz="4" w:space="0" w:color="auto"/>
             </w:tcBorders>
             <w:shd w:val="clear" w:color="auto" w:fill="FFFFFF"/>
             <w:tcMar>
@@ -1572,10 +2073,10 @@
           <w:tcPr>
             <w:tcW w:w="993" w:type="pct"/>
             <w:tcBorders>
-              <w:top w:val="single" w:color="auto" w:sz="4" w:space="0"/>
+              <w:top w:val="single" w:sz="4" w:space="0" w:color="auto"/>
               <w:left w:val="nil"/>
-              <w:bottom w:val="single" w:color="auto" w:sz="4" w:space="0"/>
-              <w:right w:val="single" w:color="auto" w:sz="4" w:space="0"/>
+              <w:bottom w:val="single" w:sz="4" w:space="0" w:color="auto"/>
+              <w:right w:val="single" w:sz="4" w:space="0" w:color="auto"/>
             </w:tcBorders>
             <w:shd w:val="clear" w:color="auto" w:fill="FFFFFF"/>
             <w:tcMar>
@@ -1598,10 +2099,10 @@
           <w:tcPr>
             <w:tcW w:w="1119" w:type="pct"/>
             <w:tcBorders>
-              <w:top w:val="single" w:color="auto" w:sz="4" w:space="0"/>
+              <w:top w:val="single" w:sz="4" w:space="0" w:color="auto"/>
               <w:left w:val="nil"/>
-              <w:bottom w:val="single" w:color="auto" w:sz="4" w:space="0"/>
-              <w:right w:val="single" w:color="auto" w:sz="4" w:space="0"/>
+              <w:bottom w:val="single" w:sz="4" w:space="0" w:color="auto"/>
+              <w:right w:val="single" w:sz="4" w:space="0" w:color="auto"/>
             </w:tcBorders>
             <w:shd w:val="clear" w:color="auto" w:fill="FFFFFF"/>
             <w:tcMar>
@@ -1622,14 +2123,6 @@
         </w:tc>
       </w:tr>
       <w:tr>
-        <w:tblPrEx>
-          <w:tblCellMar>
-            <w:top w:w="0" w:type="dxa"/>
-            <w:left w:w="0" w:type="dxa"/>
-            <w:bottom w:w="0" w:type="dxa"/>
-            <w:right w:w="0" w:type="dxa"/>
-          </w:tblCellMar>
-        </w:tblPrEx>
         <w:trPr>
           <w:jc w:val="center"/>
         </w:trPr>
@@ -1637,10 +2130,10 @@
           <w:tcPr>
             <w:tcW w:w="1884" w:type="pct"/>
             <w:tcBorders>
-              <w:top w:val="single" w:color="auto" w:sz="4" w:space="0"/>
-              <w:left w:val="single" w:color="auto" w:sz="4" w:space="0"/>
-              <w:bottom w:val="single" w:color="auto" w:sz="4" w:space="0"/>
-              <w:right w:val="single" w:color="auto" w:sz="4" w:space="0"/>
+              <w:top w:val="single" w:sz="4" w:space="0" w:color="auto"/>
+              <w:left w:val="single" w:sz="4" w:space="0" w:color="auto"/>
+              <w:bottom w:val="single" w:sz="4" w:space="0" w:color="auto"/>
+              <w:right w:val="single" w:sz="4" w:space="0" w:color="auto"/>
             </w:tcBorders>
             <w:shd w:val="clear" w:color="auto" w:fill="FFFFFF"/>
             <w:tcMar>
@@ -1655,7 +2148,20 @@
               <w:rPr>
                 <w:rFonts w:hint="eastAsia"/>
               </w:rPr>
-              <w:t>容积（m3）</w:t>
+              <w:lastRenderedPageBreak/>
+              <w:t>容积（</w:t>
+            </w:r>
+            <w:r>
+              <w:rPr>
+                <w:rFonts w:hint="eastAsia"/>
+              </w:rPr>
+              <w:t>m3</w:t>
+            </w:r>
+            <w:r>
+              <w:rPr>
+                <w:rFonts w:hint="eastAsia"/>
+              </w:rPr>
+              <w:t>）</w:t>
             </w:r>
           </w:p>
         </w:tc>
@@ -1663,10 +2169,10 @@
           <w:tcPr>
             <w:tcW w:w="1002" w:type="pct"/>
             <w:tcBorders>
-              <w:top w:val="single" w:color="auto" w:sz="4" w:space="0"/>
+              <w:top w:val="single" w:sz="4" w:space="0" w:color="auto"/>
               <w:left w:val="nil"/>
-              <w:bottom w:val="single" w:color="auto" w:sz="4" w:space="0"/>
-              <w:right w:val="single" w:color="auto" w:sz="4" w:space="0"/>
+              <w:bottom w:val="single" w:sz="4" w:space="0" w:color="auto"/>
+              <w:right w:val="single" w:sz="4" w:space="0" w:color="auto"/>
             </w:tcBorders>
             <w:shd w:val="clear" w:color="auto" w:fill="FFFFFF"/>
             <w:tcMar>
@@ -1689,10 +2195,10 @@
           <w:tcPr>
             <w:tcW w:w="993" w:type="pct"/>
             <w:tcBorders>
-              <w:top w:val="single" w:color="auto" w:sz="4" w:space="0"/>
+              <w:top w:val="single" w:sz="4" w:space="0" w:color="auto"/>
               <w:left w:val="nil"/>
-              <w:bottom w:val="single" w:color="auto" w:sz="4" w:space="0"/>
-              <w:right w:val="single" w:color="auto" w:sz="4" w:space="0"/>
+              <w:bottom w:val="single" w:sz="4" w:space="0" w:color="auto"/>
+              <w:right w:val="single" w:sz="4" w:space="0" w:color="auto"/>
             </w:tcBorders>
             <w:shd w:val="clear" w:color="auto" w:fill="FFFFFF"/>
             <w:tcMar>
@@ -1715,10 +2221,10 @@
           <w:tcPr>
             <w:tcW w:w="1119" w:type="pct"/>
             <w:tcBorders>
-              <w:top w:val="single" w:color="auto" w:sz="4" w:space="0"/>
+              <w:top w:val="single" w:sz="4" w:space="0" w:color="auto"/>
               <w:left w:val="nil"/>
-              <w:bottom w:val="single" w:color="auto" w:sz="4" w:space="0"/>
-              <w:right w:val="single" w:color="auto" w:sz="4" w:space="0"/>
+              <w:bottom w:val="single" w:sz="4" w:space="0" w:color="auto"/>
+              <w:right w:val="single" w:sz="4" w:space="0" w:color="auto"/>
             </w:tcBorders>
             <w:shd w:val="clear" w:color="auto" w:fill="FFFFFF"/>
             <w:tcMar>
@@ -1742,49 +2248,30 @@
     <w:p/>
     <w:tbl>
       <w:tblPr>
-        <w:tblStyle w:val="3"/>
         <w:tblW w:w="4029" w:type="pct"/>
         <w:jc w:val="center"/>
         <w:tblBorders>
-          <w:top w:val="single" w:color="auto" w:sz="4" w:space="0"/>
-          <w:left w:val="single" w:color="auto" w:sz="4" w:space="0"/>
-          <w:bottom w:val="single" w:color="auto" w:sz="4" w:space="0"/>
-          <w:right w:val="single" w:color="auto" w:sz="4" w:space="0"/>
-          <w:insideH w:val="single" w:color="auto" w:sz="4" w:space="0"/>
-          <w:insideV w:val="single" w:color="auto" w:sz="4" w:space="0"/>
+          <w:top w:val="single" w:sz="4" w:space="0" w:color="auto"/>
+          <w:left w:val="single" w:sz="4" w:space="0" w:color="auto"/>
+          <w:bottom w:val="single" w:sz="4" w:space="0" w:color="auto"/>
+          <w:right w:val="single" w:sz="4" w:space="0" w:color="auto"/>
+          <w:insideH w:val="single" w:sz="4" w:space="0" w:color="auto"/>
+          <w:insideV w:val="single" w:sz="4" w:space="0" w:color="auto"/>
         </w:tblBorders>
-        <w:tblLayout w:type="autofit"/>
         <w:tblCellMar>
-          <w:top w:w="0" w:type="dxa"/>
           <w:left w:w="0" w:type="dxa"/>
-          <w:bottom w:w="0" w:type="dxa"/>
           <w:right w:w="0" w:type="dxa"/>
         </w:tblCellMar>
+        <w:tblLook w:val="04A0" w:firstRow="1" w:lastRow="0" w:firstColumn="1" w:lastColumn="0" w:noHBand="0" w:noVBand="1"/>
       </w:tblPr>
       <w:tblGrid>
-        <w:gridCol w:w="1186"/>
-        <w:gridCol w:w="1174"/>
-        <w:gridCol w:w="1817"/>
-        <w:gridCol w:w="1368"/>
-        <w:gridCol w:w="1380"/>
+        <w:gridCol w:w="1145"/>
+        <w:gridCol w:w="1133"/>
+        <w:gridCol w:w="1753"/>
+        <w:gridCol w:w="1321"/>
+        <w:gridCol w:w="1333"/>
       </w:tblGrid>
       <w:tr>
-        <w:tblPrEx>
-          <w:tblBorders>
-            <w:top w:val="single" w:color="auto" w:sz="4" w:space="0"/>
-            <w:left w:val="single" w:color="auto" w:sz="4" w:space="0"/>
-            <w:bottom w:val="single" w:color="auto" w:sz="4" w:space="0"/>
-            <w:right w:val="single" w:color="auto" w:sz="4" w:space="0"/>
-            <w:insideH w:val="single" w:color="auto" w:sz="4" w:space="0"/>
-            <w:insideV w:val="single" w:color="auto" w:sz="4" w:space="0"/>
-          </w:tblBorders>
-          <w:tblCellMar>
-            <w:top w:w="0" w:type="dxa"/>
-            <w:left w:w="0" w:type="dxa"/>
-            <w:bottom w:w="0" w:type="dxa"/>
-            <w:right w:w="0" w:type="dxa"/>
-          </w:tblCellMar>
-        </w:tblPrEx>
         <w:trPr>
           <w:jc w:val="center"/>
         </w:trPr>
@@ -1792,10 +2279,10 @@
           <w:tcPr>
             <w:tcW w:w="856" w:type="pct"/>
             <w:tcBorders>
-              <w:top w:val="single" w:color="auto" w:sz="4" w:space="0"/>
-              <w:left w:val="single" w:color="auto" w:sz="4" w:space="0"/>
-              <w:bottom w:val="single" w:color="auto" w:sz="4" w:space="0"/>
-              <w:right w:val="single" w:color="auto" w:sz="4" w:space="0"/>
+              <w:top w:val="single" w:sz="4" w:space="0" w:color="auto"/>
+              <w:left w:val="single" w:sz="4" w:space="0" w:color="auto"/>
+              <w:bottom w:val="single" w:sz="4" w:space="0" w:color="auto"/>
+              <w:right w:val="single" w:sz="4" w:space="0" w:color="auto"/>
             </w:tcBorders>
             <w:tcMar>
               <w:top w:w="72" w:type="dxa"/>
@@ -1836,10 +2323,10 @@
           <w:tcPr>
             <w:tcW w:w="847" w:type="pct"/>
             <w:tcBorders>
-              <w:top w:val="single" w:color="auto" w:sz="4" w:space="0"/>
-              <w:left w:val="single" w:color="auto" w:sz="4" w:space="0"/>
-              <w:bottom w:val="single" w:color="auto" w:sz="4" w:space="0"/>
-              <w:right w:val="single" w:color="auto" w:sz="4" w:space="0"/>
+              <w:top w:val="single" w:sz="4" w:space="0" w:color="auto"/>
+              <w:left w:val="single" w:sz="4" w:space="0" w:color="auto"/>
+              <w:bottom w:val="single" w:sz="4" w:space="0" w:color="auto"/>
+              <w:right w:val="single" w:sz="4" w:space="0" w:color="auto"/>
             </w:tcBorders>
             <w:tcMar>
               <w:top w:w="72" w:type="dxa"/>
@@ -1908,10 +2395,10 @@
           <w:tcPr>
             <w:tcW w:w="1311" w:type="pct"/>
             <w:tcBorders>
-              <w:top w:val="single" w:color="auto" w:sz="4" w:space="0"/>
-              <w:left w:val="single" w:color="auto" w:sz="4" w:space="0"/>
-              <w:bottom w:val="single" w:color="auto" w:sz="4" w:space="0"/>
-              <w:right w:val="single" w:color="auto" w:sz="4" w:space="0"/>
+              <w:top w:val="single" w:sz="4" w:space="0" w:color="auto"/>
+              <w:left w:val="single" w:sz="4" w:space="0" w:color="auto"/>
+              <w:bottom w:val="single" w:sz="4" w:space="0" w:color="auto"/>
+              <w:right w:val="single" w:sz="4" w:space="0" w:color="auto"/>
             </w:tcBorders>
             <w:tcMar>
               <w:top w:w="72" w:type="dxa"/>
@@ -2002,10 +2489,10 @@
           <w:tcPr>
             <w:tcW w:w="987" w:type="pct"/>
             <w:tcBorders>
-              <w:top w:val="single" w:color="auto" w:sz="4" w:space="0"/>
-              <w:left w:val="single" w:color="auto" w:sz="4" w:space="0"/>
-              <w:bottom w:val="single" w:color="auto" w:sz="4" w:space="0"/>
-              <w:right w:val="single" w:color="auto" w:sz="4" w:space="0"/>
+              <w:top w:val="single" w:sz="4" w:space="0" w:color="auto"/>
+              <w:left w:val="single" w:sz="4" w:space="0" w:color="auto"/>
+              <w:bottom w:val="single" w:sz="4" w:space="0" w:color="auto"/>
+              <w:right w:val="single" w:sz="4" w:space="0" w:color="auto"/>
             </w:tcBorders>
             <w:tcMar>
               <w:top w:w="72" w:type="dxa"/>
@@ -2096,10 +2583,10 @@
           <w:tcPr>
             <w:tcW w:w="996" w:type="pct"/>
             <w:tcBorders>
-              <w:top w:val="single" w:color="auto" w:sz="4" w:space="0"/>
-              <w:left w:val="single" w:color="auto" w:sz="4" w:space="0"/>
-              <w:bottom w:val="single" w:color="auto" w:sz="4" w:space="0"/>
-              <w:right w:val="single" w:color="auto" w:sz="4" w:space="0"/>
+              <w:top w:val="single" w:sz="4" w:space="0" w:color="auto"/>
+              <w:left w:val="single" w:sz="4" w:space="0" w:color="auto"/>
+              <w:bottom w:val="single" w:sz="4" w:space="0" w:color="auto"/>
+              <w:right w:val="single" w:sz="4" w:space="0" w:color="auto"/>
             </w:tcBorders>
             <w:tcMar>
               <w:top w:w="72" w:type="dxa"/>
@@ -2189,22 +2676,6 @@
         </w:tc>
       </w:tr>
       <w:tr>
-        <w:tblPrEx>
-          <w:tblBorders>
-            <w:top w:val="single" w:color="auto" w:sz="4" w:space="0"/>
-            <w:left w:val="single" w:color="auto" w:sz="4" w:space="0"/>
-            <w:bottom w:val="single" w:color="auto" w:sz="4" w:space="0"/>
-            <w:right w:val="single" w:color="auto" w:sz="4" w:space="0"/>
-            <w:insideH w:val="single" w:color="auto" w:sz="4" w:space="0"/>
-            <w:insideV w:val="single" w:color="auto" w:sz="4" w:space="0"/>
-          </w:tblBorders>
-          <w:tblCellMar>
-            <w:top w:w="0" w:type="dxa"/>
-            <w:left w:w="0" w:type="dxa"/>
-            <w:bottom w:w="0" w:type="dxa"/>
-            <w:right w:w="0" w:type="dxa"/>
-          </w:tblCellMar>
-        </w:tblPrEx>
         <w:trPr>
           <w:jc w:val="center"/>
         </w:trPr>
@@ -2212,10 +2683,10 @@
           <w:tcPr>
             <w:tcW w:w="856" w:type="pct"/>
             <w:tcBorders>
-              <w:top w:val="single" w:color="auto" w:sz="4" w:space="0"/>
-              <w:left w:val="single" w:color="auto" w:sz="4" w:space="0"/>
-              <w:bottom w:val="single" w:color="auto" w:sz="4" w:space="0"/>
-              <w:right w:val="single" w:color="auto" w:sz="4" w:space="0"/>
+              <w:top w:val="single" w:sz="4" w:space="0" w:color="auto"/>
+              <w:left w:val="single" w:sz="4" w:space="0" w:color="auto"/>
+              <w:bottom w:val="single" w:sz="4" w:space="0" w:color="auto"/>
+              <w:right w:val="single" w:sz="4" w:space="0" w:color="auto"/>
             </w:tcBorders>
             <w:tcMar>
               <w:top w:w="72" w:type="dxa"/>
@@ -2252,10 +2723,10 @@
           <w:tcPr>
             <w:tcW w:w="847" w:type="pct"/>
             <w:tcBorders>
-              <w:top w:val="single" w:color="auto" w:sz="4" w:space="0"/>
-              <w:left w:val="single" w:color="auto" w:sz="4" w:space="0"/>
-              <w:bottom w:val="single" w:color="auto" w:sz="4" w:space="0"/>
-              <w:right w:val="single" w:color="auto" w:sz="4" w:space="0"/>
+              <w:top w:val="single" w:sz="4" w:space="0" w:color="auto"/>
+              <w:left w:val="single" w:sz="4" w:space="0" w:color="auto"/>
+              <w:bottom w:val="single" w:sz="4" w:space="0" w:color="auto"/>
+              <w:right w:val="single" w:sz="4" w:space="0" w:color="auto"/>
             </w:tcBorders>
             <w:tcMar>
               <w:top w:w="72" w:type="dxa"/>
@@ -2292,10 +2763,10 @@
           <w:tcPr>
             <w:tcW w:w="1311" w:type="pct"/>
             <w:tcBorders>
-              <w:top w:val="single" w:color="auto" w:sz="4" w:space="0"/>
-              <w:left w:val="single" w:color="auto" w:sz="4" w:space="0"/>
-              <w:bottom w:val="single" w:color="auto" w:sz="4" w:space="0"/>
-              <w:right w:val="single" w:color="auto" w:sz="4" w:space="0"/>
+              <w:top w:val="single" w:sz="4" w:space="0" w:color="auto"/>
+              <w:left w:val="single" w:sz="4" w:space="0" w:color="auto"/>
+              <w:bottom w:val="single" w:sz="4" w:space="0" w:color="auto"/>
+              <w:right w:val="single" w:sz="4" w:space="0" w:color="auto"/>
             </w:tcBorders>
             <w:tcMar>
               <w:top w:w="72" w:type="dxa"/>
@@ -2332,10 +2803,10 @@
           <w:tcPr>
             <w:tcW w:w="987" w:type="pct"/>
             <w:tcBorders>
-              <w:top w:val="single" w:color="auto" w:sz="4" w:space="0"/>
-              <w:left w:val="single" w:color="auto" w:sz="4" w:space="0"/>
-              <w:bottom w:val="single" w:color="auto" w:sz="4" w:space="0"/>
-              <w:right w:val="single" w:color="auto" w:sz="4" w:space="0"/>
+              <w:top w:val="single" w:sz="4" w:space="0" w:color="auto"/>
+              <w:left w:val="single" w:sz="4" w:space="0" w:color="auto"/>
+              <w:bottom w:val="single" w:sz="4" w:space="0" w:color="auto"/>
+              <w:right w:val="single" w:sz="4" w:space="0" w:color="auto"/>
             </w:tcBorders>
             <w:tcMar>
               <w:top w:w="72" w:type="dxa"/>
@@ -2372,10 +2843,10 @@
           <w:tcPr>
             <w:tcW w:w="996" w:type="pct"/>
             <w:tcBorders>
-              <w:top w:val="single" w:color="auto" w:sz="4" w:space="0"/>
-              <w:left w:val="single" w:color="auto" w:sz="4" w:space="0"/>
-              <w:bottom w:val="single" w:color="auto" w:sz="4" w:space="0"/>
-              <w:right w:val="single" w:color="auto" w:sz="4" w:space="0"/>
+              <w:top w:val="single" w:sz="4" w:space="0" w:color="auto"/>
+              <w:left w:val="single" w:sz="4" w:space="0" w:color="auto"/>
+              <w:bottom w:val="single" w:sz="4" w:space="0" w:color="auto"/>
+              <w:right w:val="single" w:sz="4" w:space="0" w:color="auto"/>
             </w:tcBorders>
             <w:tcMar>
               <w:top w:w="72" w:type="dxa"/>
@@ -2429,22 +2900,6 @@
         </w:tc>
       </w:tr>
       <w:tr>
-        <w:tblPrEx>
-          <w:tblBorders>
-            <w:top w:val="single" w:color="auto" w:sz="4" w:space="0"/>
-            <w:left w:val="single" w:color="auto" w:sz="4" w:space="0"/>
-            <w:bottom w:val="single" w:color="auto" w:sz="4" w:space="0"/>
-            <w:right w:val="single" w:color="auto" w:sz="4" w:space="0"/>
-            <w:insideH w:val="single" w:color="auto" w:sz="4" w:space="0"/>
-            <w:insideV w:val="single" w:color="auto" w:sz="4" w:space="0"/>
-          </w:tblBorders>
-          <w:tblCellMar>
-            <w:top w:w="0" w:type="dxa"/>
-            <w:left w:w="0" w:type="dxa"/>
-            <w:bottom w:w="0" w:type="dxa"/>
-            <w:right w:w="0" w:type="dxa"/>
-          </w:tblCellMar>
-        </w:tblPrEx>
         <w:trPr>
           <w:jc w:val="center"/>
         </w:trPr>
@@ -2452,10 +2907,10 @@
           <w:tcPr>
             <w:tcW w:w="856" w:type="pct"/>
             <w:tcBorders>
-              <w:top w:val="single" w:color="auto" w:sz="4" w:space="0"/>
-              <w:left w:val="single" w:color="auto" w:sz="4" w:space="0"/>
-              <w:bottom w:val="single" w:color="auto" w:sz="4" w:space="0"/>
-              <w:right w:val="single" w:color="auto" w:sz="4" w:space="0"/>
+              <w:top w:val="single" w:sz="4" w:space="0" w:color="auto"/>
+              <w:left w:val="single" w:sz="4" w:space="0" w:color="auto"/>
+              <w:bottom w:val="single" w:sz="4" w:space="0" w:color="auto"/>
+              <w:right w:val="single" w:sz="4" w:space="0" w:color="auto"/>
             </w:tcBorders>
             <w:tcMar>
               <w:top w:w="72" w:type="dxa"/>
@@ -2492,10 +2947,10 @@
           <w:tcPr>
             <w:tcW w:w="847" w:type="pct"/>
             <w:tcBorders>
-              <w:top w:val="single" w:color="auto" w:sz="4" w:space="0"/>
-              <w:left w:val="single" w:color="auto" w:sz="4" w:space="0"/>
-              <w:bottom w:val="single" w:color="auto" w:sz="4" w:space="0"/>
-              <w:right w:val="single" w:color="auto" w:sz="4" w:space="0"/>
+              <w:top w:val="single" w:sz="4" w:space="0" w:color="auto"/>
+              <w:left w:val="single" w:sz="4" w:space="0" w:color="auto"/>
+              <w:bottom w:val="single" w:sz="4" w:space="0" w:color="auto"/>
+              <w:right w:val="single" w:sz="4" w:space="0" w:color="auto"/>
             </w:tcBorders>
             <w:tcMar>
               <w:top w:w="72" w:type="dxa"/>
@@ -2532,10 +2987,10 @@
           <w:tcPr>
             <w:tcW w:w="1311" w:type="pct"/>
             <w:tcBorders>
-              <w:top w:val="single" w:color="auto" w:sz="4" w:space="0"/>
-              <w:left w:val="single" w:color="auto" w:sz="4" w:space="0"/>
-              <w:bottom w:val="single" w:color="auto" w:sz="4" w:space="0"/>
-              <w:right w:val="single" w:color="auto" w:sz="4" w:space="0"/>
+              <w:top w:val="single" w:sz="4" w:space="0" w:color="auto"/>
+              <w:left w:val="single" w:sz="4" w:space="0" w:color="auto"/>
+              <w:bottom w:val="single" w:sz="4" w:space="0" w:color="auto"/>
+              <w:right w:val="single" w:sz="4" w:space="0" w:color="auto"/>
             </w:tcBorders>
             <w:tcMar>
               <w:top w:w="72" w:type="dxa"/>
@@ -2572,10 +3027,10 @@
           <w:tcPr>
             <w:tcW w:w="987" w:type="pct"/>
             <w:tcBorders>
-              <w:top w:val="single" w:color="auto" w:sz="4" w:space="0"/>
-              <w:left w:val="single" w:color="auto" w:sz="4" w:space="0"/>
-              <w:bottom w:val="single" w:color="auto" w:sz="4" w:space="0"/>
-              <w:right w:val="single" w:color="auto" w:sz="4" w:space="0"/>
+              <w:top w:val="single" w:sz="4" w:space="0" w:color="auto"/>
+              <w:left w:val="single" w:sz="4" w:space="0" w:color="auto"/>
+              <w:bottom w:val="single" w:sz="4" w:space="0" w:color="auto"/>
+              <w:right w:val="single" w:sz="4" w:space="0" w:color="auto"/>
             </w:tcBorders>
             <w:tcMar>
               <w:top w:w="72" w:type="dxa"/>
@@ -2612,10 +3067,10 @@
           <w:tcPr>
             <w:tcW w:w="996" w:type="pct"/>
             <w:tcBorders>
-              <w:top w:val="single" w:color="auto" w:sz="4" w:space="0"/>
-              <w:left w:val="single" w:color="auto" w:sz="4" w:space="0"/>
-              <w:bottom w:val="single" w:color="auto" w:sz="4" w:space="0"/>
-              <w:right w:val="single" w:color="auto" w:sz="4" w:space="0"/>
+              <w:top w:val="single" w:sz="4" w:space="0" w:color="auto"/>
+              <w:left w:val="single" w:sz="4" w:space="0" w:color="auto"/>
+              <w:bottom w:val="single" w:sz="4" w:space="0" w:color="auto"/>
+              <w:right w:val="single" w:sz="4" w:space="0" w:color="auto"/>
             </w:tcBorders>
             <w:tcMar>
               <w:top w:w="72" w:type="dxa"/>
@@ -2660,22 +3115,6 @@
         </w:tc>
       </w:tr>
       <w:tr>
-        <w:tblPrEx>
-          <w:tblBorders>
-            <w:top w:val="single" w:color="auto" w:sz="4" w:space="0"/>
-            <w:left w:val="single" w:color="auto" w:sz="4" w:space="0"/>
-            <w:bottom w:val="single" w:color="auto" w:sz="4" w:space="0"/>
-            <w:right w:val="single" w:color="auto" w:sz="4" w:space="0"/>
-            <w:insideH w:val="single" w:color="auto" w:sz="4" w:space="0"/>
-            <w:insideV w:val="single" w:color="auto" w:sz="4" w:space="0"/>
-          </w:tblBorders>
-          <w:tblCellMar>
-            <w:top w:w="0" w:type="dxa"/>
-            <w:left w:w="0" w:type="dxa"/>
-            <w:bottom w:w="0" w:type="dxa"/>
-            <w:right w:w="0" w:type="dxa"/>
-          </w:tblCellMar>
-        </w:tblPrEx>
         <w:trPr>
           <w:jc w:val="center"/>
         </w:trPr>
@@ -2683,10 +3122,10 @@
           <w:tcPr>
             <w:tcW w:w="856" w:type="pct"/>
             <w:tcBorders>
-              <w:top w:val="single" w:color="auto" w:sz="4" w:space="0"/>
-              <w:left w:val="single" w:color="auto" w:sz="4" w:space="0"/>
-              <w:bottom w:val="single" w:color="auto" w:sz="4" w:space="0"/>
-              <w:right w:val="single" w:color="auto" w:sz="4" w:space="0"/>
+              <w:top w:val="single" w:sz="4" w:space="0" w:color="auto"/>
+              <w:left w:val="single" w:sz="4" w:space="0" w:color="auto"/>
+              <w:bottom w:val="single" w:sz="4" w:space="0" w:color="auto"/>
+              <w:right w:val="single" w:sz="4" w:space="0" w:color="auto"/>
             </w:tcBorders>
             <w:tcMar>
               <w:top w:w="72" w:type="dxa"/>
@@ -2723,10 +3162,10 @@
           <w:tcPr>
             <w:tcW w:w="847" w:type="pct"/>
             <w:tcBorders>
-              <w:top w:val="single" w:color="auto" w:sz="4" w:space="0"/>
-              <w:left w:val="single" w:color="auto" w:sz="4" w:space="0"/>
-              <w:bottom w:val="single" w:color="auto" w:sz="4" w:space="0"/>
-              <w:right w:val="single" w:color="auto" w:sz="4" w:space="0"/>
+              <w:top w:val="single" w:sz="4" w:space="0" w:color="auto"/>
+              <w:left w:val="single" w:sz="4" w:space="0" w:color="auto"/>
+              <w:bottom w:val="single" w:sz="4" w:space="0" w:color="auto"/>
+              <w:right w:val="single" w:sz="4" w:space="0" w:color="auto"/>
             </w:tcBorders>
             <w:tcMar>
               <w:top w:w="72" w:type="dxa"/>
@@ -2763,10 +3202,10 @@
           <w:tcPr>
             <w:tcW w:w="1311" w:type="pct"/>
             <w:tcBorders>
-              <w:top w:val="single" w:color="auto" w:sz="4" w:space="0"/>
-              <w:left w:val="single" w:color="auto" w:sz="4" w:space="0"/>
-              <w:bottom w:val="single" w:color="auto" w:sz="4" w:space="0"/>
-              <w:right w:val="single" w:color="auto" w:sz="4" w:space="0"/>
+              <w:top w:val="single" w:sz="4" w:space="0" w:color="auto"/>
+              <w:left w:val="single" w:sz="4" w:space="0" w:color="auto"/>
+              <w:bottom w:val="single" w:sz="4" w:space="0" w:color="auto"/>
+              <w:right w:val="single" w:sz="4" w:space="0" w:color="auto"/>
             </w:tcBorders>
             <w:tcMar>
               <w:top w:w="72" w:type="dxa"/>
@@ -2803,10 +3242,10 @@
           <w:tcPr>
             <w:tcW w:w="987" w:type="pct"/>
             <w:tcBorders>
-              <w:top w:val="single" w:color="auto" w:sz="4" w:space="0"/>
-              <w:left w:val="single" w:color="auto" w:sz="4" w:space="0"/>
-              <w:bottom w:val="single" w:color="auto" w:sz="4" w:space="0"/>
-              <w:right w:val="single" w:color="auto" w:sz="4" w:space="0"/>
+              <w:top w:val="single" w:sz="4" w:space="0" w:color="auto"/>
+              <w:left w:val="single" w:sz="4" w:space="0" w:color="auto"/>
+              <w:bottom w:val="single" w:sz="4" w:space="0" w:color="auto"/>
+              <w:right w:val="single" w:sz="4" w:space="0" w:color="auto"/>
             </w:tcBorders>
             <w:tcMar>
               <w:top w:w="72" w:type="dxa"/>
@@ -2843,10 +3282,10 @@
           <w:tcPr>
             <w:tcW w:w="996" w:type="pct"/>
             <w:tcBorders>
-              <w:top w:val="single" w:color="auto" w:sz="4" w:space="0"/>
-              <w:left w:val="single" w:color="auto" w:sz="4" w:space="0"/>
-              <w:bottom w:val="single" w:color="auto" w:sz="4" w:space="0"/>
-              <w:right w:val="single" w:color="auto" w:sz="4" w:space="0"/>
+              <w:top w:val="single" w:sz="4" w:space="0" w:color="auto"/>
+              <w:left w:val="single" w:sz="4" w:space="0" w:color="auto"/>
+              <w:bottom w:val="single" w:sz="4" w:space="0" w:color="auto"/>
+              <w:right w:val="single" w:sz="4" w:space="0" w:color="auto"/>
             </w:tcBorders>
             <w:tcMar>
               <w:top w:w="72" w:type="dxa"/>
@@ -2891,29 +3330,23 @@
         </w:tc>
       </w:tr>
     </w:tbl>
-    <w:p>
-      <w:pPr>
-        <w:rPr>
-          <w:rFonts w:hint="eastAsia"/>
-        </w:rPr>
-      </w:pPr>
-    </w:p>
+    <w:p/>
     <w:p>
       <w:pPr>
         <w:snapToGrid w:val="0"/>
         <w:spacing w:line="400" w:lineRule="exact"/>
-        <w:ind w:firstLine="240" w:firstLineChars="100"/>
-        <w:rPr>
-          <w:b/>
-          <w:bCs/>
-          <w:color w:val="000000"/>
-          <w:sz w:val="24"/>
-          <w:szCs w:val="24"/>
-        </w:rPr>
-      </w:pPr>
-      <w:r>
-        <w:rPr>
-          <w:rFonts w:hint="eastAsia" w:ascii="宋体" w:hAnsi="宋体"/>
+        <w:ind w:firstLineChars="100" w:firstLine="240"/>
+        <w:rPr>
+          <w:b/>
+          <w:bCs/>
+          <w:color w:val="000000"/>
+          <w:sz w:val="24"/>
+          <w:szCs w:val="24"/>
+        </w:rPr>
+      </w:pPr>
+      <w:r>
+        <w:rPr>
+          <w:rFonts w:ascii="宋体" w:hAnsi="宋体" w:hint="eastAsia"/>
           <w:color w:val="000000"/>
           <w:sz w:val="24"/>
           <w:szCs w:val="24"/>
@@ -2927,7 +3360,6 @@
         <w:spacing w:line="400" w:lineRule="exact"/>
         <w:ind w:left="210"/>
         <w:rPr>
-          <w:rFonts w:hint="eastAsia"/>
           <w:b/>
           <w:bCs/>
           <w:color w:val="000000"/>
@@ -2938,24 +3370,10 @@
     </w:p>
     <w:tbl>
       <w:tblPr>
-        <w:tblStyle w:val="4"/>
+        <w:tblStyle w:val="a4"/>
         <w:tblW w:w="0" w:type="auto"/>
         <w:jc w:val="center"/>
-        <w:tblBorders>
-          <w:top w:val="single" w:color="auto" w:sz="4" w:space="0"/>
-          <w:left w:val="single" w:color="auto" w:sz="4" w:space="0"/>
-          <w:bottom w:val="single" w:color="auto" w:sz="4" w:space="0"/>
-          <w:right w:val="single" w:color="auto" w:sz="4" w:space="0"/>
-          <w:insideH w:val="single" w:color="auto" w:sz="4" w:space="0"/>
-          <w:insideV w:val="single" w:color="auto" w:sz="4" w:space="0"/>
-        </w:tblBorders>
-        <w:tblLayout w:type="autofit"/>
-        <w:tblCellMar>
-          <w:top w:w="0" w:type="dxa"/>
-          <w:left w:w="108" w:type="dxa"/>
-          <w:bottom w:w="0" w:type="dxa"/>
-          <w:right w:w="108" w:type="dxa"/>
-        </w:tblCellMar>
+        <w:tblLook w:val="04A0" w:firstRow="1" w:lastRow="0" w:firstColumn="1" w:lastColumn="0" w:noHBand="0" w:noVBand="1"/>
       </w:tblPr>
       <w:tblGrid>
         <w:gridCol w:w="1111"/>
@@ -2965,22 +3383,6 @@
         <w:gridCol w:w="1608"/>
       </w:tblGrid>
       <w:tr>
-        <w:tblPrEx>
-          <w:tblBorders>
-            <w:top w:val="single" w:color="auto" w:sz="4" w:space="0"/>
-            <w:left w:val="single" w:color="auto" w:sz="4" w:space="0"/>
-            <w:bottom w:val="single" w:color="auto" w:sz="4" w:space="0"/>
-            <w:right w:val="single" w:color="auto" w:sz="4" w:space="0"/>
-            <w:insideH w:val="single" w:color="auto" w:sz="4" w:space="0"/>
-            <w:insideV w:val="single" w:color="auto" w:sz="4" w:space="0"/>
-          </w:tblBorders>
-          <w:tblCellMar>
-            <w:top w:w="0" w:type="dxa"/>
-            <w:left w:w="108" w:type="dxa"/>
-            <w:bottom w:w="0" w:type="dxa"/>
-            <w:right w:w="108" w:type="dxa"/>
-          </w:tblCellMar>
-        </w:tblPrEx>
         <w:trPr>
           <w:jc w:val="center"/>
         </w:trPr>
@@ -2988,10 +3390,10 @@
           <w:tcPr>
             <w:tcW w:w="1111" w:type="dxa"/>
             <w:tcBorders>
-              <w:top w:val="single" w:color="auto" w:sz="4" w:space="0"/>
-              <w:left w:val="single" w:color="auto" w:sz="4" w:space="0"/>
-              <w:bottom w:val="single" w:color="auto" w:sz="4" w:space="0"/>
-              <w:right w:val="single" w:color="auto" w:sz="4" w:space="0"/>
+              <w:top w:val="single" w:sz="4" w:space="0" w:color="auto"/>
+              <w:left w:val="single" w:sz="4" w:space="0" w:color="auto"/>
+              <w:bottom w:val="single" w:sz="4" w:space="0" w:color="auto"/>
+              <w:right w:val="single" w:sz="4" w:space="0" w:color="auto"/>
             </w:tcBorders>
           </w:tcPr>
           <w:p>
@@ -3013,10 +3415,10 @@
           <w:tcPr>
             <w:tcW w:w="1488" w:type="dxa"/>
             <w:tcBorders>
-              <w:top w:val="single" w:color="auto" w:sz="4" w:space="0"/>
-              <w:left w:val="single" w:color="auto" w:sz="4" w:space="0"/>
-              <w:bottom w:val="single" w:color="auto" w:sz="4" w:space="0"/>
-              <w:right w:val="single" w:color="auto" w:sz="4" w:space="0"/>
+              <w:top w:val="single" w:sz="4" w:space="0" w:color="auto"/>
+              <w:left w:val="single" w:sz="4" w:space="0" w:color="auto"/>
+              <w:bottom w:val="single" w:sz="4" w:space="0" w:color="auto"/>
+              <w:right w:val="single" w:sz="4" w:space="0" w:color="auto"/>
             </w:tcBorders>
           </w:tcPr>
           <w:p>
@@ -3025,7 +3427,6 @@
               <w:spacing w:line="400" w:lineRule="exact"/>
               <w:jc w:val="center"/>
               <w:rPr>
-                <w:rFonts w:hint="eastAsia"/>
                 <w:b/>
                 <w:bCs/>
                 <w:color w:val="000000"/>
@@ -3036,7 +3437,7 @@
             </w:pPr>
             <w:r>
               <w:rPr>
-                <w:rFonts w:hint="eastAsia" w:ascii="宋体" w:hAnsi="宋体"/>
+                <w:rFonts w:ascii="宋体" w:hAnsi="宋体" w:hint="eastAsia"/>
                 <w:b/>
                 <w:bCs/>
                 <w:color w:val="000000"/>
@@ -3064,10 +3465,10 @@
           <w:tcPr>
             <w:tcW w:w="1572" w:type="dxa"/>
             <w:tcBorders>
-              <w:top w:val="single" w:color="auto" w:sz="4" w:space="0"/>
-              <w:left w:val="single" w:color="auto" w:sz="4" w:space="0"/>
-              <w:bottom w:val="single" w:color="auto" w:sz="4" w:space="0"/>
-              <w:right w:val="single" w:color="auto" w:sz="4" w:space="0"/>
+              <w:top w:val="single" w:sz="4" w:space="0" w:color="auto"/>
+              <w:left w:val="single" w:sz="4" w:space="0" w:color="auto"/>
+              <w:bottom w:val="single" w:sz="4" w:space="0" w:color="auto"/>
+              <w:right w:val="single" w:sz="4" w:space="0" w:color="auto"/>
             </w:tcBorders>
           </w:tcPr>
           <w:p>
@@ -3087,7 +3488,7 @@
             </w:pPr>
             <w:r>
               <w:rPr>
-                <w:rFonts w:hint="eastAsia" w:ascii="宋体" w:hAnsi="宋体"/>
+                <w:rFonts w:ascii="宋体" w:hAnsi="宋体" w:hint="eastAsia"/>
                 <w:b/>
                 <w:bCs/>
                 <w:color w:val="000000"/>
@@ -3115,10 +3516,10 @@
           <w:tcPr>
             <w:tcW w:w="1308" w:type="dxa"/>
             <w:tcBorders>
-              <w:top w:val="single" w:color="auto" w:sz="4" w:space="0"/>
-              <w:left w:val="single" w:color="auto" w:sz="4" w:space="0"/>
-              <w:bottom w:val="single" w:color="auto" w:sz="4" w:space="0"/>
-              <w:right w:val="single" w:color="auto" w:sz="4" w:space="0"/>
+              <w:top w:val="single" w:sz="4" w:space="0" w:color="auto"/>
+              <w:left w:val="single" w:sz="4" w:space="0" w:color="auto"/>
+              <w:bottom w:val="single" w:sz="4" w:space="0" w:color="auto"/>
+              <w:right w:val="single" w:sz="4" w:space="0" w:color="auto"/>
             </w:tcBorders>
           </w:tcPr>
           <w:p>
@@ -3127,7 +3528,7 @@
               <w:spacing w:line="400" w:lineRule="exact"/>
               <w:jc w:val="center"/>
               <w:rPr>
-                <w:rFonts w:hint="eastAsia" w:ascii="宋体" w:hAnsi="宋体"/>
+                <w:rFonts w:ascii="宋体" w:hAnsi="宋体"/>
                 <w:b/>
                 <w:bCs/>
                 <w:color w:val="000000"/>
@@ -3138,7 +3539,7 @@
             </w:pPr>
             <w:r>
               <w:rPr>
-                <w:rFonts w:hint="eastAsia" w:ascii="宋体" w:hAnsi="宋体"/>
+                <w:rFonts w:ascii="宋体" w:hAnsi="宋体" w:hint="eastAsia"/>
                 <w:b/>
                 <w:bCs/>
                 <w:color w:val="000000"/>
@@ -3166,10 +3567,10 @@
           <w:tcPr>
             <w:tcW w:w="1608" w:type="dxa"/>
             <w:tcBorders>
-              <w:top w:val="single" w:color="auto" w:sz="4" w:space="0"/>
-              <w:left w:val="single" w:color="auto" w:sz="4" w:space="0"/>
-              <w:bottom w:val="single" w:color="auto" w:sz="4" w:space="0"/>
-              <w:right w:val="single" w:color="auto" w:sz="4" w:space="0"/>
+              <w:top w:val="single" w:sz="4" w:space="0" w:color="auto"/>
+              <w:left w:val="single" w:sz="4" w:space="0" w:color="auto"/>
+              <w:bottom w:val="single" w:sz="4" w:space="0" w:color="auto"/>
+              <w:right w:val="single" w:sz="4" w:space="0" w:color="auto"/>
             </w:tcBorders>
           </w:tcPr>
           <w:p>
@@ -3178,7 +3579,7 @@
               <w:spacing w:line="400" w:lineRule="exact"/>
               <w:jc w:val="center"/>
               <w:rPr>
-                <w:rFonts w:hint="eastAsia" w:ascii="宋体" w:hAnsi="宋体"/>
+                <w:rFonts w:ascii="宋体" w:hAnsi="宋体"/>
                 <w:b/>
                 <w:bCs/>
                 <w:color w:val="000000"/>
@@ -3189,7 +3590,7 @@
             </w:pPr>
             <w:r>
               <w:rPr>
-                <w:rFonts w:hint="eastAsia" w:ascii="宋体" w:hAnsi="宋体"/>
+                <w:rFonts w:ascii="宋体" w:hAnsi="宋体" w:hint="eastAsia"/>
                 <w:b/>
                 <w:bCs/>
                 <w:color w:val="000000"/>
@@ -3215,22 +3616,6 @@
         </w:tc>
       </w:tr>
       <w:tr>
-        <w:tblPrEx>
-          <w:tblBorders>
-            <w:top w:val="single" w:color="auto" w:sz="4" w:space="0"/>
-            <w:left w:val="single" w:color="auto" w:sz="4" w:space="0"/>
-            <w:bottom w:val="single" w:color="auto" w:sz="4" w:space="0"/>
-            <w:right w:val="single" w:color="auto" w:sz="4" w:space="0"/>
-            <w:insideH w:val="single" w:color="auto" w:sz="4" w:space="0"/>
-            <w:insideV w:val="single" w:color="auto" w:sz="4" w:space="0"/>
-          </w:tblBorders>
-          <w:tblCellMar>
-            <w:top w:w="0" w:type="dxa"/>
-            <w:left w:w="108" w:type="dxa"/>
-            <w:bottom w:w="0" w:type="dxa"/>
-            <w:right w:w="108" w:type="dxa"/>
-          </w:tblCellMar>
-        </w:tblPrEx>
         <w:trPr>
           <w:jc w:val="center"/>
         </w:trPr>
@@ -3238,10 +3623,10 @@
           <w:tcPr>
             <w:tcW w:w="1111" w:type="dxa"/>
             <w:tcBorders>
-              <w:top w:val="single" w:color="auto" w:sz="4" w:space="0"/>
-              <w:left w:val="single" w:color="auto" w:sz="4" w:space="0"/>
-              <w:bottom w:val="single" w:color="auto" w:sz="4" w:space="0"/>
-              <w:right w:val="single" w:color="auto" w:sz="4" w:space="0"/>
+              <w:top w:val="single" w:sz="4" w:space="0" w:color="auto"/>
+              <w:left w:val="single" w:sz="4" w:space="0" w:color="auto"/>
+              <w:bottom w:val="single" w:sz="4" w:space="0" w:color="auto"/>
+              <w:right w:val="single" w:sz="4" w:space="0" w:color="auto"/>
             </w:tcBorders>
           </w:tcPr>
           <w:p>
@@ -3250,7 +3635,6 @@
               <w:spacing w:line="400" w:lineRule="exact"/>
               <w:jc w:val="center"/>
               <w:rPr>
-                <w:rFonts w:hint="eastAsia"/>
                 <w:b/>
                 <w:bCs/>
                 <w:color w:val="000000"/>
@@ -3261,7 +3645,7 @@
             </w:pPr>
             <w:r>
               <w:rPr>
-                <w:rFonts w:hint="eastAsia" w:ascii="宋体" w:hAnsi="宋体"/>
+                <w:rFonts w:ascii="宋体" w:hAnsi="宋体" w:hint="eastAsia"/>
                 <w:b/>
                 <w:bCs/>
                 <w:color w:val="000000"/>
@@ -3289,10 +3673,10 @@
           <w:tcPr>
             <w:tcW w:w="1488" w:type="dxa"/>
             <w:tcBorders>
-              <w:top w:val="single" w:color="auto" w:sz="4" w:space="0"/>
-              <w:left w:val="single" w:color="auto" w:sz="4" w:space="0"/>
-              <w:bottom w:val="single" w:color="auto" w:sz="4" w:space="0"/>
-              <w:right w:val="single" w:color="auto" w:sz="4" w:space="0"/>
+              <w:top w:val="single" w:sz="4" w:space="0" w:color="auto"/>
+              <w:left w:val="single" w:sz="4" w:space="0" w:color="auto"/>
+              <w:bottom w:val="single" w:sz="4" w:space="0" w:color="auto"/>
+              <w:right w:val="single" w:sz="4" w:space="0" w:color="auto"/>
             </w:tcBorders>
           </w:tcPr>
           <w:p>
@@ -3323,10 +3707,10 @@
           <w:tcPr>
             <w:tcW w:w="1572" w:type="dxa"/>
             <w:tcBorders>
-              <w:top w:val="single" w:color="auto" w:sz="4" w:space="0"/>
-              <w:left w:val="single" w:color="auto" w:sz="4" w:space="0"/>
-              <w:bottom w:val="single" w:color="auto" w:sz="4" w:space="0"/>
-              <w:right w:val="single" w:color="auto" w:sz="4" w:space="0"/>
+              <w:top w:val="single" w:sz="4" w:space="0" w:color="auto"/>
+              <w:left w:val="single" w:sz="4" w:space="0" w:color="auto"/>
+              <w:bottom w:val="single" w:sz="4" w:space="0" w:color="auto"/>
+              <w:right w:val="single" w:sz="4" w:space="0" w:color="auto"/>
             </w:tcBorders>
           </w:tcPr>
           <w:p>
@@ -3357,10 +3741,10 @@
           <w:tcPr>
             <w:tcW w:w="1308" w:type="dxa"/>
             <w:tcBorders>
-              <w:top w:val="single" w:color="auto" w:sz="4" w:space="0"/>
-              <w:left w:val="single" w:color="auto" w:sz="4" w:space="0"/>
-              <w:bottom w:val="single" w:color="auto" w:sz="4" w:space="0"/>
-              <w:right w:val="single" w:color="auto" w:sz="4" w:space="0"/>
+              <w:top w:val="single" w:sz="4" w:space="0" w:color="auto"/>
+              <w:left w:val="single" w:sz="4" w:space="0" w:color="auto"/>
+              <w:bottom w:val="single" w:sz="4" w:space="0" w:color="auto"/>
+              <w:right w:val="single" w:sz="4" w:space="0" w:color="auto"/>
             </w:tcBorders>
           </w:tcPr>
           <w:p>
@@ -3391,10 +3775,10 @@
           <w:tcPr>
             <w:tcW w:w="1608" w:type="dxa"/>
             <w:tcBorders>
-              <w:top w:val="single" w:color="auto" w:sz="4" w:space="0"/>
-              <w:left w:val="single" w:color="auto" w:sz="4" w:space="0"/>
-              <w:bottom w:val="single" w:color="auto" w:sz="4" w:space="0"/>
-              <w:right w:val="single" w:color="auto" w:sz="4" w:space="0"/>
+              <w:top w:val="single" w:sz="4" w:space="0" w:color="auto"/>
+              <w:left w:val="single" w:sz="4" w:space="0" w:color="auto"/>
+              <w:bottom w:val="single" w:sz="4" w:space="0" w:color="auto"/>
+              <w:right w:val="single" w:sz="4" w:space="0" w:color="auto"/>
             </w:tcBorders>
           </w:tcPr>
           <w:p>
@@ -3423,22 +3807,6 @@
         </w:tc>
       </w:tr>
       <w:tr>
-        <w:tblPrEx>
-          <w:tblBorders>
-            <w:top w:val="single" w:color="auto" w:sz="4" w:space="0"/>
-            <w:left w:val="single" w:color="auto" w:sz="4" w:space="0"/>
-            <w:bottom w:val="single" w:color="auto" w:sz="4" w:space="0"/>
-            <w:right w:val="single" w:color="auto" w:sz="4" w:space="0"/>
-            <w:insideH w:val="single" w:color="auto" w:sz="4" w:space="0"/>
-            <w:insideV w:val="single" w:color="auto" w:sz="4" w:space="0"/>
-          </w:tblBorders>
-          <w:tblCellMar>
-            <w:top w:w="0" w:type="dxa"/>
-            <w:left w:w="108" w:type="dxa"/>
-            <w:bottom w:w="0" w:type="dxa"/>
-            <w:right w:w="108" w:type="dxa"/>
-          </w:tblCellMar>
-        </w:tblPrEx>
         <w:trPr>
           <w:jc w:val="center"/>
         </w:trPr>
@@ -3446,10 +3814,10 @@
           <w:tcPr>
             <w:tcW w:w="1111" w:type="dxa"/>
             <w:tcBorders>
-              <w:top w:val="single" w:color="auto" w:sz="4" w:space="0"/>
-              <w:left w:val="single" w:color="auto" w:sz="4" w:space="0"/>
-              <w:bottom w:val="single" w:color="auto" w:sz="4" w:space="0"/>
-              <w:right w:val="single" w:color="auto" w:sz="4" w:space="0"/>
+              <w:top w:val="single" w:sz="4" w:space="0" w:color="auto"/>
+              <w:left w:val="single" w:sz="4" w:space="0" w:color="auto"/>
+              <w:bottom w:val="single" w:sz="4" w:space="0" w:color="auto"/>
+              <w:right w:val="single" w:sz="4" w:space="0" w:color="auto"/>
             </w:tcBorders>
           </w:tcPr>
           <w:p>
@@ -3469,7 +3837,7 @@
             </w:pPr>
             <w:r>
               <w:rPr>
-                <w:rFonts w:hint="eastAsia" w:ascii="宋体" w:hAnsi="宋体"/>
+                <w:rFonts w:ascii="宋体" w:hAnsi="宋体" w:hint="eastAsia"/>
                 <w:b/>
                 <w:bCs/>
                 <w:color w:val="000000"/>
@@ -3497,10 +3865,10 @@
           <w:tcPr>
             <w:tcW w:w="1488" w:type="dxa"/>
             <w:tcBorders>
-              <w:top w:val="single" w:color="auto" w:sz="4" w:space="0"/>
-              <w:left w:val="single" w:color="auto" w:sz="4" w:space="0"/>
-              <w:bottom w:val="single" w:color="auto" w:sz="4" w:space="0"/>
-              <w:right w:val="single" w:color="auto" w:sz="4" w:space="0"/>
+              <w:top w:val="single" w:sz="4" w:space="0" w:color="auto"/>
+              <w:left w:val="single" w:sz="4" w:space="0" w:color="auto"/>
+              <w:bottom w:val="single" w:sz="4" w:space="0" w:color="auto"/>
+              <w:right w:val="single" w:sz="4" w:space="0" w:color="auto"/>
             </w:tcBorders>
           </w:tcPr>
           <w:p>
@@ -3509,7 +3877,6 @@
               <w:spacing w:line="400" w:lineRule="exact"/>
               <w:jc w:val="center"/>
               <w:rPr>
-                <w:rFonts w:hint="eastAsia"/>
                 <w:color w:val="000000"/>
                 <w:kern w:val="0"/>
                 <w:sz w:val="24"/>
@@ -3532,10 +3899,10 @@
           <w:tcPr>
             <w:tcW w:w="1572" w:type="dxa"/>
             <w:tcBorders>
-              <w:top w:val="single" w:color="auto" w:sz="4" w:space="0"/>
-              <w:left w:val="single" w:color="auto" w:sz="4" w:space="0"/>
-              <w:bottom w:val="single" w:color="auto" w:sz="4" w:space="0"/>
-              <w:right w:val="single" w:color="auto" w:sz="4" w:space="0"/>
+              <w:top w:val="single" w:sz="4" w:space="0" w:color="auto"/>
+              <w:left w:val="single" w:sz="4" w:space="0" w:color="auto"/>
+              <w:bottom w:val="single" w:sz="4" w:space="0" w:color="auto"/>
+              <w:right w:val="single" w:sz="4" w:space="0" w:color="auto"/>
             </w:tcBorders>
           </w:tcPr>
           <w:p>
@@ -3566,10 +3933,10 @@
           <w:tcPr>
             <w:tcW w:w="1308" w:type="dxa"/>
             <w:tcBorders>
-              <w:top w:val="single" w:color="auto" w:sz="4" w:space="0"/>
-              <w:left w:val="single" w:color="auto" w:sz="4" w:space="0"/>
-              <w:bottom w:val="single" w:color="auto" w:sz="4" w:space="0"/>
-              <w:right w:val="single" w:color="auto" w:sz="4" w:space="0"/>
+              <w:top w:val="single" w:sz="4" w:space="0" w:color="auto"/>
+              <w:left w:val="single" w:sz="4" w:space="0" w:color="auto"/>
+              <w:bottom w:val="single" w:sz="4" w:space="0" w:color="auto"/>
+              <w:right w:val="single" w:sz="4" w:space="0" w:color="auto"/>
             </w:tcBorders>
           </w:tcPr>
           <w:p>
@@ -3600,10 +3967,10 @@
           <w:tcPr>
             <w:tcW w:w="1608" w:type="dxa"/>
             <w:tcBorders>
-              <w:top w:val="single" w:color="auto" w:sz="4" w:space="0"/>
-              <w:left w:val="single" w:color="auto" w:sz="4" w:space="0"/>
-              <w:bottom w:val="single" w:color="auto" w:sz="4" w:space="0"/>
-              <w:right w:val="single" w:color="auto" w:sz="4" w:space="0"/>
+              <w:top w:val="single" w:sz="4" w:space="0" w:color="auto"/>
+              <w:left w:val="single" w:sz="4" w:space="0" w:color="auto"/>
+              <w:bottom w:val="single" w:sz="4" w:space="0" w:color="auto"/>
+              <w:right w:val="single" w:sz="4" w:space="0" w:color="auto"/>
             </w:tcBorders>
           </w:tcPr>
           <w:p>
@@ -3632,22 +3999,6 @@
         </w:tc>
       </w:tr>
       <w:tr>
-        <w:tblPrEx>
-          <w:tblBorders>
-            <w:top w:val="single" w:color="auto" w:sz="4" w:space="0"/>
-            <w:left w:val="single" w:color="auto" w:sz="4" w:space="0"/>
-            <w:bottom w:val="single" w:color="auto" w:sz="4" w:space="0"/>
-            <w:right w:val="single" w:color="auto" w:sz="4" w:space="0"/>
-            <w:insideH w:val="single" w:color="auto" w:sz="4" w:space="0"/>
-            <w:insideV w:val="single" w:color="auto" w:sz="4" w:space="0"/>
-          </w:tblBorders>
-          <w:tblCellMar>
-            <w:top w:w="0" w:type="dxa"/>
-            <w:left w:w="108" w:type="dxa"/>
-            <w:bottom w:w="0" w:type="dxa"/>
-            <w:right w:w="108" w:type="dxa"/>
-          </w:tblCellMar>
-        </w:tblPrEx>
         <w:trPr>
           <w:jc w:val="center"/>
         </w:trPr>
@@ -3655,10 +4006,10 @@
           <w:tcPr>
             <w:tcW w:w="1111" w:type="dxa"/>
             <w:tcBorders>
-              <w:top w:val="single" w:color="auto" w:sz="4" w:space="0"/>
-              <w:left w:val="single" w:color="auto" w:sz="4" w:space="0"/>
-              <w:bottom w:val="single" w:color="auto" w:sz="4" w:space="0"/>
-              <w:right w:val="single" w:color="auto" w:sz="4" w:space="0"/>
+              <w:top w:val="single" w:sz="4" w:space="0" w:color="auto"/>
+              <w:left w:val="single" w:sz="4" w:space="0" w:color="auto"/>
+              <w:bottom w:val="single" w:sz="4" w:space="0" w:color="auto"/>
+              <w:right w:val="single" w:sz="4" w:space="0" w:color="auto"/>
             </w:tcBorders>
           </w:tcPr>
           <w:p>
@@ -3678,7 +4029,7 @@
             </w:pPr>
             <w:r>
               <w:rPr>
-                <w:rFonts w:hint="eastAsia" w:ascii="宋体" w:hAnsi="宋体"/>
+                <w:rFonts w:ascii="宋体" w:hAnsi="宋体" w:hint="eastAsia"/>
                 <w:b/>
                 <w:bCs/>
                 <w:color w:val="000000"/>
@@ -3706,10 +4057,10 @@
           <w:tcPr>
             <w:tcW w:w="1488" w:type="dxa"/>
             <w:tcBorders>
-              <w:top w:val="single" w:color="auto" w:sz="4" w:space="0"/>
-              <w:left w:val="single" w:color="auto" w:sz="4" w:space="0"/>
-              <w:bottom w:val="single" w:color="auto" w:sz="4" w:space="0"/>
-              <w:right w:val="single" w:color="auto" w:sz="4" w:space="0"/>
+              <w:top w:val="single" w:sz="4" w:space="0" w:color="auto"/>
+              <w:left w:val="single" w:sz="4" w:space="0" w:color="auto"/>
+              <w:bottom w:val="single" w:sz="4" w:space="0" w:color="auto"/>
+              <w:right w:val="single" w:sz="4" w:space="0" w:color="auto"/>
             </w:tcBorders>
           </w:tcPr>
           <w:p>
@@ -3718,7 +4069,6 @@
               <w:spacing w:line="400" w:lineRule="exact"/>
               <w:jc w:val="center"/>
               <w:rPr>
-                <w:rFonts w:hint="eastAsia"/>
                 <w:color w:val="000000"/>
                 <w:kern w:val="0"/>
                 <w:sz w:val="24"/>
@@ -3741,10 +4091,10 @@
           <w:tcPr>
             <w:tcW w:w="1572" w:type="dxa"/>
             <w:tcBorders>
-              <w:top w:val="single" w:color="auto" w:sz="4" w:space="0"/>
-              <w:left w:val="single" w:color="auto" w:sz="4" w:space="0"/>
-              <w:bottom w:val="single" w:color="auto" w:sz="4" w:space="0"/>
-              <w:right w:val="single" w:color="auto" w:sz="4" w:space="0"/>
+              <w:top w:val="single" w:sz="4" w:space="0" w:color="auto"/>
+              <w:left w:val="single" w:sz="4" w:space="0" w:color="auto"/>
+              <w:bottom w:val="single" w:sz="4" w:space="0" w:color="auto"/>
+              <w:right w:val="single" w:sz="4" w:space="0" w:color="auto"/>
             </w:tcBorders>
           </w:tcPr>
           <w:p>
@@ -3775,10 +4125,10 @@
           <w:tcPr>
             <w:tcW w:w="1308" w:type="dxa"/>
             <w:tcBorders>
-              <w:top w:val="single" w:color="auto" w:sz="4" w:space="0"/>
-              <w:left w:val="single" w:color="auto" w:sz="4" w:space="0"/>
-              <w:bottom w:val="single" w:color="auto" w:sz="4" w:space="0"/>
-              <w:right w:val="single" w:color="auto" w:sz="4" w:space="0"/>
+              <w:top w:val="single" w:sz="4" w:space="0" w:color="auto"/>
+              <w:left w:val="single" w:sz="4" w:space="0" w:color="auto"/>
+              <w:bottom w:val="single" w:sz="4" w:space="0" w:color="auto"/>
+              <w:right w:val="single" w:sz="4" w:space="0" w:color="auto"/>
             </w:tcBorders>
           </w:tcPr>
           <w:p>
@@ -3809,10 +4159,10 @@
           <w:tcPr>
             <w:tcW w:w="1608" w:type="dxa"/>
             <w:tcBorders>
-              <w:top w:val="single" w:color="auto" w:sz="4" w:space="0"/>
-              <w:left w:val="single" w:color="auto" w:sz="4" w:space="0"/>
-              <w:bottom w:val="single" w:color="auto" w:sz="4" w:space="0"/>
-              <w:right w:val="single" w:color="auto" w:sz="4" w:space="0"/>
+              <w:top w:val="single" w:sz="4" w:space="0" w:color="auto"/>
+              <w:left w:val="single" w:sz="4" w:space="0" w:color="auto"/>
+              <w:bottom w:val="single" w:sz="4" w:space="0" w:color="auto"/>
+              <w:right w:val="single" w:sz="4" w:space="0" w:color="auto"/>
             </w:tcBorders>
           </w:tcPr>
           <w:p>
@@ -3854,14 +4204,14 @@
       </w:pPr>
       <w:r>
         <w:rPr>
-          <w:rFonts w:hint="eastAsia" w:ascii="宋体" w:hAnsi="宋体"/>
+          <w:rFonts w:ascii="宋体" w:hAnsi="宋体" w:hint="eastAsia"/>
           <w:color w:val="000000"/>
         </w:rPr>
         <w:t xml:space="preserve"> </w:t>
       </w:r>
       <w:r>
         <w:rPr>
-          <w:rFonts w:hint="eastAsia" w:ascii="黑体" w:hAnsi="黑体" w:eastAsia="黑体"/>
+          <w:rFonts w:ascii="黑体" w:eastAsia="黑体" w:hAnsi="黑体" w:hint="eastAsia"/>
           <w:color w:val="000000"/>
           <w:sz w:val="24"/>
           <w:szCs w:val="24"/>
@@ -3870,7 +4220,7 @@
       </w:r>
       <w:r>
         <w:rPr>
-          <w:rFonts w:hint="eastAsia" w:eastAsia="黑体"/>
+          <w:rFonts w:eastAsia="黑体" w:hint="eastAsia"/>
           <w:color w:val="000000"/>
           <w:sz w:val="24"/>
           <w:szCs w:val="24"/>
@@ -3879,7 +4229,7 @@
       </w:r>
       <w:r>
         <w:rPr>
-          <w:rFonts w:hint="eastAsia" w:ascii="黑体" w:hAnsi="黑体" w:eastAsia="黑体"/>
+          <w:rFonts w:ascii="黑体" w:eastAsia="黑体" w:hAnsi="黑体" w:hint="eastAsia"/>
           <w:color w:val="000000"/>
           <w:sz w:val="24"/>
           <w:szCs w:val="24"/>
@@ -3888,7 +4238,7 @@
       </w:r>
       <w:r>
         <w:rPr>
-          <w:rFonts w:hint="eastAsia" w:ascii="宋体" w:hAnsi="宋体"/>
+          <w:rFonts w:ascii="宋体" w:hAnsi="宋体" w:hint="eastAsia"/>
           <w:color w:val="000000"/>
           <w:sz w:val="24"/>
           <w:szCs w:val="24"/>
@@ -3905,8 +4255,11 @@
         <w:t xml:space="preserve"> </w:t>
       </w:r>
       <w:r>
+        <w:rPr>
+          <w:noProof/>
+        </w:rPr>
         <w:drawing>
-          <wp:inline distT="0" distB="0" distL="0" distR="0">
+          <wp:inline distT="0" distB="0" distL="0" distR="0" wp14:anchorId="17EAC7E9" wp14:editId="2503E680">
             <wp:extent cx="2590800" cy="274320"/>
             <wp:effectExtent l="0" t="0" r="0" b="0"/>
             <wp:docPr id="15" name="图片 15"/>
@@ -3923,7 +4276,7 @@
                     </pic:cNvPicPr>
                   </pic:nvPicPr>
                   <pic:blipFill>
-                    <a:blip r:embed="rId4">
+                    <a:blip r:embed="rId7">
                       <a:extLst>
                         <a:ext uri="{28A0092B-C50C-407E-A947-70E740481C1C}">
                           <a14:useLocalDpi xmlns:a14="http://schemas.microsoft.com/office/drawing/2010/main" val="0"/>
@@ -3961,7 +4314,6 @@
         <w:snapToGrid w:val="0"/>
         <w:ind w:firstLine="420"/>
         <w:rPr>
-          <w:rFonts w:hint="eastAsia"/>
           <w:color w:val="000000"/>
           <w:sz w:val="24"/>
           <w:szCs w:val="24"/>
@@ -3977,8 +4329,11 @@
         <w:t xml:space="preserve">        </w:t>
       </w:r>
       <w:r>
+        <w:rPr>
+          <w:noProof/>
+        </w:rPr>
         <w:drawing>
-          <wp:inline distT="0" distB="0" distL="0" distR="0">
+          <wp:inline distT="0" distB="0" distL="0" distR="0" wp14:anchorId="21AE8BF7" wp14:editId="403C3B30">
             <wp:extent cx="2621280" cy="960120"/>
             <wp:effectExtent l="0" t="0" r="0" b="0"/>
             <wp:docPr id="16" name="图片 16"/>
@@ -3995,7 +4350,7 @@
                     </pic:cNvPicPr>
                   </pic:nvPicPr>
                   <pic:blipFill>
-                    <a:blip r:embed="rId5">
+                    <a:blip r:embed="rId8">
                       <a:extLst>
                         <a:ext uri="{28A0092B-C50C-407E-A947-70E740481C1C}">
                           <a14:useLocalDpi xmlns:a14="http://schemas.microsoft.com/office/drawing/2010/main" val="0"/>
@@ -4031,17 +4386,16 @@
       <w:pPr>
         <w:autoSpaceDE w:val="0"/>
         <w:snapToGrid w:val="0"/>
-        <w:ind w:firstLine="720" w:firstLineChars="300"/>
-        <w:rPr>
-          <w:rFonts w:hint="eastAsia"/>
-          <w:color w:val="000000"/>
-          <w:sz w:val="24"/>
-          <w:szCs w:val="24"/>
-        </w:rPr>
-      </w:pPr>
-      <w:r>
-        <w:rPr>
-          <w:rFonts w:hint="eastAsia" w:ascii="宋体" w:hAnsi="宋体"/>
+        <w:ind w:firstLineChars="300" w:firstLine="720"/>
+        <w:rPr>
+          <w:color w:val="000000"/>
+          <w:sz w:val="24"/>
+          <w:szCs w:val="24"/>
+        </w:rPr>
+      </w:pPr>
+      <w:r>
+        <w:rPr>
+          <w:rFonts w:ascii="宋体" w:hAnsi="宋体" w:hint="eastAsia"/>
           <w:color w:val="000000"/>
           <w:sz w:val="24"/>
           <w:szCs w:val="24"/>
@@ -4073,14 +4427,14 @@
     <w:p>
       <w:pPr>
         <w:spacing w:line="400" w:lineRule="exact"/>
-        <w:ind w:left="420" w:leftChars="200"/>
-        <w:rPr>
-          <w:rFonts w:hint="eastAsia" w:ascii="宋体" w:hAnsi="宋体"/>
-        </w:rPr>
-      </w:pPr>
-      <w:r>
-        <w:rPr>
-          <w:rFonts w:hint="eastAsia" w:ascii="宋体" w:hAnsi="宋体"/>
+        <w:ind w:leftChars="200" w:left="420"/>
+        <w:rPr>
+          <w:rFonts w:ascii="宋体" w:hAnsi="宋体"/>
+        </w:rPr>
+      </w:pPr>
+      <w:r>
+        <w:rPr>
+          <w:rFonts w:ascii="宋体" w:hAnsi="宋体" w:hint="eastAsia"/>
         </w:rPr>
         <w:t xml:space="preserve"> </w:t>
       </w:r>
@@ -4088,9 +4442,9 @@
     <w:p>
       <w:pPr>
         <w:spacing w:line="300" w:lineRule="auto"/>
-        <w:ind w:left="420" w:leftChars="200"/>
-        <w:rPr>
-          <w:rFonts w:hint="eastAsia" w:ascii="宋体" w:hAnsi="宋体"/>
+        <w:ind w:leftChars="200" w:left="420"/>
+        <w:rPr>
+          <w:rFonts w:ascii="宋体" w:hAnsi="宋体"/>
           <w:sz w:val="24"/>
           <w:szCs w:val="24"/>
         </w:rPr>
@@ -4105,7 +4459,7 @@
       </w:r>
       <w:r>
         <w:rPr>
-          <w:rFonts w:hint="eastAsia" w:ascii="宋体" w:hAnsi="宋体"/>
+          <w:rFonts w:ascii="宋体" w:hAnsi="宋体" w:hint="eastAsia"/>
           <w:sz w:val="24"/>
           <w:szCs w:val="24"/>
         </w:rPr>
@@ -4115,16 +4469,18 @@
     <w:p>
       <w:pPr>
         <w:spacing w:line="300" w:lineRule="auto"/>
-        <w:ind w:left="420" w:leftChars="200" w:firstLine="480"/>
-        <w:rPr>
-          <w:rFonts w:hint="eastAsia"/>
-          <w:sz w:val="24"/>
-          <w:szCs w:val="24"/>
-        </w:rPr>
-      </w:pPr>
-      <w:r>
+        <w:ind w:leftChars="200" w:left="420" w:firstLine="480"/>
+        <w:rPr>
+          <w:sz w:val="24"/>
+          <w:szCs w:val="24"/>
+        </w:rPr>
+      </w:pPr>
+      <w:r>
+        <w:rPr>
+          <w:noProof/>
+        </w:rPr>
         <w:drawing>
-          <wp:inline distT="0" distB="0" distL="0" distR="0">
+          <wp:inline distT="0" distB="0" distL="0" distR="0" wp14:anchorId="61B78853" wp14:editId="58F5BF41">
             <wp:extent cx="1203960" cy="266700"/>
             <wp:effectExtent l="0" t="0" r="0" b="0"/>
             <wp:docPr id="17" name="图片 17"/>
@@ -4141,7 +4497,7 @@
                     </pic:cNvPicPr>
                   </pic:nvPicPr>
                   <pic:blipFill>
-                    <a:blip r:embed="rId6">
+                    <a:blip r:embed="rId9">
                       <a:extLst>
                         <a:ext uri="{28A0092B-C50C-407E-A947-70E740481C1C}">
                           <a14:useLocalDpi xmlns:a14="http://schemas.microsoft.com/office/drawing/2010/main" val="0"/>
@@ -4176,15 +4532,18 @@
     <w:p>
       <w:pPr>
         <w:spacing w:line="300" w:lineRule="auto"/>
-        <w:ind w:left="420" w:leftChars="200" w:firstLine="480"/>
-        <w:rPr>
-          <w:sz w:val="24"/>
-          <w:szCs w:val="24"/>
-        </w:rPr>
-      </w:pPr>
-      <w:r>
+        <w:ind w:leftChars="200" w:left="420" w:firstLine="480"/>
+        <w:rPr>
+          <w:sz w:val="24"/>
+          <w:szCs w:val="24"/>
+        </w:rPr>
+      </w:pPr>
+      <w:r>
+        <w:rPr>
+          <w:noProof/>
+        </w:rPr>
         <w:drawing>
-          <wp:inline distT="0" distB="0" distL="0" distR="0">
+          <wp:inline distT="0" distB="0" distL="0" distR="0" wp14:anchorId="66B6F80D" wp14:editId="145709F4">
             <wp:extent cx="1912620" cy="838200"/>
             <wp:effectExtent l="0" t="0" r="0" b="0"/>
             <wp:docPr id="18" name="图片 18"/>
@@ -4201,7 +4560,7 @@
                     </pic:cNvPicPr>
                   </pic:nvPicPr>
                   <pic:blipFill>
-                    <a:blip r:embed="rId7">
+                    <a:blip r:embed="rId10">
                       <a:extLst>
                         <a:ext uri="{28A0092B-C50C-407E-A947-70E740481C1C}">
                           <a14:useLocalDpi xmlns:a14="http://schemas.microsoft.com/office/drawing/2010/main" val="0"/>
@@ -4260,7 +4619,7 @@
       </w:pPr>
       <w:r>
         <w:rPr>
-          <w:rFonts w:hint="eastAsia" w:ascii="宋体" w:hAnsi="宋体"/>
+          <w:rFonts w:ascii="宋体" w:hAnsi="宋体" w:hint="eastAsia"/>
         </w:rPr>
         <w:t xml:space="preserve"> </w:t>
       </w:r>
@@ -4274,7 +4633,7 @@
       </w:r>
       <w:r>
         <w:rPr>
-          <w:rFonts w:hint="eastAsia" w:ascii="宋体" w:hAnsi="宋体"/>
+          <w:rFonts w:ascii="宋体" w:hAnsi="宋体" w:hint="eastAsia"/>
           <w:sz w:val="24"/>
           <w:szCs w:val="24"/>
         </w:rPr>
@@ -4302,22 +4661,24 @@
         <w:spacing w:line="360" w:lineRule="auto"/>
         <w:ind w:left="600"/>
         <w:rPr>
-          <w:rFonts w:hint="eastAsia"/>
-          <w:sz w:val="24"/>
-          <w:szCs w:val="24"/>
-        </w:rPr>
-      </w:pPr>
-      <w:r>
-        <w:rPr>
-          <w:rFonts w:hint="eastAsia" w:ascii="宋体" w:hAnsi="宋体"/>
+          <w:sz w:val="24"/>
+          <w:szCs w:val="24"/>
+        </w:rPr>
+      </w:pPr>
+      <w:r>
+        <w:rPr>
+          <w:rFonts w:ascii="宋体" w:hAnsi="宋体" w:hint="eastAsia"/>
           <w:sz w:val="24"/>
           <w:szCs w:val="24"/>
         </w:rPr>
         <w:t xml:space="preserve">   </w:t>
       </w:r>
       <w:r>
+        <w:rPr>
+          <w:noProof/>
+        </w:rPr>
         <w:drawing>
-          <wp:inline distT="0" distB="0" distL="0" distR="0">
+          <wp:inline distT="0" distB="0" distL="0" distR="0" wp14:anchorId="6A259973" wp14:editId="3F7CB961">
             <wp:extent cx="1546860" cy="266700"/>
             <wp:effectExtent l="0" t="0" r="0" b="0"/>
             <wp:docPr id="19" name="图片 19"/>
@@ -4334,7 +4695,7 @@
                     </pic:cNvPicPr>
                   </pic:nvPicPr>
                   <pic:blipFill>
-                    <a:blip r:embed="rId8">
+                    <a:blip r:embed="rId11">
                       <a:extLst>
                         <a:ext uri="{28A0092B-C50C-407E-A947-70E740481C1C}">
                           <a14:useLocalDpi xmlns:a14="http://schemas.microsoft.com/office/drawing/2010/main" val="0"/>
@@ -4377,15 +4738,19 @@
       </w:pPr>
       <w:r>
         <w:rPr>
-          <w:rFonts w:hint="eastAsia" w:ascii="宋体" w:hAnsi="宋体"/>
-          <w:sz w:val="24"/>
-          <w:szCs w:val="24"/>
-        </w:rPr>
+          <w:rFonts w:ascii="宋体" w:hAnsi="宋体" w:hint="eastAsia"/>
+          <w:sz w:val="24"/>
+          <w:szCs w:val="24"/>
+        </w:rPr>
+        <w:lastRenderedPageBreak/>
         <w:t xml:space="preserve">   </w:t>
       </w:r>
       <w:r>
+        <w:rPr>
+          <w:noProof/>
+        </w:rPr>
         <w:drawing>
-          <wp:inline distT="0" distB="0" distL="0" distR="0">
+          <wp:inline distT="0" distB="0" distL="0" distR="0" wp14:anchorId="2EE08798" wp14:editId="76BEA563">
             <wp:extent cx="1859280" cy="800100"/>
             <wp:effectExtent l="0" t="0" r="7620" b="0"/>
             <wp:docPr id="20" name="图片 20"/>
@@ -4402,7 +4767,7 @@
                     </pic:cNvPicPr>
                   </pic:nvPicPr>
                   <pic:blipFill>
-                    <a:blip r:embed="rId9">
+                    <a:blip r:embed="rId12">
                       <a:extLst>
                         <a:ext uri="{28A0092B-C50C-407E-A947-70E740481C1C}">
                           <a14:useLocalDpi xmlns:a14="http://schemas.microsoft.com/office/drawing/2010/main" val="0"/>
@@ -4437,7 +4802,7 @@
     <w:p>
       <w:pPr>
         <w:spacing w:line="360" w:lineRule="auto"/>
-        <w:ind w:firstLine="210" w:firstLineChars="100"/>
+        <w:ind w:firstLineChars="100" w:firstLine="210"/>
         <w:rPr>
           <w:sz w:val="24"/>
           <w:szCs w:val="24"/>
@@ -4451,7 +4816,7 @@
       </w:r>
       <w:r>
         <w:rPr>
-          <w:rFonts w:hint="eastAsia" w:ascii="宋体" w:hAnsi="宋体"/>
+          <w:rFonts w:ascii="宋体" w:hAnsi="宋体" w:hint="eastAsia"/>
           <w:sz w:val="24"/>
           <w:szCs w:val="24"/>
         </w:rPr>
@@ -4477,15 +4842,18 @@
       </w:pPr>
       <w:r>
         <w:rPr>
-          <w:rFonts w:hint="eastAsia" w:ascii="宋体" w:hAnsi="宋体"/>
+          <w:rFonts w:ascii="宋体" w:hAnsi="宋体" w:hint="eastAsia"/>
           <w:sz w:val="24"/>
           <w:szCs w:val="24"/>
         </w:rPr>
         <w:t xml:space="preserve">    </w:t>
       </w:r>
       <w:r>
+        <w:rPr>
+          <w:noProof/>
+        </w:rPr>
         <w:drawing>
-          <wp:inline distT="0" distB="0" distL="0" distR="0">
+          <wp:inline distT="0" distB="0" distL="0" distR="0" wp14:anchorId="0ADBB8A2" wp14:editId="2A46E775">
             <wp:extent cx="982980" cy="236220"/>
             <wp:effectExtent l="0" t="0" r="7620" b="0"/>
             <wp:docPr id="21" name="图片 21"/>
@@ -4502,7 +4870,7 @@
                     </pic:cNvPicPr>
                   </pic:nvPicPr>
                   <pic:blipFill>
-                    <a:blip r:embed="rId10">
+                    <a:blip r:embed="rId13">
                       <a:extLst>
                         <a:ext uri="{28A0092B-C50C-407E-A947-70E740481C1C}">
                           <a14:useLocalDpi xmlns:a14="http://schemas.microsoft.com/office/drawing/2010/main" val="0"/>
@@ -4545,8 +4913,11 @@
         </w:rPr>
       </w:pPr>
       <w:r>
+        <w:rPr>
+          <w:noProof/>
+        </w:rPr>
         <w:drawing>
-          <wp:inline distT="0" distB="0" distL="0" distR="0">
+          <wp:inline distT="0" distB="0" distL="0" distR="0" wp14:anchorId="7D2A4DB7" wp14:editId="5AF459FE">
             <wp:extent cx="1447800" cy="571500"/>
             <wp:effectExtent l="0" t="0" r="0" b="0"/>
             <wp:docPr id="22" name="图片 22"/>
@@ -4563,7 +4934,7 @@
                     </pic:cNvPicPr>
                   </pic:nvPicPr>
                   <pic:blipFill>
-                    <a:blip r:embed="rId11">
+                    <a:blip r:embed="rId14">
                       <a:extLst>
                         <a:ext uri="{28A0092B-C50C-407E-A947-70E740481C1C}">
                           <a14:useLocalDpi xmlns:a14="http://schemas.microsoft.com/office/drawing/2010/main" val="0"/>
@@ -4600,7 +4971,7 @@
         <w:spacing w:line="360" w:lineRule="auto"/>
         <w:ind w:left="360" w:firstLine="480"/>
         <w:rPr>
-          <w:rFonts w:hint="eastAsia" w:ascii="宋体" w:hAnsi="宋体"/>
+          <w:rFonts w:ascii="宋体" w:hAnsi="宋体"/>
           <w:sz w:val="24"/>
           <w:szCs w:val="24"/>
         </w:rPr>
@@ -4620,19 +4991,19 @@
       </w:r>
       <w:r>
         <w:rPr>
-          <w:rFonts w:hint="eastAsia" w:ascii="宋体" w:hAnsi="宋体"/>
+          <w:rFonts w:ascii="宋体" w:hAnsi="宋体" w:hint="eastAsia"/>
         </w:rPr>
         <w:t>、请用单纯法求解下列</w:t>
       </w:r>
       <w:r>
         <w:rPr>
-          <w:rFonts w:hint="eastAsia" w:ascii="Calibri" w:hAnsi="Calibri" w:cs="Calibri"/>
+          <w:rFonts w:ascii="Calibri" w:hAnsi="Calibri" w:cs="Calibri" w:hint="eastAsia"/>
         </w:rPr>
         <w:t>LP</w:t>
       </w:r>
       <w:r>
         <w:rPr>
-          <w:rFonts w:hint="eastAsia" w:ascii="宋体" w:hAnsi="宋体"/>
+          <w:rFonts w:ascii="宋体" w:hAnsi="宋体" w:hint="eastAsia"/>
         </w:rPr>
         <w:t>问题的最优解</w:t>
       </w:r>
@@ -4646,9 +5017,10 @@
       <w:r>
         <w:rPr>
           <w:rFonts w:ascii="Calibri" w:hAnsi="Calibri"/>
+          <w:noProof/>
         </w:rPr>
         <w:drawing>
-          <wp:inline distT="0" distB="0" distL="0" distR="0">
+          <wp:inline distT="0" distB="0" distL="0" distR="0" wp14:anchorId="6B2D507E" wp14:editId="4475EF34">
             <wp:extent cx="2065020" cy="1127760"/>
             <wp:effectExtent l="0" t="0" r="0" b="0"/>
             <wp:docPr id="34" name="图片 34"/>
@@ -4665,7 +5037,7 @@
                     </pic:cNvPicPr>
                   </pic:nvPicPr>
                   <pic:blipFill>
-                    <a:blip r:embed="rId12">
+                    <a:blip r:embed="rId15">
                       <a:extLst>
                         <a:ext uri="{28A0092B-C50C-407E-A947-70E740481C1C}">
                           <a14:useLocalDpi xmlns:a14="http://schemas.microsoft.com/office/drawing/2010/main" val="0"/>
@@ -4724,19 +5096,19 @@
       </w:r>
       <w:r>
         <w:rPr>
-          <w:rFonts w:hint="eastAsia" w:ascii="宋体" w:hAnsi="宋体"/>
+          <w:rFonts w:ascii="宋体" w:hAnsi="宋体" w:hint="eastAsia"/>
         </w:rPr>
         <w:t>、试用对偶理论证明该问题的最优值不超过</w:t>
       </w:r>
       <w:r>
         <w:rPr>
-          <w:rFonts w:hint="eastAsia" w:ascii="Calibri" w:hAnsi="Calibri" w:cs="Calibri"/>
+          <w:rFonts w:ascii="Calibri" w:hAnsi="Calibri" w:cs="Calibri" w:hint="eastAsia"/>
         </w:rPr>
         <w:t>25</w:t>
       </w:r>
       <w:r>
         <w:rPr>
-          <w:rFonts w:hint="eastAsia" w:ascii="宋体" w:hAnsi="宋体"/>
+          <w:rFonts w:ascii="宋体" w:hAnsi="宋体" w:hint="eastAsia"/>
         </w:rPr>
         <w:t>．</w:t>
       </w:r>
@@ -4750,9 +5122,10 @@
       <w:r>
         <w:rPr>
           <w:rFonts w:ascii="Calibri" w:hAnsi="Calibri"/>
+          <w:noProof/>
         </w:rPr>
         <w:drawing>
-          <wp:inline distT="0" distB="0" distL="0" distR="0">
+          <wp:inline distT="0" distB="0" distL="0" distR="0" wp14:anchorId="7B667A6C" wp14:editId="25738DF4">
             <wp:extent cx="2827020" cy="1074420"/>
             <wp:effectExtent l="0" t="0" r="0" b="0"/>
             <wp:docPr id="35" name="图片 35"/>
@@ -4769,7 +5142,7 @@
                     </pic:cNvPicPr>
                   </pic:nvPicPr>
                   <pic:blipFill>
-                    <a:blip r:embed="rId13">
+                    <a:blip r:embed="rId16">
                       <a:extLst>
                         <a:ext uri="{28A0092B-C50C-407E-A947-70E740481C1C}">
                           <a14:useLocalDpi xmlns:a14="http://schemas.microsoft.com/office/drawing/2010/main" val="0"/>
@@ -4825,7 +5198,7 @@
       </w:r>
       <w:r>
         <w:rPr>
-          <w:rFonts w:hint="eastAsia" w:ascii="宋体" w:hAnsi="宋体"/>
+          <w:rFonts w:ascii="宋体" w:hAnsi="宋体" w:hint="eastAsia"/>
           <w:sz w:val="24"/>
           <w:szCs w:val="24"/>
         </w:rPr>
@@ -4843,9 +5216,10 @@
       <w:r>
         <w:rPr>
           <w:rFonts w:ascii="Calibri" w:hAnsi="Calibri"/>
+          <w:noProof/>
         </w:rPr>
         <w:drawing>
-          <wp:inline distT="0" distB="0" distL="0" distR="0">
+          <wp:inline distT="0" distB="0" distL="0" distR="0" wp14:anchorId="5D1981E9" wp14:editId="3699B14B">
             <wp:extent cx="1531620" cy="944880"/>
             <wp:effectExtent l="0" t="0" r="0" b="7620"/>
             <wp:docPr id="36" name="图片 36"/>
@@ -4862,7 +5236,7 @@
                     </pic:cNvPicPr>
                   </pic:nvPicPr>
                   <pic:blipFill>
-                    <a:blip r:embed="rId14">
+                    <a:blip r:embed="rId17">
                       <a:extLst>
                         <a:ext uri="{28A0092B-C50C-407E-A947-70E740481C1C}">
                           <a14:useLocalDpi xmlns:a14="http://schemas.microsoft.com/office/drawing/2010/main" val="0"/>
@@ -4938,7 +5312,7 @@
       </w:r>
       <w:r>
         <w:rPr>
-          <w:rFonts w:hint="eastAsia" w:ascii="宋体" w:hAnsi="宋体"/>
+          <w:rFonts w:ascii="宋体" w:hAnsi="宋体" w:hint="eastAsia"/>
           <w:sz w:val="24"/>
           <w:szCs w:val="24"/>
         </w:rPr>
@@ -4953,7 +5327,7 @@
       </w:r>
       <w:r>
         <w:rPr>
-          <w:rFonts w:hint="eastAsia" w:ascii="Calibri" w:hAnsi="Calibri" w:cs="Calibri"/>
+          <w:rFonts w:ascii="Calibri" w:hAnsi="Calibri" w:cs="Calibri" w:hint="eastAsia"/>
           <w:sz w:val="24"/>
           <w:szCs w:val="24"/>
           <w:vertAlign w:val="subscript"/>
@@ -4962,7 +5336,7 @@
       </w:r>
       <w:r>
         <w:rPr>
-          <w:rFonts w:hint="eastAsia" w:ascii="Calibri" w:hAnsi="Calibri" w:cs="Calibri"/>
+          <w:rFonts w:ascii="Calibri" w:hAnsi="Calibri" w:cs="Calibri" w:hint="eastAsia"/>
           <w:sz w:val="24"/>
           <w:szCs w:val="24"/>
         </w:rPr>
@@ -4970,7 +5344,7 @@
       </w:r>
       <w:r>
         <w:rPr>
-          <w:rFonts w:hint="eastAsia" w:ascii="宋体" w:hAnsi="宋体"/>
+          <w:rFonts w:ascii="宋体" w:hAnsi="宋体" w:hint="eastAsia"/>
           <w:sz w:val="24"/>
           <w:szCs w:val="24"/>
         </w:rPr>
@@ -4985,7 +5359,7 @@
       </w:r>
       <w:r>
         <w:rPr>
-          <w:rFonts w:hint="eastAsia" w:ascii="Calibri" w:hAnsi="Calibri" w:cs="Calibri"/>
+          <w:rFonts w:ascii="Calibri" w:hAnsi="Calibri" w:cs="Calibri" w:hint="eastAsia"/>
           <w:sz w:val="24"/>
           <w:szCs w:val="24"/>
           <w:vertAlign w:val="subscript"/>
@@ -4994,7 +5368,7 @@
       </w:r>
       <w:r>
         <w:rPr>
-          <w:rFonts w:hint="eastAsia" w:ascii="Calibri" w:hAnsi="Calibri" w:cs="Calibri"/>
+          <w:rFonts w:ascii="Calibri" w:hAnsi="Calibri" w:cs="Calibri" w:hint="eastAsia"/>
           <w:sz w:val="24"/>
           <w:szCs w:val="24"/>
         </w:rPr>
@@ -5012,7 +5386,7 @@
       </w:pPr>
       <w:r>
         <w:rPr>
-          <w:rFonts w:hint="eastAsia" w:ascii="宋体" w:hAnsi="宋体"/>
+          <w:rFonts w:ascii="宋体" w:hAnsi="宋体" w:hint="eastAsia"/>
           <w:sz w:val="24"/>
           <w:szCs w:val="24"/>
         </w:rPr>
@@ -5030,9 +5404,10 @@
       <w:r>
         <w:rPr>
           <w:rFonts w:ascii="Calibri" w:hAnsi="Calibri"/>
+          <w:noProof/>
         </w:rPr>
         <w:drawing>
-          <wp:inline distT="0" distB="0" distL="0" distR="0">
+          <wp:inline distT="0" distB="0" distL="0" distR="0" wp14:anchorId="4133686E" wp14:editId="6C3A2A29">
             <wp:extent cx="1783080" cy="861060"/>
             <wp:effectExtent l="0" t="0" r="7620" b="0"/>
             <wp:docPr id="37" name="图片 37"/>
@@ -5049,7 +5424,7 @@
                     </pic:cNvPicPr>
                   </pic:nvPicPr>
                   <pic:blipFill>
-                    <a:blip r:embed="rId15">
+                    <a:blip r:embed="rId18">
                       <a:extLst>
                         <a:ext uri="{28A0092B-C50C-407E-A947-70E740481C1C}">
                           <a14:useLocalDpi xmlns:a14="http://schemas.microsoft.com/office/drawing/2010/main" val="0"/>
@@ -5137,11 +5512,12 @@
           <w:sz w:val="24"/>
           <w:szCs w:val="24"/>
         </w:rPr>
+        <w:lastRenderedPageBreak/>
         <w:t>12</w:t>
       </w:r>
       <w:r>
         <w:rPr>
-          <w:rFonts w:hint="eastAsia" w:ascii="宋体" w:hAnsi="宋体"/>
+          <w:rFonts w:ascii="宋体" w:hAnsi="宋体" w:hint="eastAsia"/>
           <w:sz w:val="24"/>
           <w:szCs w:val="24"/>
         </w:rPr>
@@ -5157,7 +5533,7 @@
       </w:r>
       <w:r>
         <w:rPr>
-          <w:rFonts w:hint="eastAsia" w:ascii="宋体" w:hAnsi="宋体"/>
+          <w:rFonts w:ascii="宋体" w:hAnsi="宋体" w:hint="eastAsia"/>
           <w:sz w:val="24"/>
           <w:szCs w:val="24"/>
         </w:rPr>
@@ -5189,7 +5565,7 @@
     </w:p>
     <w:p>
       <w:pPr>
-        <w:ind w:firstLine="480" w:firstLineChars="200"/>
+        <w:ind w:firstLineChars="200" w:firstLine="480"/>
         <w:rPr>
           <w:sz w:val="24"/>
           <w:szCs w:val="24"/>
@@ -5297,7 +5673,7 @@
       </w:r>
       <w:r>
         <w:rPr>
-          <w:rFonts w:hint="eastAsia" w:ascii="宋体" w:hAnsi="宋体"/>
+          <w:rFonts w:ascii="宋体" w:hAnsi="宋体" w:hint="eastAsia"/>
           <w:sz w:val="24"/>
           <w:szCs w:val="24"/>
         </w:rPr>
@@ -5314,9 +5690,10 @@
       <w:r>
         <w:rPr>
           <w:rFonts w:ascii="Calibri" w:hAnsi="Calibri"/>
+          <w:noProof/>
         </w:rPr>
         <w:drawing>
-          <wp:inline distT="0" distB="0" distL="0" distR="0">
+          <wp:inline distT="0" distB="0" distL="0" distR="0" wp14:anchorId="0E705DCF" wp14:editId="07CB8BDE">
             <wp:extent cx="1592580" cy="1219200"/>
             <wp:effectExtent l="0" t="0" r="7620" b="0"/>
             <wp:docPr id="38" name="图片 38"/>
@@ -5333,7 +5710,7 @@
                     </pic:cNvPicPr>
                   </pic:nvPicPr>
                   <pic:blipFill>
-                    <a:blip r:embed="rId16">
+                    <a:blip r:embed="rId19">
                       <a:extLst>
                         <a:ext uri="{28A0092B-C50C-407E-A947-70E740481C1C}">
                           <a14:useLocalDpi xmlns:a14="http://schemas.microsoft.com/office/drawing/2010/main" val="0"/>
@@ -5376,7 +5753,7 @@
       <w:pPr>
         <w:spacing w:line="360" w:lineRule="auto"/>
         <w:rPr>
-          <w:rFonts w:hint="eastAsia" w:ascii="宋体" w:hAnsi="宋体"/>
+          <w:rFonts w:ascii="宋体" w:hAnsi="宋体"/>
           <w:sz w:val="24"/>
           <w:szCs w:val="24"/>
         </w:rPr>
@@ -5386,7 +5763,7 @@
       <w:pPr>
         <w:spacing w:line="360" w:lineRule="auto"/>
         <w:rPr>
-          <w:rFonts w:hint="eastAsia" w:ascii="宋体" w:hAnsi="宋体"/>
+          <w:rFonts w:ascii="宋体" w:hAnsi="宋体"/>
           <w:sz w:val="24"/>
           <w:szCs w:val="24"/>
         </w:rPr>
@@ -5400,7 +5777,7 @@
       </w:r>
       <w:r>
         <w:rPr>
-          <w:rFonts w:hint="eastAsia" w:ascii="宋体" w:hAnsi="宋体"/>
+          <w:rFonts w:ascii="宋体" w:hAnsi="宋体" w:hint="eastAsia"/>
           <w:sz w:val="24"/>
           <w:szCs w:val="24"/>
         </w:rPr>
@@ -5416,7 +5793,7 @@
       </w:r>
       <w:r>
         <w:rPr>
-          <w:rFonts w:hint="eastAsia" w:ascii="宋体" w:hAnsi="宋体"/>
+          <w:rFonts w:ascii="宋体" w:hAnsi="宋体" w:hint="eastAsia"/>
           <w:sz w:val="24"/>
           <w:szCs w:val="24"/>
         </w:rPr>
@@ -5432,7 +5809,7 @@
       </w:r>
       <w:r>
         <w:rPr>
-          <w:rFonts w:hint="eastAsia" w:ascii="宋体" w:hAnsi="宋体"/>
+          <w:rFonts w:ascii="宋体" w:hAnsi="宋体" w:hint="eastAsia"/>
           <w:sz w:val="24"/>
           <w:szCs w:val="24"/>
         </w:rPr>
@@ -5448,7 +5825,7 @@
       </w:r>
       <w:r>
         <w:rPr>
-          <w:rFonts w:hint="eastAsia" w:ascii="宋体" w:hAnsi="宋体"/>
+          <w:rFonts w:ascii="宋体" w:hAnsi="宋体" w:hint="eastAsia"/>
           <w:sz w:val="24"/>
           <w:szCs w:val="24"/>
         </w:rPr>
@@ -5464,7 +5841,7 @@
       </w:r>
       <w:r>
         <w:rPr>
-          <w:rFonts w:hint="eastAsia" w:ascii="宋体" w:hAnsi="宋体"/>
+          <w:rFonts w:ascii="宋体" w:hAnsi="宋体" w:hint="eastAsia"/>
           <w:sz w:val="24"/>
           <w:szCs w:val="24"/>
         </w:rPr>
@@ -5480,7 +5857,7 @@
       </w:r>
       <w:r>
         <w:rPr>
-          <w:rFonts w:hint="eastAsia" w:ascii="宋体" w:hAnsi="宋体"/>
+          <w:rFonts w:ascii="宋体" w:hAnsi="宋体" w:hint="eastAsia"/>
           <w:sz w:val="24"/>
           <w:szCs w:val="24"/>
         </w:rPr>
@@ -5496,7 +5873,7 @@
       </w:r>
       <w:r>
         <w:rPr>
-          <w:rFonts w:hint="eastAsia" w:ascii="宋体" w:hAnsi="宋体"/>
+          <w:rFonts w:ascii="宋体" w:hAnsi="宋体" w:hint="eastAsia"/>
           <w:sz w:val="24"/>
           <w:szCs w:val="24"/>
         </w:rPr>
@@ -5512,7 +5889,7 @@
       </w:r>
       <w:r>
         <w:rPr>
-          <w:rFonts w:hint="eastAsia" w:ascii="宋体" w:hAnsi="宋体"/>
+          <w:rFonts w:ascii="宋体" w:hAnsi="宋体" w:hint="eastAsia"/>
           <w:sz w:val="24"/>
           <w:szCs w:val="24"/>
         </w:rPr>
@@ -5528,7 +5905,7 @@
       </w:r>
       <w:r>
         <w:rPr>
-          <w:rFonts w:hint="eastAsia" w:ascii="宋体" w:hAnsi="宋体"/>
+          <w:rFonts w:ascii="宋体" w:hAnsi="宋体" w:hint="eastAsia"/>
           <w:sz w:val="24"/>
           <w:szCs w:val="24"/>
         </w:rPr>
@@ -5539,13 +5916,13 @@
       <w:pPr>
         <w:spacing w:line="360" w:lineRule="auto"/>
         <w:jc w:val="center"/>
-        <w:rPr>
-          <w:rFonts w:hint="eastAsia"/>
-        </w:rPr>
-      </w:pPr>
-      <w:r>
+      </w:pPr>
+      <w:r>
+        <w:rPr>
+          <w:noProof/>
+        </w:rPr>
         <w:drawing>
-          <wp:inline distT="0" distB="0" distL="0" distR="0">
+          <wp:inline distT="0" distB="0" distL="0" distR="0" wp14:anchorId="26C189EF" wp14:editId="69D557D5">
             <wp:extent cx="4770120" cy="1569720"/>
             <wp:effectExtent l="0" t="0" r="0" b="0"/>
             <wp:docPr id="23" name="图片 23"/>
@@ -5562,7 +5939,7 @@
                     </pic:cNvPicPr>
                   </pic:nvPicPr>
                   <pic:blipFill>
-                    <a:blip r:embed="rId17">
+                    <a:blip r:embed="rId20">
                       <a:extLst>
                         <a:ext uri="{28A0092B-C50C-407E-A947-70E740481C1C}">
                           <a14:useLocalDpi xmlns:a14="http://schemas.microsoft.com/office/drawing/2010/main" val="0"/>
@@ -5610,7 +5987,7 @@
       </w:r>
       <w:r>
         <w:rPr>
-          <w:rFonts w:hint="eastAsia" w:ascii="宋体" w:hAnsi="宋体"/>
+          <w:rFonts w:ascii="宋体" w:hAnsi="宋体" w:hint="eastAsia"/>
           <w:sz w:val="24"/>
           <w:szCs w:val="24"/>
         </w:rPr>
@@ -5626,7 +6003,7 @@
       </w:r>
       <w:r>
         <w:rPr>
-          <w:rFonts w:hint="eastAsia" w:ascii="宋体" w:hAnsi="宋体"/>
+          <w:rFonts w:ascii="宋体" w:hAnsi="宋体" w:hint="eastAsia"/>
           <w:sz w:val="24"/>
           <w:szCs w:val="24"/>
         </w:rPr>
@@ -5642,7 +6019,7 @@
       </w:r>
       <w:r>
         <w:rPr>
-          <w:rFonts w:hint="eastAsia" w:ascii="宋体" w:hAnsi="宋体"/>
+          <w:rFonts w:ascii="宋体" w:hAnsi="宋体" w:hint="eastAsia"/>
           <w:sz w:val="24"/>
           <w:szCs w:val="24"/>
         </w:rPr>
@@ -5651,8 +6028,12 @@
     </w:p>
     <w:p>
       <w:r>
+        <w:rPr>
+          <w:noProof/>
+        </w:rPr>
+        <w:lastRenderedPageBreak/>
         <w:drawing>
-          <wp:inline distT="0" distB="0" distL="0" distR="0">
+          <wp:inline distT="0" distB="0" distL="0" distR="0" wp14:anchorId="3897878E" wp14:editId="2838321F">
             <wp:extent cx="4274820" cy="2590800"/>
             <wp:effectExtent l="0" t="0" r="0" b="0"/>
             <wp:docPr id="28" name="图片 28"/>
@@ -5669,7 +6050,7 @@
                     </pic:cNvPicPr>
                   </pic:nvPicPr>
                   <pic:blipFill>
-                    <a:blip r:embed="rId18">
+                    <a:blip r:embed="rId21">
                       <a:extLst>
                         <a:ext uri="{28A0092B-C50C-407E-A947-70E740481C1C}">
                           <a14:useLocalDpi xmlns:a14="http://schemas.microsoft.com/office/drawing/2010/main" val="0"/>
@@ -5718,13 +6099,13 @@
         <w:spacing w:line="400" w:lineRule="exact"/>
         <w:ind w:firstLine="420"/>
         <w:rPr>
-          <w:rFonts w:hint="eastAsia" w:ascii="宋体" w:hAnsi="宋体"/>
-          <w:color w:val="000000"/>
-        </w:rPr>
-      </w:pPr>
-      <w:r>
-        <w:rPr>
-          <w:rFonts w:hint="eastAsia" w:ascii="宋体" w:hAnsi="宋体"/>
+          <w:rFonts w:ascii="宋体" w:hAnsi="宋体"/>
+          <w:color w:val="000000"/>
+        </w:rPr>
+      </w:pPr>
+      <w:r>
+        <w:rPr>
+          <w:rFonts w:ascii="宋体" w:hAnsi="宋体" w:hint="eastAsia"/>
           <w:color w:val="000000"/>
         </w:rPr>
         <w:t xml:space="preserve"> </w:t>
@@ -5736,13 +6117,13 @@
         <w:spacing w:line="400" w:lineRule="exact"/>
         <w:ind w:firstLine="420"/>
         <w:rPr>
-          <w:rFonts w:hint="eastAsia" w:ascii="宋体" w:hAnsi="宋体"/>
-          <w:color w:val="000000"/>
-        </w:rPr>
-      </w:pPr>
-      <w:r>
-        <w:rPr>
-          <w:rFonts w:hint="eastAsia" w:ascii="宋体" w:hAnsi="宋体"/>
+          <w:rFonts w:ascii="宋体" w:hAnsi="宋体"/>
+          <w:color w:val="000000"/>
+        </w:rPr>
+      </w:pPr>
+      <w:r>
+        <w:rPr>
+          <w:rFonts w:ascii="宋体" w:hAnsi="宋体" w:hint="eastAsia"/>
           <w:color w:val="000000"/>
         </w:rPr>
         <w:t xml:space="preserve"> </w:t>
@@ -5754,13 +6135,13 @@
         <w:spacing w:line="400" w:lineRule="exact"/>
         <w:ind w:firstLine="420"/>
         <w:rPr>
-          <w:rFonts w:hint="eastAsia" w:ascii="宋体" w:hAnsi="宋体"/>
-          <w:color w:val="000000"/>
-        </w:rPr>
-      </w:pPr>
-      <w:r>
-        <w:rPr>
-          <w:rFonts w:hint="eastAsia" w:ascii="宋体" w:hAnsi="宋体"/>
+          <w:rFonts w:ascii="宋体" w:hAnsi="宋体"/>
+          <w:color w:val="000000"/>
+        </w:rPr>
+      </w:pPr>
+      <w:r>
+        <w:rPr>
+          <w:rFonts w:ascii="宋体" w:hAnsi="宋体" w:hint="eastAsia"/>
           <w:color w:val="000000"/>
         </w:rPr>
         <w:t xml:space="preserve"> </w:t>
@@ -5772,42 +6153,36 @@
         <w:spacing w:line="400" w:lineRule="exact"/>
         <w:ind w:firstLine="420"/>
         <w:rPr>
-          <w:rFonts w:hint="eastAsia" w:ascii="宋体" w:hAnsi="宋体"/>
-          <w:color w:val="000000"/>
-        </w:rPr>
-      </w:pPr>
-      <w:r>
-        <w:rPr>
-          <w:rFonts w:hint="eastAsia" w:ascii="宋体" w:hAnsi="宋体"/>
+          <w:rFonts w:ascii="宋体" w:hAnsi="宋体"/>
+          <w:color w:val="000000"/>
+        </w:rPr>
+      </w:pPr>
+      <w:r>
+        <w:rPr>
+          <w:rFonts w:ascii="宋体" w:hAnsi="宋体" w:hint="eastAsia"/>
           <w:color w:val="000000"/>
         </w:rPr>
         <w:t xml:space="preserve"> </w:t>
       </w:r>
     </w:p>
-    <w:p>
-      <w:pPr>
-        <w:rPr>
-          <w:rFonts w:hint="eastAsia"/>
-        </w:rPr>
-      </w:pPr>
-    </w:p>
+    <w:p/>
     <w:sectPr>
       <w:pgSz w:w="11906" w:h="16838"/>
       <w:pgMar w:top="1440" w:right="1800" w:bottom="1440" w:left="1800" w:header="851" w:footer="992" w:gutter="0"/>
-      <w:cols w:space="425" w:num="1"/>
-      <w:docGrid w:type="lines" w:linePitch="312" w:charSpace="0"/>
+      <w:cols w:space="425"/>
+      <w:docGrid w:type="lines" w:linePitch="312"/>
     </w:sectPr>
   </w:body>
 </w:document>
 </file>
 
 <file path=word/numbering.xml><?xml version="1.0" encoding="utf-8"?>
-<w:numbering xmlns:wpc="http://schemas.microsoft.com/office/word/2010/wordprocessingCanvas" xmlns:mc="http://schemas.openxmlformats.org/markup-compatibility/2006" xmlns:o="urn:schemas-microsoft-com:office:office" xmlns:r="http://schemas.openxmlformats.org/officeDocument/2006/relationships" xmlns:m="http://schemas.openxmlformats.org/officeDocument/2006/math" xmlns:v="urn:schemas-microsoft-com:vml" xmlns:wp14="http://schemas.microsoft.com/office/word/2010/wordprocessingDrawing" xmlns:wp="http://schemas.openxmlformats.org/drawingml/2006/wordprocessingDrawing" xmlns:w10="urn:schemas-microsoft-com:office:word" xmlns:w="http://schemas.openxmlformats.org/wordprocessingml/2006/main" xmlns:w14="http://schemas.microsoft.com/office/word/2010/wordml" xmlns:wpg="http://schemas.microsoft.com/office/word/2010/wordprocessingGroup" xmlns:wpi="http://schemas.microsoft.com/office/word/2010/wordprocessingInk" xmlns:wne="http://schemas.microsoft.com/office/word/2006/wordml" xmlns:wps="http://schemas.microsoft.com/office/word/2010/wordprocessingShape" xmlns:wpsCustomData="http://www.wps.cn/officeDocument/2013/wpsCustomData" mc:Ignorable="w14 wp14">
-  <w:abstractNum w:abstractNumId="0">
+<w:numbering xmlns:wpc="http://schemas.microsoft.com/office/word/2010/wordprocessingCanvas" xmlns:cx="http://schemas.microsoft.com/office/drawing/2014/chartex" xmlns:cx1="http://schemas.microsoft.com/office/drawing/2015/9/8/chartex" xmlns:cx2="http://schemas.microsoft.com/office/drawing/2015/10/21/chartex" xmlns:cx3="http://schemas.microsoft.com/office/drawing/2016/5/9/chartex" xmlns:cx4="http://schemas.microsoft.com/office/drawing/2016/5/10/chartex" xmlns:cx5="http://schemas.microsoft.com/office/drawing/2016/5/11/chartex" xmlns:cx6="http://schemas.microsoft.com/office/drawing/2016/5/12/chartex" xmlns:cx7="http://schemas.microsoft.com/office/drawing/2016/5/13/chartex" xmlns:cx8="http://schemas.microsoft.com/office/drawing/2016/5/14/chartex" xmlns:mc="http://schemas.openxmlformats.org/markup-compatibility/2006" xmlns:aink="http://schemas.microsoft.com/office/drawing/2016/ink" xmlns:am3d="http://schemas.microsoft.com/office/drawing/2017/model3d" xmlns:o="urn:schemas-microsoft-com:office:office" xmlns:oel="http://schemas.microsoft.com/office/2019/extlst" xmlns:r="http://schemas.openxmlformats.org/officeDocument/2006/relationships" xmlns:m="http://schemas.openxmlformats.org/officeDocument/2006/math" xmlns:v="urn:schemas-microsoft-com:vml" xmlns:wp14="http://schemas.microsoft.com/office/word/2010/wordprocessingDrawing" xmlns:wp="http://schemas.openxmlformats.org/drawingml/2006/wordprocessingDrawing" xmlns:w10="urn:schemas-microsoft-com:office:word" xmlns:w="http://schemas.openxmlformats.org/wordprocessingml/2006/main" xmlns:w14="http://schemas.microsoft.com/office/word/2010/wordml" xmlns:w15="http://schemas.microsoft.com/office/word/2012/wordml" xmlns:w16cex="http://schemas.microsoft.com/office/word/2018/wordml/cex" xmlns:w16cid="http://schemas.microsoft.com/office/word/2016/wordml/cid" xmlns:w16="http://schemas.microsoft.com/office/word/2018/wordml" xmlns:w16sdtdh="http://schemas.microsoft.com/office/word/2020/wordml/sdtdatahash" xmlns:w16se="http://schemas.microsoft.com/office/word/2015/wordml/symex" xmlns:wpg="http://schemas.microsoft.com/office/word/2010/wordprocessingGroup" xmlns:wpi="http://schemas.microsoft.com/office/word/2010/wordprocessingInk" xmlns:wne="http://schemas.microsoft.com/office/word/2006/wordml" xmlns:wps="http://schemas.microsoft.com/office/word/2010/wordprocessingShape" mc:Ignorable="w14 w15 w16se w16cid w16 w16cex w16sdtdh wp14">
+  <w:abstractNum w:abstractNumId="0" w15:restartNumberingAfterBreak="0">
     <w:nsid w:val="38FE1863"/>
     <w:multiLevelType w:val="singleLevel"/>
     <w:tmpl w:val="38FE1863"/>
-    <w:lvl w:ilvl="0" w:tentative="0">
+    <w:lvl w:ilvl="0">
       <w:start w:val="1"/>
       <w:numFmt w:val="decimal"/>
       <w:suff w:val="space"/>
@@ -5815,11 +6190,11 @@
       <w:lvlJc w:val="left"/>
     </w:lvl>
   </w:abstractNum>
-  <w:abstractNum w:abstractNumId="1">
+  <w:abstractNum w:abstractNumId="1" w15:restartNumberingAfterBreak="0">
     <w:nsid w:val="4B693EC3"/>
     <w:multiLevelType w:val="multilevel"/>
     <w:tmpl w:val="4B693EC3"/>
-    <w:lvl w:ilvl="0" w:tentative="0">
+    <w:lvl w:ilvl="0">
       <w:start w:val="1"/>
       <w:numFmt w:val="decimal"/>
       <w:suff w:val="nothing"/>
@@ -5829,10 +6204,10 @@
         <w:ind w:left="0" w:firstLine="0"/>
       </w:pPr>
       <w:rPr>
-        <w:rFonts w:hint="default" w:ascii="Times New Roman" w:hAnsi="Times New Roman" w:cs="Times New Roman"/>
+        <w:rFonts w:ascii="Times New Roman" w:hAnsi="Times New Roman" w:cs="Times New Roman" w:hint="default"/>
       </w:rPr>
     </w:lvl>
-    <w:lvl w:ilvl="1" w:tentative="0">
+    <w:lvl w:ilvl="1">
       <w:start w:val="1"/>
       <w:numFmt w:val="decimal"/>
       <w:lvlText w:val="%2."/>
@@ -5844,7 +6219,7 @@
         <w:ind w:left="1440" w:hanging="360"/>
       </w:pPr>
     </w:lvl>
-    <w:lvl w:ilvl="2" w:tentative="0">
+    <w:lvl w:ilvl="2">
       <w:start w:val="1"/>
       <w:numFmt w:val="decimal"/>
       <w:lvlText w:val="%3."/>
@@ -5856,7 +6231,7 @@
         <w:ind w:left="2160" w:hanging="360"/>
       </w:pPr>
     </w:lvl>
-    <w:lvl w:ilvl="3" w:tentative="0">
+    <w:lvl w:ilvl="3">
       <w:start w:val="1"/>
       <w:numFmt w:val="decimal"/>
       <w:lvlText w:val="%4."/>
@@ -5868,7 +6243,7 @@
         <w:ind w:left="2880" w:hanging="360"/>
       </w:pPr>
     </w:lvl>
-    <w:lvl w:ilvl="4" w:tentative="0">
+    <w:lvl w:ilvl="4">
       <w:start w:val="1"/>
       <w:numFmt w:val="decimal"/>
       <w:lvlText w:val="%5."/>
@@ -5880,7 +6255,7 @@
         <w:ind w:left="3600" w:hanging="360"/>
       </w:pPr>
     </w:lvl>
-    <w:lvl w:ilvl="5" w:tentative="0">
+    <w:lvl w:ilvl="5">
       <w:start w:val="1"/>
       <w:numFmt w:val="decimal"/>
       <w:lvlText w:val="%6."/>
@@ -5892,7 +6267,7 @@
         <w:ind w:left="4320" w:hanging="360"/>
       </w:pPr>
     </w:lvl>
-    <w:lvl w:ilvl="6" w:tentative="0">
+    <w:lvl w:ilvl="6">
       <w:start w:val="1"/>
       <w:numFmt w:val="decimal"/>
       <w:lvlText w:val="%7."/>
@@ -5904,7 +6279,7 @@
         <w:ind w:left="5040" w:hanging="360"/>
       </w:pPr>
     </w:lvl>
-    <w:lvl w:ilvl="7" w:tentative="0">
+    <w:lvl w:ilvl="7">
       <w:start w:val="1"/>
       <w:numFmt w:val="decimal"/>
       <w:lvlText w:val="%8."/>
@@ -5916,7 +6291,7 @@
         <w:ind w:left="5760" w:hanging="360"/>
       </w:pPr>
     </w:lvl>
-    <w:lvl w:ilvl="8" w:tentative="0">
+    <w:lvl w:ilvl="8">
       <w:start w:val="1"/>
       <w:numFmt w:val="decimal"/>
       <w:lvlText w:val="%9."/>
@@ -5929,10 +6304,10 @@
       </w:pPr>
     </w:lvl>
   </w:abstractNum>
-  <w:num w:numId="1">
+  <w:num w:numId="1" w16cid:durableId="330837653">
     <w:abstractNumId w:val="0"/>
   </w:num>
-  <w:num w:numId="2">
+  <w:num w:numId="2" w16cid:durableId="607157282">
     <w:abstractNumId w:val="1"/>
     <w:lvlOverride w:ilvl="0">
       <w:startOverride w:val="1"/>
@@ -5966,293 +6341,421 @@
 </file>
 
 <file path=word/styles.xml><?xml version="1.0" encoding="utf-8"?>
-<w:styles xmlns:mc="http://schemas.openxmlformats.org/markup-compatibility/2006" xmlns:o="urn:schemas-microsoft-com:office:office" xmlns:r="http://schemas.openxmlformats.org/officeDocument/2006/relationships" xmlns:m="http://schemas.openxmlformats.org/officeDocument/2006/math" xmlns:v="urn:schemas-microsoft-com:vml" xmlns:w="http://schemas.openxmlformats.org/wordprocessingml/2006/main" xmlns:w14="http://schemas.microsoft.com/office/word/2010/wordml" xmlns:w10="urn:schemas-microsoft-com:office:word" xmlns:sl="http://schemas.openxmlformats.org/schemaLibrary/2006/main" xmlns:wpsCustomData="http://www.wps.cn/officeDocument/2013/wpsCustomData" mc:Ignorable="w14">
+<w:styles xmlns:mc="http://schemas.openxmlformats.org/markup-compatibility/2006" xmlns:r="http://schemas.openxmlformats.org/officeDocument/2006/relationships" xmlns:w="http://schemas.openxmlformats.org/wordprocessingml/2006/main" xmlns:w14="http://schemas.microsoft.com/office/word/2010/wordml" xmlns:w15="http://schemas.microsoft.com/office/word/2012/wordml" xmlns:w16cex="http://schemas.microsoft.com/office/word/2018/wordml/cex" xmlns:w16cid="http://schemas.microsoft.com/office/word/2016/wordml/cid" xmlns:w16="http://schemas.microsoft.com/office/word/2018/wordml" xmlns:w16sdtdh="http://schemas.microsoft.com/office/word/2020/wordml/sdtdatahash" xmlns:w16se="http://schemas.microsoft.com/office/word/2015/wordml/symex" mc:Ignorable="w14 w15 w16se w16cid w16 w16cex w16sdtdh">
   <w:docDefaults>
     <w:rPrDefault>
       <w:rPr>
-        <w:rFonts w:asciiTheme="minorHAnsi" w:hAnsiTheme="minorHAnsi" w:eastAsiaTheme="minorEastAsia" w:cstheme="minorBidi"/>
+        <w:rFonts w:asciiTheme="minorHAnsi" w:eastAsiaTheme="minorEastAsia" w:hAnsiTheme="minorHAnsi" w:cstheme="minorBidi"/>
+        <w:lang w:val="en-US" w:eastAsia="zh-CN" w:bidi="ar-SA"/>
       </w:rPr>
     </w:rPrDefault>
     <w:pPrDefault/>
   </w:docDefaults>
-  <w:latentStyles w:count="260" w:defQFormat="0" w:defUnhideWhenUsed="1" w:defSemiHidden="1" w:defUIPriority="99" w:defLockedState="0">
-    <w:lsdException w:qFormat="1" w:unhideWhenUsed="0" w:uiPriority="0" w:semiHidden="0" w:name="Normal"/>
-    <w:lsdException w:qFormat="1" w:unhideWhenUsed="0" w:uiPriority="9" w:semiHidden="0" w:name="heading 1"/>
-    <w:lsdException w:qFormat="1" w:uiPriority="9" w:name="heading 2"/>
-    <w:lsdException w:qFormat="1" w:uiPriority="9" w:name="heading 3"/>
-    <w:lsdException w:qFormat="1" w:uiPriority="9" w:name="heading 4"/>
-    <w:lsdException w:qFormat="1" w:uiPriority="9" w:name="heading 5"/>
-    <w:lsdException w:qFormat="1" w:uiPriority="9" w:name="heading 6"/>
-    <w:lsdException w:qFormat="1" w:uiPriority="9" w:name="heading 7"/>
-    <w:lsdException w:qFormat="1" w:uiPriority="9" w:name="heading 8"/>
-    <w:lsdException w:qFormat="1" w:uiPriority="9" w:name="heading 9"/>
-    <w:lsdException w:uiPriority="99" w:name="index 1"/>
-    <w:lsdException w:uiPriority="99" w:name="index 2"/>
-    <w:lsdException w:uiPriority="99" w:name="index 3"/>
-    <w:lsdException w:uiPriority="99" w:name="index 4"/>
-    <w:lsdException w:uiPriority="99" w:name="index 5"/>
-    <w:lsdException w:uiPriority="99" w:name="index 6"/>
-    <w:lsdException w:uiPriority="99" w:name="index 7"/>
-    <w:lsdException w:uiPriority="99" w:name="index 8"/>
-    <w:lsdException w:uiPriority="99" w:name="index 9"/>
-    <w:lsdException w:uiPriority="39" w:name="toc 1"/>
-    <w:lsdException w:uiPriority="39" w:name="toc 2"/>
-    <w:lsdException w:uiPriority="39" w:name="toc 3"/>
-    <w:lsdException w:uiPriority="39" w:name="toc 4"/>
-    <w:lsdException w:uiPriority="39" w:name="toc 5"/>
-    <w:lsdException w:uiPriority="39" w:name="toc 6"/>
-    <w:lsdException w:uiPriority="39" w:name="toc 7"/>
-    <w:lsdException w:uiPriority="39" w:name="toc 8"/>
-    <w:lsdException w:uiPriority="39" w:name="toc 9"/>
-    <w:lsdException w:uiPriority="99" w:name="Normal Indent"/>
-    <w:lsdException w:uiPriority="99" w:name="footnote text"/>
-    <w:lsdException w:uiPriority="99" w:name="annotation text"/>
-    <w:lsdException w:uiPriority="99" w:name="header"/>
-    <w:lsdException w:uiPriority="99" w:name="footer"/>
-    <w:lsdException w:uiPriority="99" w:name="index heading"/>
-    <w:lsdException w:qFormat="1" w:uiPriority="35" w:name="caption"/>
-    <w:lsdException w:uiPriority="99" w:name="table of figures"/>
-    <w:lsdException w:uiPriority="99" w:name="envelope address"/>
-    <w:lsdException w:uiPriority="99" w:name="envelope return"/>
-    <w:lsdException w:uiPriority="99" w:name="footnote reference"/>
-    <w:lsdException w:uiPriority="99" w:name="annotation reference"/>
-    <w:lsdException w:uiPriority="99" w:name="line number"/>
-    <w:lsdException w:uiPriority="99" w:name="page number"/>
-    <w:lsdException w:uiPriority="99" w:name="endnote reference"/>
-    <w:lsdException w:uiPriority="99" w:name="endnote text"/>
-    <w:lsdException w:uiPriority="99" w:name="table of authorities"/>
-    <w:lsdException w:uiPriority="99" w:name="macro"/>
-    <w:lsdException w:uiPriority="99" w:name="toa heading"/>
-    <w:lsdException w:uiPriority="99" w:name="List"/>
-    <w:lsdException w:uiPriority="99" w:name="List Bullet"/>
-    <w:lsdException w:uiPriority="99" w:name="List Number"/>
-    <w:lsdException w:uiPriority="99" w:name="List 2"/>
-    <w:lsdException w:uiPriority="99" w:name="List 3"/>
-    <w:lsdException w:uiPriority="99" w:name="List 4"/>
-    <w:lsdException w:uiPriority="99" w:name="List 5"/>
-    <w:lsdException w:uiPriority="99" w:name="List Bullet 2"/>
-    <w:lsdException w:uiPriority="99" w:name="List Bullet 3"/>
-    <w:lsdException w:uiPriority="99" w:name="List Bullet 4"/>
-    <w:lsdException w:uiPriority="99" w:name="List Bullet 5"/>
-    <w:lsdException w:uiPriority="99" w:name="List Number 2"/>
-    <w:lsdException w:uiPriority="99" w:name="List Number 3"/>
-    <w:lsdException w:uiPriority="99" w:name="List Number 4"/>
-    <w:lsdException w:uiPriority="99" w:name="List Number 5"/>
-    <w:lsdException w:qFormat="1" w:unhideWhenUsed="0" w:uiPriority="10" w:semiHidden="0" w:name="Title"/>
-    <w:lsdException w:uiPriority="99" w:name="Closing"/>
-    <w:lsdException w:uiPriority="99" w:name="Signature"/>
-    <w:lsdException w:uiPriority="1" w:semiHidden="0" w:name="Default Paragraph Font"/>
-    <w:lsdException w:uiPriority="99" w:name="Body Text"/>
-    <w:lsdException w:uiPriority="99" w:name="Body Text Indent"/>
-    <w:lsdException w:uiPriority="99" w:name="List Continue"/>
-    <w:lsdException w:uiPriority="99" w:name="List Continue 2"/>
-    <w:lsdException w:uiPriority="99" w:name="List Continue 3"/>
-    <w:lsdException w:uiPriority="99" w:name="List Continue 4"/>
-    <w:lsdException w:uiPriority="99" w:name="List Continue 5"/>
-    <w:lsdException w:uiPriority="99" w:name="Message Header"/>
-    <w:lsdException w:qFormat="1" w:unhideWhenUsed="0" w:uiPriority="11" w:semiHidden="0" w:name="Subtitle"/>
-    <w:lsdException w:uiPriority="99" w:name="Salutation"/>
-    <w:lsdException w:uiPriority="99" w:name="Date"/>
-    <w:lsdException w:uiPriority="99" w:name="Body Text First Indent"/>
-    <w:lsdException w:uiPriority="99" w:name="Body Text First Indent 2"/>
-    <w:lsdException w:uiPriority="99" w:name="Note Heading"/>
-    <w:lsdException w:uiPriority="99" w:name="Body Text 2"/>
-    <w:lsdException w:uiPriority="99" w:name="Body Text 3"/>
-    <w:lsdException w:uiPriority="99" w:name="Body Text Indent 2"/>
-    <w:lsdException w:uiPriority="99" w:name="Body Text Indent 3"/>
-    <w:lsdException w:uiPriority="99" w:name="Block Text"/>
-    <w:lsdException w:uiPriority="99" w:name="Hyperlink"/>
-    <w:lsdException w:uiPriority="99" w:name="FollowedHyperlink"/>
-    <w:lsdException w:qFormat="1" w:unhideWhenUsed="0" w:uiPriority="22" w:semiHidden="0" w:name="Strong"/>
-    <w:lsdException w:qFormat="1" w:unhideWhenUsed="0" w:uiPriority="20" w:semiHidden="0" w:name="Emphasis"/>
-    <w:lsdException w:uiPriority="99" w:name="Document Map"/>
-    <w:lsdException w:uiPriority="99" w:name="Plain Text"/>
-    <w:lsdException w:uiPriority="99" w:name="E-mail Signature"/>
-    <w:lsdException w:uiPriority="99" w:semiHidden="0" w:name="Normal (Web)"/>
-    <w:lsdException w:uiPriority="99" w:name="HTML Acronym"/>
-    <w:lsdException w:uiPriority="99" w:name="HTML Address"/>
-    <w:lsdException w:uiPriority="99" w:name="HTML Cite"/>
-    <w:lsdException w:uiPriority="99" w:name="HTML Code"/>
-    <w:lsdException w:uiPriority="99" w:name="HTML Definition"/>
-    <w:lsdException w:uiPriority="99" w:name="HTML Keyboard"/>
-    <w:lsdException w:uiPriority="99" w:name="HTML Preformatted"/>
-    <w:lsdException w:uiPriority="99" w:name="HTML Sample"/>
-    <w:lsdException w:uiPriority="99" w:name="HTML Typewriter"/>
-    <w:lsdException w:uiPriority="99" w:name="HTML Variable"/>
-    <w:lsdException w:uiPriority="99" w:name="Normal Table"/>
-    <w:lsdException w:uiPriority="99" w:name="annotation subject"/>
-    <w:lsdException w:uiPriority="99" w:name="Table Simple 1"/>
-    <w:lsdException w:uiPriority="99" w:name="Table Simple 2"/>
-    <w:lsdException w:uiPriority="99" w:name="Table Simple 3"/>
-    <w:lsdException w:uiPriority="99" w:name="Table Classic 1"/>
-    <w:lsdException w:uiPriority="99" w:name="Table Classic 2"/>
-    <w:lsdException w:uiPriority="99" w:name="Table Classic 3"/>
-    <w:lsdException w:uiPriority="99" w:name="Table Classic 4"/>
-    <w:lsdException w:uiPriority="99" w:name="Table Colorful 1"/>
-    <w:lsdException w:uiPriority="99" w:name="Table Colorful 2"/>
-    <w:lsdException w:uiPriority="99" w:name="Table Colorful 3"/>
-    <w:lsdException w:uiPriority="99" w:name="Table Columns 1"/>
-    <w:lsdException w:uiPriority="99" w:name="Table Columns 2"/>
-    <w:lsdException w:uiPriority="99" w:name="Table Columns 3"/>
-    <w:lsdException w:uiPriority="99" w:name="Table Columns 4"/>
-    <w:lsdException w:uiPriority="99" w:name="Table Columns 5"/>
-    <w:lsdException w:uiPriority="99" w:name="Table Grid 1"/>
-    <w:lsdException w:uiPriority="99" w:name="Table Grid 2"/>
-    <w:lsdException w:uiPriority="99" w:name="Table Grid 3"/>
-    <w:lsdException w:uiPriority="99" w:name="Table Grid 4"/>
-    <w:lsdException w:uiPriority="99" w:name="Table Grid 5"/>
-    <w:lsdException w:uiPriority="99" w:name="Table Grid 6"/>
-    <w:lsdException w:uiPriority="99" w:name="Table Grid 7"/>
-    <w:lsdException w:uiPriority="99" w:name="Table Grid 8"/>
-    <w:lsdException w:uiPriority="99" w:name="Table List 1"/>
-    <w:lsdException w:uiPriority="99" w:name="Table List 2"/>
-    <w:lsdException w:uiPriority="99" w:name="Table List 3"/>
-    <w:lsdException w:uiPriority="99" w:name="Table List 4"/>
-    <w:lsdException w:uiPriority="99" w:name="Table List 5"/>
-    <w:lsdException w:uiPriority="99" w:name="Table List 6"/>
-    <w:lsdException w:uiPriority="99" w:name="Table List 7"/>
-    <w:lsdException w:uiPriority="99" w:name="Table List 8"/>
-    <w:lsdException w:uiPriority="99" w:name="Table 3D effects 1"/>
-    <w:lsdException w:uiPriority="99" w:name="Table 3D effects 2"/>
-    <w:lsdException w:uiPriority="99" w:name="Table 3D effects 3"/>
-    <w:lsdException w:uiPriority="99" w:name="Table Contemporary"/>
-    <w:lsdException w:uiPriority="99" w:name="Table Elegant"/>
-    <w:lsdException w:uiPriority="99" w:name="Table Professional"/>
-    <w:lsdException w:uiPriority="99" w:name="Table Subtle 1"/>
-    <w:lsdException w:uiPriority="99" w:name="Table Subtle 2"/>
-    <w:lsdException w:uiPriority="99" w:name="Table Web 1"/>
-    <w:lsdException w:uiPriority="99" w:name="Table Web 2"/>
-    <w:lsdException w:uiPriority="99" w:name="Table Web 3"/>
-    <w:lsdException w:uiPriority="99" w:name="Balloon Text"/>
-    <w:lsdException w:qFormat="1" w:unhideWhenUsed="0" w:uiPriority="99" w:semiHidden="0" w:name="Table Grid"/>
-    <w:lsdException w:uiPriority="99" w:name="Table Theme"/>
-    <w:lsdException w:unhideWhenUsed="0" w:uiPriority="60" w:semiHidden="0" w:name="Light Shading"/>
-    <w:lsdException w:unhideWhenUsed="0" w:uiPriority="61" w:semiHidden="0" w:name="Light List"/>
-    <w:lsdException w:unhideWhenUsed="0" w:uiPriority="62" w:semiHidden="0" w:name="Light Grid"/>
-    <w:lsdException w:unhideWhenUsed="0" w:uiPriority="63" w:semiHidden="0" w:name="Medium Shading 1"/>
-    <w:lsdException w:unhideWhenUsed="0" w:uiPriority="64" w:semiHidden="0" w:name="Medium Shading 2"/>
-    <w:lsdException w:unhideWhenUsed="0" w:uiPriority="65" w:semiHidden="0" w:name="Medium List 1"/>
-    <w:lsdException w:unhideWhenUsed="0" w:uiPriority="66" w:semiHidden="0" w:name="Medium List 2"/>
-    <w:lsdException w:unhideWhenUsed="0" w:uiPriority="67" w:semiHidden="0" w:name="Medium Grid 1"/>
-    <w:lsdException w:unhideWhenUsed="0" w:uiPriority="68" w:semiHidden="0" w:name="Medium Grid 2"/>
-    <w:lsdException w:unhideWhenUsed="0" w:uiPriority="69" w:semiHidden="0" w:name="Medium Grid 3"/>
-    <w:lsdException w:unhideWhenUsed="0" w:uiPriority="70" w:semiHidden="0" w:name="Dark List"/>
-    <w:lsdException w:unhideWhenUsed="0" w:uiPriority="71" w:semiHidden="0" w:name="Colorful Shading"/>
-    <w:lsdException w:unhideWhenUsed="0" w:uiPriority="72" w:semiHidden="0" w:name="Colorful List"/>
-    <w:lsdException w:unhideWhenUsed="0" w:uiPriority="73" w:semiHidden="0" w:name="Colorful Grid"/>
-    <w:lsdException w:unhideWhenUsed="0" w:uiPriority="60" w:semiHidden="0" w:name="Light Shading Accent 1"/>
-    <w:lsdException w:unhideWhenUsed="0" w:uiPriority="61" w:semiHidden="0" w:name="Light List Accent 1"/>
-    <w:lsdException w:unhideWhenUsed="0" w:uiPriority="62" w:semiHidden="0" w:name="Light Grid Accent 1"/>
-    <w:lsdException w:unhideWhenUsed="0" w:uiPriority="63" w:semiHidden="0" w:name="Medium Shading 1 Accent 1"/>
-    <w:lsdException w:unhideWhenUsed="0" w:uiPriority="64" w:semiHidden="0" w:name="Medium Shading 2 Accent 1"/>
-    <w:lsdException w:unhideWhenUsed="0" w:uiPriority="65" w:semiHidden="0" w:name="Medium List 1 Accent 1"/>
-    <w:lsdException w:qFormat="1" w:unhideWhenUsed="0" w:uiPriority="34" w:semiHidden="0" w:name="List Paragraph"/>
-    <w:lsdException w:unhideWhenUsed="0" w:uiPriority="66" w:semiHidden="0" w:name="Medium List 2 Accent 1"/>
-    <w:lsdException w:unhideWhenUsed="0" w:uiPriority="67" w:semiHidden="0" w:name="Medium Grid 1 Accent 1"/>
-    <w:lsdException w:unhideWhenUsed="0" w:uiPriority="68" w:semiHidden="0" w:name="Medium Grid 2 Accent 1"/>
-    <w:lsdException w:unhideWhenUsed="0" w:uiPriority="69" w:semiHidden="0" w:name="Medium Grid 3 Accent 1"/>
-    <w:lsdException w:unhideWhenUsed="0" w:uiPriority="70" w:semiHidden="0" w:name="Dark List Accent 1"/>
-    <w:lsdException w:unhideWhenUsed="0" w:uiPriority="71" w:semiHidden="0" w:name="Colorful Shading Accent 1"/>
-    <w:lsdException w:unhideWhenUsed="0" w:uiPriority="72" w:semiHidden="0" w:name="Colorful List Accent 1"/>
-    <w:lsdException w:unhideWhenUsed="0" w:uiPriority="73" w:semiHidden="0" w:name="Colorful Grid Accent 1"/>
-    <w:lsdException w:unhideWhenUsed="0" w:uiPriority="60" w:semiHidden="0" w:name="Light Shading Accent 2"/>
-    <w:lsdException w:unhideWhenUsed="0" w:uiPriority="61" w:semiHidden="0" w:name="Light List Accent 2"/>
-    <w:lsdException w:unhideWhenUsed="0" w:uiPriority="62" w:semiHidden="0" w:name="Light Grid Accent 2"/>
-    <w:lsdException w:unhideWhenUsed="0" w:uiPriority="63" w:semiHidden="0" w:name="Medium Shading 1 Accent 2"/>
-    <w:lsdException w:unhideWhenUsed="0" w:uiPriority="64" w:semiHidden="0" w:name="Medium Shading 2 Accent 2"/>
-    <w:lsdException w:unhideWhenUsed="0" w:uiPriority="65" w:semiHidden="0" w:name="Medium List 1 Accent 2"/>
-    <w:lsdException w:unhideWhenUsed="0" w:uiPriority="66" w:semiHidden="0" w:name="Medium List 2 Accent 2"/>
-    <w:lsdException w:unhideWhenUsed="0" w:uiPriority="67" w:semiHidden="0" w:name="Medium Grid 1 Accent 2"/>
-    <w:lsdException w:unhideWhenUsed="0" w:uiPriority="68" w:semiHidden="0" w:name="Medium Grid 2 Accent 2"/>
-    <w:lsdException w:unhideWhenUsed="0" w:uiPriority="69" w:semiHidden="0" w:name="Medium Grid 3 Accent 2"/>
-    <w:lsdException w:unhideWhenUsed="0" w:uiPriority="70" w:semiHidden="0" w:name="Dark List Accent 2"/>
-    <w:lsdException w:unhideWhenUsed="0" w:uiPriority="71" w:semiHidden="0" w:name="Colorful Shading Accent 2"/>
-    <w:lsdException w:unhideWhenUsed="0" w:uiPriority="72" w:semiHidden="0" w:name="Colorful List Accent 2"/>
-    <w:lsdException w:unhideWhenUsed="0" w:uiPriority="73" w:semiHidden="0" w:name="Colorful Grid Accent 2"/>
-    <w:lsdException w:unhideWhenUsed="0" w:uiPriority="60" w:semiHidden="0" w:name="Light Shading Accent 3"/>
-    <w:lsdException w:unhideWhenUsed="0" w:uiPriority="61" w:semiHidden="0" w:name="Light List Accent 3"/>
-    <w:lsdException w:unhideWhenUsed="0" w:uiPriority="62" w:semiHidden="0" w:name="Light Grid Accent 3"/>
-    <w:lsdException w:unhideWhenUsed="0" w:uiPriority="63" w:semiHidden="0" w:name="Medium Shading 1 Accent 3"/>
-    <w:lsdException w:unhideWhenUsed="0" w:uiPriority="64" w:semiHidden="0" w:name="Medium Shading 2 Accent 3"/>
-    <w:lsdException w:unhideWhenUsed="0" w:uiPriority="65" w:semiHidden="0" w:name="Medium List 1 Accent 3"/>
-    <w:lsdException w:unhideWhenUsed="0" w:uiPriority="66" w:semiHidden="0" w:name="Medium List 2 Accent 3"/>
-    <w:lsdException w:unhideWhenUsed="0" w:uiPriority="67" w:semiHidden="0" w:name="Medium Grid 1 Accent 3"/>
-    <w:lsdException w:unhideWhenUsed="0" w:uiPriority="68" w:semiHidden="0" w:name="Medium Grid 2 Accent 3"/>
-    <w:lsdException w:unhideWhenUsed="0" w:uiPriority="69" w:semiHidden="0" w:name="Medium Grid 3 Accent 3"/>
-    <w:lsdException w:unhideWhenUsed="0" w:uiPriority="70" w:semiHidden="0" w:name="Dark List Accent 3"/>
-    <w:lsdException w:unhideWhenUsed="0" w:uiPriority="71" w:semiHidden="0" w:name="Colorful Shading Accent 3"/>
-    <w:lsdException w:unhideWhenUsed="0" w:uiPriority="72" w:semiHidden="0" w:name="Colorful List Accent 3"/>
-    <w:lsdException w:unhideWhenUsed="0" w:uiPriority="73" w:semiHidden="0" w:name="Colorful Grid Accent 3"/>
-    <w:lsdException w:unhideWhenUsed="0" w:uiPriority="60" w:semiHidden="0" w:name="Light Shading Accent 4"/>
-    <w:lsdException w:unhideWhenUsed="0" w:uiPriority="61" w:semiHidden="0" w:name="Light List Accent 4"/>
-    <w:lsdException w:unhideWhenUsed="0" w:uiPriority="62" w:semiHidden="0" w:name="Light Grid Accent 4"/>
-    <w:lsdException w:unhideWhenUsed="0" w:uiPriority="63" w:semiHidden="0" w:name="Medium Shading 1 Accent 4"/>
-    <w:lsdException w:unhideWhenUsed="0" w:uiPriority="64" w:semiHidden="0" w:name="Medium Shading 2 Accent 4"/>
-    <w:lsdException w:unhideWhenUsed="0" w:uiPriority="65" w:semiHidden="0" w:name="Medium List 1 Accent 4"/>
-    <w:lsdException w:unhideWhenUsed="0" w:uiPriority="66" w:semiHidden="0" w:name="Medium List 2 Accent 4"/>
-    <w:lsdException w:unhideWhenUsed="0" w:uiPriority="67" w:semiHidden="0" w:name="Medium Grid 1 Accent 4"/>
-    <w:lsdException w:unhideWhenUsed="0" w:uiPriority="68" w:semiHidden="0" w:name="Medium Grid 2 Accent 4"/>
-    <w:lsdException w:unhideWhenUsed="0" w:uiPriority="69" w:semiHidden="0" w:name="Medium Grid 3 Accent 4"/>
-    <w:lsdException w:unhideWhenUsed="0" w:uiPriority="70" w:semiHidden="0" w:name="Dark List Accent 4"/>
-    <w:lsdException w:unhideWhenUsed="0" w:uiPriority="71" w:semiHidden="0" w:name="Colorful Shading Accent 4"/>
-    <w:lsdException w:unhideWhenUsed="0" w:uiPriority="72" w:semiHidden="0" w:name="Colorful List Accent 4"/>
-    <w:lsdException w:unhideWhenUsed="0" w:uiPriority="73" w:semiHidden="0" w:name="Colorful Grid Accent 4"/>
-    <w:lsdException w:unhideWhenUsed="0" w:uiPriority="60" w:semiHidden="0" w:name="Light Shading Accent 5"/>
-    <w:lsdException w:unhideWhenUsed="0" w:uiPriority="61" w:semiHidden="0" w:name="Light List Accent 5"/>
-    <w:lsdException w:unhideWhenUsed="0" w:uiPriority="62" w:semiHidden="0" w:name="Light Grid Accent 5"/>
-    <w:lsdException w:unhideWhenUsed="0" w:uiPriority="63" w:semiHidden="0" w:name="Medium Shading 1 Accent 5"/>
-    <w:lsdException w:unhideWhenUsed="0" w:uiPriority="64" w:semiHidden="0" w:name="Medium Shading 2 Accent 5"/>
-    <w:lsdException w:unhideWhenUsed="0" w:uiPriority="65" w:semiHidden="0" w:name="Medium List 1 Accent 5"/>
-    <w:lsdException w:unhideWhenUsed="0" w:uiPriority="66" w:semiHidden="0" w:name="Medium List 2 Accent 5"/>
-    <w:lsdException w:unhideWhenUsed="0" w:uiPriority="67" w:semiHidden="0" w:name="Medium Grid 1 Accent 5"/>
-    <w:lsdException w:unhideWhenUsed="0" w:uiPriority="68" w:semiHidden="0" w:name="Medium Grid 2 Accent 5"/>
-    <w:lsdException w:unhideWhenUsed="0" w:uiPriority="69" w:semiHidden="0" w:name="Medium Grid 3 Accent 5"/>
-    <w:lsdException w:unhideWhenUsed="0" w:uiPriority="70" w:semiHidden="0" w:name="Dark List Accent 5"/>
-    <w:lsdException w:unhideWhenUsed="0" w:uiPriority="71" w:semiHidden="0" w:name="Colorful Shading Accent 5"/>
-    <w:lsdException w:unhideWhenUsed="0" w:uiPriority="72" w:semiHidden="0" w:name="Colorful List Accent 5"/>
-    <w:lsdException w:unhideWhenUsed="0" w:uiPriority="73" w:semiHidden="0" w:name="Colorful Grid Accent 5"/>
-    <w:lsdException w:unhideWhenUsed="0" w:uiPriority="60" w:semiHidden="0" w:name="Light Shading Accent 6"/>
-    <w:lsdException w:unhideWhenUsed="0" w:uiPriority="61" w:semiHidden="0" w:name="Light List Accent 6"/>
-    <w:lsdException w:unhideWhenUsed="0" w:uiPriority="62" w:semiHidden="0" w:name="Light Grid Accent 6"/>
-    <w:lsdException w:unhideWhenUsed="0" w:uiPriority="63" w:semiHidden="0" w:name="Medium Shading 1 Accent 6"/>
-    <w:lsdException w:unhideWhenUsed="0" w:uiPriority="64" w:semiHidden="0" w:name="Medium Shading 2 Accent 6"/>
-    <w:lsdException w:unhideWhenUsed="0" w:uiPriority="65" w:semiHidden="0" w:name="Medium List 1 Accent 6"/>
-    <w:lsdException w:unhideWhenUsed="0" w:uiPriority="66" w:semiHidden="0" w:name="Medium List 2 Accent 6"/>
-    <w:lsdException w:unhideWhenUsed="0" w:uiPriority="67" w:semiHidden="0" w:name="Medium Grid 1 Accent 6"/>
-    <w:lsdException w:unhideWhenUsed="0" w:uiPriority="68" w:semiHidden="0" w:name="Medium Grid 2 Accent 6"/>
-    <w:lsdException w:unhideWhenUsed="0" w:uiPriority="69" w:semiHidden="0" w:name="Medium Grid 3 Accent 6"/>
-    <w:lsdException w:unhideWhenUsed="0" w:uiPriority="70" w:semiHidden="0" w:name="Dark List Accent 6"/>
-    <w:lsdException w:unhideWhenUsed="0" w:uiPriority="71" w:semiHidden="0" w:name="Colorful Shading Accent 6"/>
-    <w:lsdException w:unhideWhenUsed="0" w:uiPriority="72" w:semiHidden="0" w:name="Colorful List Accent 6"/>
-    <w:lsdException w:unhideWhenUsed="0" w:uiPriority="73" w:semiHidden="0" w:name="Colorful Grid Accent 6"/>
+  <w:latentStyles w:defLockedState="0" w:defUIPriority="99" w:defSemiHidden="0" w:defUnhideWhenUsed="0" w:defQFormat="0" w:count="376">
+    <w:lsdException w:name="Normal" w:uiPriority="0" w:qFormat="1"/>
+    <w:lsdException w:name="heading 1" w:uiPriority="9" w:qFormat="1"/>
+    <w:lsdException w:name="heading 2" w:semiHidden="1" w:uiPriority="9" w:unhideWhenUsed="1" w:qFormat="1"/>
+    <w:lsdException w:name="heading 3" w:semiHidden="1" w:uiPriority="9" w:unhideWhenUsed="1" w:qFormat="1"/>
+    <w:lsdException w:name="heading 4" w:semiHidden="1" w:uiPriority="9" w:unhideWhenUsed="1" w:qFormat="1"/>
+    <w:lsdException w:name="heading 5" w:semiHidden="1" w:uiPriority="9" w:unhideWhenUsed="1" w:qFormat="1"/>
+    <w:lsdException w:name="heading 6" w:semiHidden="1" w:uiPriority="9" w:unhideWhenUsed="1" w:qFormat="1"/>
+    <w:lsdException w:name="heading 7" w:semiHidden="1" w:uiPriority="9" w:unhideWhenUsed="1" w:qFormat="1"/>
+    <w:lsdException w:name="heading 8" w:semiHidden="1" w:uiPriority="9" w:unhideWhenUsed="1" w:qFormat="1"/>
+    <w:lsdException w:name="heading 9" w:semiHidden="1" w:uiPriority="9" w:unhideWhenUsed="1" w:qFormat="1"/>
+    <w:lsdException w:name="index 1" w:semiHidden="1" w:unhideWhenUsed="1"/>
+    <w:lsdException w:name="index 2" w:semiHidden="1" w:unhideWhenUsed="1"/>
+    <w:lsdException w:name="index 3" w:semiHidden="1" w:unhideWhenUsed="1"/>
+    <w:lsdException w:name="index 4" w:semiHidden="1" w:unhideWhenUsed="1"/>
+    <w:lsdException w:name="index 5" w:semiHidden="1" w:unhideWhenUsed="1"/>
+    <w:lsdException w:name="index 6" w:semiHidden="1" w:unhideWhenUsed="1"/>
+    <w:lsdException w:name="index 7" w:semiHidden="1" w:unhideWhenUsed="1"/>
+    <w:lsdException w:name="index 8" w:semiHidden="1" w:unhideWhenUsed="1"/>
+    <w:lsdException w:name="index 9" w:semiHidden="1" w:unhideWhenUsed="1"/>
+    <w:lsdException w:name="toc 1" w:semiHidden="1" w:uiPriority="39" w:unhideWhenUsed="1"/>
+    <w:lsdException w:name="toc 2" w:semiHidden="1" w:uiPriority="39" w:unhideWhenUsed="1"/>
+    <w:lsdException w:name="toc 3" w:semiHidden="1" w:uiPriority="39" w:unhideWhenUsed="1"/>
+    <w:lsdException w:name="toc 4" w:semiHidden="1" w:uiPriority="39" w:unhideWhenUsed="1"/>
+    <w:lsdException w:name="toc 5" w:semiHidden="1" w:uiPriority="39" w:unhideWhenUsed="1"/>
+    <w:lsdException w:name="toc 6" w:semiHidden="1" w:uiPriority="39" w:unhideWhenUsed="1"/>
+    <w:lsdException w:name="toc 7" w:semiHidden="1" w:uiPriority="39" w:unhideWhenUsed="1"/>
+    <w:lsdException w:name="toc 8" w:semiHidden="1" w:uiPriority="39" w:unhideWhenUsed="1"/>
+    <w:lsdException w:name="toc 9" w:semiHidden="1" w:uiPriority="39" w:unhideWhenUsed="1"/>
+    <w:lsdException w:name="Normal Indent" w:semiHidden="1" w:unhideWhenUsed="1"/>
+    <w:lsdException w:name="footnote text" w:semiHidden="1" w:unhideWhenUsed="1"/>
+    <w:lsdException w:name="annotation text" w:semiHidden="1" w:unhideWhenUsed="1"/>
+    <w:lsdException w:name="header" w:semiHidden="1" w:unhideWhenUsed="1"/>
+    <w:lsdException w:name="footer" w:semiHidden="1" w:unhideWhenUsed="1"/>
+    <w:lsdException w:name="index heading" w:semiHidden="1" w:unhideWhenUsed="1"/>
+    <w:lsdException w:name="caption" w:semiHidden="1" w:uiPriority="35" w:unhideWhenUsed="1" w:qFormat="1"/>
+    <w:lsdException w:name="table of figures" w:semiHidden="1" w:unhideWhenUsed="1"/>
+    <w:lsdException w:name="envelope address" w:semiHidden="1" w:unhideWhenUsed="1"/>
+    <w:lsdException w:name="envelope return" w:semiHidden="1" w:unhideWhenUsed="1"/>
+    <w:lsdException w:name="footnote reference" w:semiHidden="1" w:unhideWhenUsed="1"/>
+    <w:lsdException w:name="annotation reference" w:semiHidden="1" w:unhideWhenUsed="1"/>
+    <w:lsdException w:name="line number" w:semiHidden="1" w:unhideWhenUsed="1"/>
+    <w:lsdException w:name="page number" w:semiHidden="1" w:unhideWhenUsed="1"/>
+    <w:lsdException w:name="endnote reference" w:semiHidden="1" w:unhideWhenUsed="1"/>
+    <w:lsdException w:name="endnote text" w:semiHidden="1" w:unhideWhenUsed="1"/>
+    <w:lsdException w:name="table of authorities" w:semiHidden="1" w:unhideWhenUsed="1"/>
+    <w:lsdException w:name="macro" w:semiHidden="1" w:unhideWhenUsed="1"/>
+    <w:lsdException w:name="toa heading" w:semiHidden="1" w:unhideWhenUsed="1"/>
+    <w:lsdException w:name="List" w:semiHidden="1" w:unhideWhenUsed="1"/>
+    <w:lsdException w:name="List Bullet" w:semiHidden="1" w:unhideWhenUsed="1"/>
+    <w:lsdException w:name="List Number" w:semiHidden="1" w:unhideWhenUsed="1"/>
+    <w:lsdException w:name="List 2" w:semiHidden="1" w:unhideWhenUsed="1"/>
+    <w:lsdException w:name="List 3" w:semiHidden="1" w:unhideWhenUsed="1"/>
+    <w:lsdException w:name="List 4" w:semiHidden="1" w:unhideWhenUsed="1"/>
+    <w:lsdException w:name="List 5" w:semiHidden="1" w:unhideWhenUsed="1"/>
+    <w:lsdException w:name="List Bullet 2" w:semiHidden="1" w:unhideWhenUsed="1"/>
+    <w:lsdException w:name="List Bullet 3" w:semiHidden="1" w:unhideWhenUsed="1"/>
+    <w:lsdException w:name="List Bullet 4" w:semiHidden="1" w:unhideWhenUsed="1"/>
+    <w:lsdException w:name="List Bullet 5" w:semiHidden="1" w:unhideWhenUsed="1"/>
+    <w:lsdException w:name="List Number 2" w:semiHidden="1" w:unhideWhenUsed="1"/>
+    <w:lsdException w:name="List Number 3" w:semiHidden="1" w:unhideWhenUsed="1"/>
+    <w:lsdException w:name="List Number 4" w:semiHidden="1" w:unhideWhenUsed="1"/>
+    <w:lsdException w:name="List Number 5" w:semiHidden="1" w:unhideWhenUsed="1"/>
+    <w:lsdException w:name="Title" w:uiPriority="10" w:qFormat="1"/>
+    <w:lsdException w:name="Closing" w:semiHidden="1" w:unhideWhenUsed="1"/>
+    <w:lsdException w:name="Signature" w:semiHidden="1" w:unhideWhenUsed="1"/>
+    <w:lsdException w:name="Default Paragraph Font" w:uiPriority="1" w:unhideWhenUsed="1"/>
+    <w:lsdException w:name="Body Text" w:semiHidden="1" w:unhideWhenUsed="1"/>
+    <w:lsdException w:name="Body Text Indent" w:semiHidden="1" w:unhideWhenUsed="1"/>
+    <w:lsdException w:name="List Continue" w:semiHidden="1" w:unhideWhenUsed="1"/>
+    <w:lsdException w:name="List Continue 2" w:semiHidden="1" w:unhideWhenUsed="1"/>
+    <w:lsdException w:name="List Continue 3" w:semiHidden="1" w:unhideWhenUsed="1"/>
+    <w:lsdException w:name="List Continue 4" w:semiHidden="1" w:unhideWhenUsed="1"/>
+    <w:lsdException w:name="List Continue 5" w:semiHidden="1" w:unhideWhenUsed="1"/>
+    <w:lsdException w:name="Message Header" w:semiHidden="1" w:unhideWhenUsed="1"/>
+    <w:lsdException w:name="Subtitle" w:uiPriority="11" w:qFormat="1"/>
+    <w:lsdException w:name="Salutation" w:semiHidden="1" w:unhideWhenUsed="1"/>
+    <w:lsdException w:name="Date" w:semiHidden="1" w:unhideWhenUsed="1"/>
+    <w:lsdException w:name="Body Text First Indent" w:semiHidden="1" w:unhideWhenUsed="1"/>
+    <w:lsdException w:name="Body Text First Indent 2" w:semiHidden="1" w:unhideWhenUsed="1"/>
+    <w:lsdException w:name="Note Heading" w:semiHidden="1" w:unhideWhenUsed="1"/>
+    <w:lsdException w:name="Body Text 2" w:semiHidden="1" w:unhideWhenUsed="1"/>
+    <w:lsdException w:name="Body Text 3" w:semiHidden="1" w:unhideWhenUsed="1"/>
+    <w:lsdException w:name="Body Text Indent 2" w:semiHidden="1" w:unhideWhenUsed="1"/>
+    <w:lsdException w:name="Body Text Indent 3" w:semiHidden="1" w:unhideWhenUsed="1"/>
+    <w:lsdException w:name="Block Text" w:semiHidden="1" w:unhideWhenUsed="1"/>
+    <w:lsdException w:name="Hyperlink" w:semiHidden="1" w:unhideWhenUsed="1"/>
+    <w:lsdException w:name="FollowedHyperlink" w:semiHidden="1" w:unhideWhenUsed="1"/>
+    <w:lsdException w:name="Strong" w:uiPriority="22" w:qFormat="1"/>
+    <w:lsdException w:name="Emphasis" w:uiPriority="20" w:qFormat="1"/>
+    <w:lsdException w:name="Document Map" w:semiHidden="1" w:unhideWhenUsed="1"/>
+    <w:lsdException w:name="Plain Text" w:semiHidden="1" w:unhideWhenUsed="1"/>
+    <w:lsdException w:name="E-mail Signature" w:semiHidden="1" w:unhideWhenUsed="1"/>
+    <w:lsdException w:name="HTML Top of Form" w:semiHidden="1" w:unhideWhenUsed="1"/>
+    <w:lsdException w:name="HTML Bottom of Form" w:semiHidden="1" w:unhideWhenUsed="1"/>
+    <w:lsdException w:name="Normal (Web)" w:unhideWhenUsed="1"/>
+    <w:lsdException w:name="HTML Acronym" w:semiHidden="1" w:unhideWhenUsed="1"/>
+    <w:lsdException w:name="HTML Address" w:semiHidden="1" w:unhideWhenUsed="1"/>
+    <w:lsdException w:name="HTML Cite" w:semiHidden="1" w:unhideWhenUsed="1"/>
+    <w:lsdException w:name="HTML Code" w:semiHidden="1" w:unhideWhenUsed="1"/>
+    <w:lsdException w:name="HTML Definition" w:semiHidden="1" w:unhideWhenUsed="1"/>
+    <w:lsdException w:name="HTML Keyboard" w:semiHidden="1" w:unhideWhenUsed="1"/>
+    <w:lsdException w:name="HTML Preformatted" w:semiHidden="1" w:unhideWhenUsed="1"/>
+    <w:lsdException w:name="HTML Sample" w:semiHidden="1" w:unhideWhenUsed="1"/>
+    <w:lsdException w:name="HTML Typewriter" w:semiHidden="1" w:unhideWhenUsed="1"/>
+    <w:lsdException w:name="HTML Variable" w:semiHidden="1" w:unhideWhenUsed="1"/>
+    <w:lsdException w:name="Normal Table" w:semiHidden="1" w:unhideWhenUsed="1"/>
+    <w:lsdException w:name="annotation subject" w:semiHidden="1" w:unhideWhenUsed="1"/>
+    <w:lsdException w:name="No List" w:semiHidden="1" w:unhideWhenUsed="1"/>
+    <w:lsdException w:name="Outline List 1" w:semiHidden="1" w:unhideWhenUsed="1"/>
+    <w:lsdException w:name="Outline List 2" w:semiHidden="1" w:unhideWhenUsed="1"/>
+    <w:lsdException w:name="Outline List 3" w:semiHidden="1" w:unhideWhenUsed="1"/>
+    <w:lsdException w:name="Table Simple 1" w:semiHidden="1" w:unhideWhenUsed="1"/>
+    <w:lsdException w:name="Table Simple 2" w:semiHidden="1" w:unhideWhenUsed="1"/>
+    <w:lsdException w:name="Table Simple 3" w:semiHidden="1" w:unhideWhenUsed="1"/>
+    <w:lsdException w:name="Table Classic 1" w:semiHidden="1" w:unhideWhenUsed="1"/>
+    <w:lsdException w:name="Table Classic 2" w:semiHidden="1" w:unhideWhenUsed="1"/>
+    <w:lsdException w:name="Table Classic 3" w:semiHidden="1" w:unhideWhenUsed="1"/>
+    <w:lsdException w:name="Table Classic 4" w:semiHidden="1" w:unhideWhenUsed="1"/>
+    <w:lsdException w:name="Table Colorful 1" w:semiHidden="1" w:unhideWhenUsed="1"/>
+    <w:lsdException w:name="Table Colorful 2" w:semiHidden="1" w:unhideWhenUsed="1"/>
+    <w:lsdException w:name="Table Colorful 3" w:semiHidden="1" w:unhideWhenUsed="1"/>
+    <w:lsdException w:name="Table Columns 1" w:semiHidden="1" w:unhideWhenUsed="1"/>
+    <w:lsdException w:name="Table Columns 2" w:semiHidden="1" w:unhideWhenUsed="1"/>
+    <w:lsdException w:name="Table Columns 3" w:semiHidden="1" w:unhideWhenUsed="1"/>
+    <w:lsdException w:name="Table Columns 4" w:semiHidden="1" w:unhideWhenUsed="1"/>
+    <w:lsdException w:name="Table Columns 5" w:semiHidden="1" w:unhideWhenUsed="1"/>
+    <w:lsdException w:name="Table Grid 1" w:semiHidden="1" w:unhideWhenUsed="1"/>
+    <w:lsdException w:name="Table Grid 2" w:semiHidden="1" w:unhideWhenUsed="1"/>
+    <w:lsdException w:name="Table Grid 3" w:semiHidden="1" w:unhideWhenUsed="1"/>
+    <w:lsdException w:name="Table Grid 4" w:semiHidden="1" w:unhideWhenUsed="1"/>
+    <w:lsdException w:name="Table Grid 5" w:semiHidden="1" w:unhideWhenUsed="1"/>
+    <w:lsdException w:name="Table Grid 6" w:semiHidden="1" w:unhideWhenUsed="1"/>
+    <w:lsdException w:name="Table Grid 7" w:semiHidden="1" w:unhideWhenUsed="1"/>
+    <w:lsdException w:name="Table Grid 8" w:semiHidden="1" w:unhideWhenUsed="1"/>
+    <w:lsdException w:name="Table List 1" w:semiHidden="1" w:unhideWhenUsed="1"/>
+    <w:lsdException w:name="Table List 2" w:semiHidden="1" w:unhideWhenUsed="1"/>
+    <w:lsdException w:name="Table List 3" w:semiHidden="1" w:unhideWhenUsed="1"/>
+    <w:lsdException w:name="Table List 4" w:semiHidden="1" w:unhideWhenUsed="1"/>
+    <w:lsdException w:name="Table List 5" w:semiHidden="1" w:unhideWhenUsed="1"/>
+    <w:lsdException w:name="Table List 6" w:semiHidden="1" w:unhideWhenUsed="1"/>
+    <w:lsdException w:name="Table List 7" w:semiHidden="1" w:unhideWhenUsed="1"/>
+    <w:lsdException w:name="Table List 8" w:semiHidden="1" w:unhideWhenUsed="1"/>
+    <w:lsdException w:name="Table 3D effects 1" w:semiHidden="1" w:unhideWhenUsed="1"/>
+    <w:lsdException w:name="Table 3D effects 2" w:semiHidden="1" w:unhideWhenUsed="1"/>
+    <w:lsdException w:name="Table 3D effects 3" w:semiHidden="1" w:unhideWhenUsed="1"/>
+    <w:lsdException w:name="Table Contemporary" w:semiHidden="1" w:unhideWhenUsed="1"/>
+    <w:lsdException w:name="Table Elegant" w:semiHidden="1" w:unhideWhenUsed="1"/>
+    <w:lsdException w:name="Table Professional" w:semiHidden="1" w:unhideWhenUsed="1"/>
+    <w:lsdException w:name="Table Subtle 1" w:semiHidden="1" w:unhideWhenUsed="1"/>
+    <w:lsdException w:name="Table Subtle 2" w:semiHidden="1" w:unhideWhenUsed="1"/>
+    <w:lsdException w:name="Table Web 1" w:semiHidden="1" w:unhideWhenUsed="1"/>
+    <w:lsdException w:name="Table Web 2" w:semiHidden="1" w:unhideWhenUsed="1"/>
+    <w:lsdException w:name="Table Web 3" w:semiHidden="1" w:unhideWhenUsed="1"/>
+    <w:lsdException w:name="Balloon Text" w:semiHidden="1" w:unhideWhenUsed="1"/>
+    <w:lsdException w:name="Table Grid" w:qFormat="1"/>
+    <w:lsdException w:name="Table Theme" w:semiHidden="1" w:unhideWhenUsed="1"/>
+    <w:lsdException w:name="Placeholder Text" w:semiHidden="1" w:unhideWhenUsed="1"/>
+    <w:lsdException w:name="No Spacing" w:semiHidden="1" w:unhideWhenUsed="1"/>
+    <w:lsdException w:name="Light Shading" w:uiPriority="60"/>
+    <w:lsdException w:name="Light List" w:uiPriority="61"/>
+    <w:lsdException w:name="Light Grid" w:uiPriority="62"/>
+    <w:lsdException w:name="Medium Shading 1" w:uiPriority="63"/>
+    <w:lsdException w:name="Medium Shading 2" w:uiPriority="64"/>
+    <w:lsdException w:name="Medium List 1" w:uiPriority="65"/>
+    <w:lsdException w:name="Medium List 2" w:uiPriority="66"/>
+    <w:lsdException w:name="Medium Grid 1" w:uiPriority="67"/>
+    <w:lsdException w:name="Medium Grid 2" w:uiPriority="68"/>
+    <w:lsdException w:name="Medium Grid 3" w:uiPriority="69"/>
+    <w:lsdException w:name="Dark List" w:uiPriority="70"/>
+    <w:lsdException w:name="Colorful Shading" w:uiPriority="71"/>
+    <w:lsdException w:name="Colorful List" w:uiPriority="72"/>
+    <w:lsdException w:name="Colorful Grid" w:uiPriority="73"/>
+    <w:lsdException w:name="Light Shading Accent 1" w:uiPriority="60"/>
+    <w:lsdException w:name="Light List Accent 1" w:uiPriority="61"/>
+    <w:lsdException w:name="Light Grid Accent 1" w:uiPriority="62"/>
+    <w:lsdException w:name="Medium Shading 1 Accent 1" w:uiPriority="63"/>
+    <w:lsdException w:name="Medium Shading 2 Accent 1" w:uiPriority="64"/>
+    <w:lsdException w:name="Medium List 1 Accent 1" w:uiPriority="65"/>
+    <w:lsdException w:name="Revision" w:semiHidden="1" w:unhideWhenUsed="1"/>
+    <w:lsdException w:name="List Paragraph" w:uiPriority="34" w:qFormat="1"/>
+    <w:lsdException w:name="Quote" w:semiHidden="1" w:unhideWhenUsed="1"/>
+    <w:lsdException w:name="Intense Quote" w:semiHidden="1" w:unhideWhenUsed="1"/>
+    <w:lsdException w:name="Medium List 2 Accent 1" w:uiPriority="66"/>
+    <w:lsdException w:name="Medium Grid 1 Accent 1" w:uiPriority="67"/>
+    <w:lsdException w:name="Medium Grid 2 Accent 1" w:uiPriority="68"/>
+    <w:lsdException w:name="Medium Grid 3 Accent 1" w:uiPriority="69"/>
+    <w:lsdException w:name="Dark List Accent 1" w:uiPriority="70"/>
+    <w:lsdException w:name="Colorful Shading Accent 1" w:uiPriority="71"/>
+    <w:lsdException w:name="Colorful List Accent 1" w:uiPriority="72"/>
+    <w:lsdException w:name="Colorful Grid Accent 1" w:uiPriority="73"/>
+    <w:lsdException w:name="Light Shading Accent 2" w:uiPriority="60"/>
+    <w:lsdException w:name="Light List Accent 2" w:uiPriority="61"/>
+    <w:lsdException w:name="Light Grid Accent 2" w:uiPriority="62"/>
+    <w:lsdException w:name="Medium Shading 1 Accent 2" w:uiPriority="63"/>
+    <w:lsdException w:name="Medium Shading 2 Accent 2" w:uiPriority="64"/>
+    <w:lsdException w:name="Medium List 1 Accent 2" w:uiPriority="65"/>
+    <w:lsdException w:name="Medium List 2 Accent 2" w:uiPriority="66"/>
+    <w:lsdException w:name="Medium Grid 1 Accent 2" w:uiPriority="67"/>
+    <w:lsdException w:name="Medium Grid 2 Accent 2" w:uiPriority="68"/>
+    <w:lsdException w:name="Medium Grid 3 Accent 2" w:uiPriority="69"/>
+    <w:lsdException w:name="Dark List Accent 2" w:uiPriority="70"/>
+    <w:lsdException w:name="Colorful Shading Accent 2" w:uiPriority="71"/>
+    <w:lsdException w:name="Colorful List Accent 2" w:uiPriority="72"/>
+    <w:lsdException w:name="Colorful Grid Accent 2" w:uiPriority="73"/>
+    <w:lsdException w:name="Light Shading Accent 3" w:uiPriority="60"/>
+    <w:lsdException w:name="Light List Accent 3" w:uiPriority="61"/>
+    <w:lsdException w:name="Light Grid Accent 3" w:uiPriority="62"/>
+    <w:lsdException w:name="Medium Shading 1 Accent 3" w:uiPriority="63"/>
+    <w:lsdException w:name="Medium Shading 2 Accent 3" w:uiPriority="64"/>
+    <w:lsdException w:name="Medium List 1 Accent 3" w:uiPriority="65"/>
+    <w:lsdException w:name="Medium List 2 Accent 3" w:uiPriority="66"/>
+    <w:lsdException w:name="Medium Grid 1 Accent 3" w:uiPriority="67"/>
+    <w:lsdException w:name="Medium Grid 2 Accent 3" w:uiPriority="68"/>
+    <w:lsdException w:name="Medium Grid 3 Accent 3" w:uiPriority="69"/>
+    <w:lsdException w:name="Dark List Accent 3" w:uiPriority="70"/>
+    <w:lsdException w:name="Colorful Shading Accent 3" w:uiPriority="71"/>
+    <w:lsdException w:name="Colorful List Accent 3" w:uiPriority="72"/>
+    <w:lsdException w:name="Colorful Grid Accent 3" w:uiPriority="73"/>
+    <w:lsdException w:name="Light Shading Accent 4" w:uiPriority="60"/>
+    <w:lsdException w:name="Light List Accent 4" w:uiPriority="61"/>
+    <w:lsdException w:name="Light Grid Accent 4" w:uiPriority="62"/>
+    <w:lsdException w:name="Medium Shading 1 Accent 4" w:uiPriority="63"/>
+    <w:lsdException w:name="Medium Shading 2 Accent 4" w:uiPriority="64"/>
+    <w:lsdException w:name="Medium List 1 Accent 4" w:uiPriority="65"/>
+    <w:lsdException w:name="Medium List 2 Accent 4" w:uiPriority="66"/>
+    <w:lsdException w:name="Medium Grid 1 Accent 4" w:uiPriority="67"/>
+    <w:lsdException w:name="Medium Grid 2 Accent 4" w:uiPriority="68"/>
+    <w:lsdException w:name="Medium Grid 3 Accent 4" w:uiPriority="69"/>
+    <w:lsdException w:name="Dark List Accent 4" w:uiPriority="70"/>
+    <w:lsdException w:name="Colorful Shading Accent 4" w:uiPriority="71"/>
+    <w:lsdException w:name="Colorful List Accent 4" w:uiPriority="72"/>
+    <w:lsdException w:name="Colorful Grid Accent 4" w:uiPriority="73"/>
+    <w:lsdException w:name="Light Shading Accent 5" w:uiPriority="60"/>
+    <w:lsdException w:name="Light List Accent 5" w:uiPriority="61"/>
+    <w:lsdException w:name="Light Grid Accent 5" w:uiPriority="62"/>
+    <w:lsdException w:name="Medium Shading 1 Accent 5" w:uiPriority="63"/>
+    <w:lsdException w:name="Medium Shading 2 Accent 5" w:uiPriority="64"/>
+    <w:lsdException w:name="Medium List 1 Accent 5" w:uiPriority="65"/>
+    <w:lsdException w:name="Medium List 2 Accent 5" w:uiPriority="66"/>
+    <w:lsdException w:name="Medium Grid 1 Accent 5" w:uiPriority="67"/>
+    <w:lsdException w:name="Medium Grid 2 Accent 5" w:uiPriority="68"/>
+    <w:lsdException w:name="Medium Grid 3 Accent 5" w:uiPriority="69"/>
+    <w:lsdException w:name="Dark List Accent 5" w:uiPriority="70"/>
+    <w:lsdException w:name="Colorful Shading Accent 5" w:uiPriority="71"/>
+    <w:lsdException w:name="Colorful List Accent 5" w:uiPriority="72"/>
+    <w:lsdException w:name="Colorful Grid Accent 5" w:uiPriority="73"/>
+    <w:lsdException w:name="Light Shading Accent 6" w:uiPriority="60"/>
+    <w:lsdException w:name="Light List Accent 6" w:uiPriority="61"/>
+    <w:lsdException w:name="Light Grid Accent 6" w:uiPriority="62"/>
+    <w:lsdException w:name="Medium Shading 1 Accent 6" w:uiPriority="63"/>
+    <w:lsdException w:name="Medium Shading 2 Accent 6" w:uiPriority="64"/>
+    <w:lsdException w:name="Medium List 1 Accent 6" w:uiPriority="65"/>
+    <w:lsdException w:name="Medium List 2 Accent 6" w:uiPriority="66"/>
+    <w:lsdException w:name="Medium Grid 1 Accent 6" w:uiPriority="67"/>
+    <w:lsdException w:name="Medium Grid 2 Accent 6" w:uiPriority="68"/>
+    <w:lsdException w:name="Medium Grid 3 Accent 6" w:uiPriority="69"/>
+    <w:lsdException w:name="Dark List Accent 6" w:uiPriority="70"/>
+    <w:lsdException w:name="Colorful Shading Accent 6" w:uiPriority="71"/>
+    <w:lsdException w:name="Colorful List Accent 6" w:uiPriority="72"/>
+    <w:lsdException w:name="Colorful Grid Accent 6" w:uiPriority="73"/>
+    <w:lsdException w:name="Subtle Emphasis" w:uiPriority="19" w:qFormat="1"/>
+    <w:lsdException w:name="Intense Emphasis" w:uiPriority="21" w:qFormat="1"/>
+    <w:lsdException w:name="Subtle Reference" w:uiPriority="31" w:qFormat="1"/>
+    <w:lsdException w:name="Intense Reference" w:uiPriority="32" w:qFormat="1"/>
+    <w:lsdException w:name="Book Title" w:uiPriority="33" w:qFormat="1"/>
+    <w:lsdException w:name="Bibliography" w:semiHidden="1" w:uiPriority="37" w:unhideWhenUsed="1"/>
+    <w:lsdException w:name="TOC Heading" w:semiHidden="1" w:uiPriority="39" w:unhideWhenUsed="1" w:qFormat="1"/>
+    <w:lsdException w:name="Plain Table 1" w:uiPriority="41"/>
+    <w:lsdException w:name="Plain Table 2" w:uiPriority="42"/>
+    <w:lsdException w:name="Plain Table 3" w:uiPriority="43"/>
+    <w:lsdException w:name="Plain Table 4" w:uiPriority="44"/>
+    <w:lsdException w:name="Plain Table 5" w:uiPriority="45"/>
+    <w:lsdException w:name="Grid Table Light" w:uiPriority="40"/>
+    <w:lsdException w:name="Grid Table 1 Light" w:uiPriority="46"/>
+    <w:lsdException w:name="Grid Table 2" w:uiPriority="47"/>
+    <w:lsdException w:name="Grid Table 3" w:uiPriority="48"/>
+    <w:lsdException w:name="Grid Table 4" w:uiPriority="49"/>
+    <w:lsdException w:name="Grid Table 5 Dark" w:uiPriority="50"/>
+    <w:lsdException w:name="Grid Table 6 Colorful" w:uiPriority="51"/>
+    <w:lsdException w:name="Grid Table 7 Colorful" w:uiPriority="52"/>
+    <w:lsdException w:name="Grid Table 1 Light Accent 1" w:uiPriority="46"/>
+    <w:lsdException w:name="Grid Table 2 Accent 1" w:uiPriority="47"/>
+    <w:lsdException w:name="Grid Table 3 Accent 1" w:uiPriority="48"/>
+    <w:lsdException w:name="Grid Table 4 Accent 1" w:uiPriority="49"/>
+    <w:lsdException w:name="Grid Table 5 Dark Accent 1" w:uiPriority="50"/>
+    <w:lsdException w:name="Grid Table 6 Colorful Accent 1" w:uiPriority="51"/>
+    <w:lsdException w:name="Grid Table 7 Colorful Accent 1" w:uiPriority="52"/>
+    <w:lsdException w:name="Grid Table 1 Light Accent 2" w:uiPriority="46"/>
+    <w:lsdException w:name="Grid Table 2 Accent 2" w:uiPriority="47"/>
+    <w:lsdException w:name="Grid Table 3 Accent 2" w:uiPriority="48"/>
+    <w:lsdException w:name="Grid Table 4 Accent 2" w:uiPriority="49"/>
+    <w:lsdException w:name="Grid Table 5 Dark Accent 2" w:uiPriority="50"/>
+    <w:lsdException w:name="Grid Table 6 Colorful Accent 2" w:uiPriority="51"/>
+    <w:lsdException w:name="Grid Table 7 Colorful Accent 2" w:uiPriority="52"/>
+    <w:lsdException w:name="Grid Table 1 Light Accent 3" w:uiPriority="46"/>
+    <w:lsdException w:name="Grid Table 2 Accent 3" w:uiPriority="47"/>
+    <w:lsdException w:name="Grid Table 3 Accent 3" w:uiPriority="48"/>
+    <w:lsdException w:name="Grid Table 4 Accent 3" w:uiPriority="49"/>
+    <w:lsdException w:name="Grid Table 5 Dark Accent 3" w:uiPriority="50"/>
+    <w:lsdException w:name="Grid Table 6 Colorful Accent 3" w:uiPriority="51"/>
+    <w:lsdException w:name="Grid Table 7 Colorful Accent 3" w:uiPriority="52"/>
+    <w:lsdException w:name="Grid Table 1 Light Accent 4" w:uiPriority="46"/>
+    <w:lsdException w:name="Grid Table 2 Accent 4" w:uiPriority="47"/>
+    <w:lsdException w:name="Grid Table 3 Accent 4" w:uiPriority="48"/>
+    <w:lsdException w:name="Grid Table 4 Accent 4" w:uiPriority="49"/>
+    <w:lsdException w:name="Grid Table 5 Dark Accent 4" w:uiPriority="50"/>
+    <w:lsdException w:name="Grid Table 6 Colorful Accent 4" w:uiPriority="51"/>
+    <w:lsdException w:name="Grid Table 7 Colorful Accent 4" w:uiPriority="52"/>
+    <w:lsdException w:name="Grid Table 1 Light Accent 5" w:uiPriority="46"/>
+    <w:lsdException w:name="Grid Table 2 Accent 5" w:uiPriority="47"/>
+    <w:lsdException w:name="Grid Table 3 Accent 5" w:uiPriority="48"/>
+    <w:lsdException w:name="Grid Table 4 Accent 5" w:uiPriority="49"/>
+    <w:lsdException w:name="Grid Table 5 Dark Accent 5" w:uiPriority="50"/>
+    <w:lsdException w:name="Grid Table 6 Colorful Accent 5" w:uiPriority="51"/>
+    <w:lsdException w:name="Grid Table 7 Colorful Accent 5" w:uiPriority="52"/>
+    <w:lsdException w:name="Grid Table 1 Light Accent 6" w:uiPriority="46"/>
+    <w:lsdException w:name="Grid Table 2 Accent 6" w:uiPriority="47"/>
+    <w:lsdException w:name="Grid Table 3 Accent 6" w:uiPriority="48"/>
+    <w:lsdException w:name="Grid Table 4 Accent 6" w:uiPriority="49"/>
+    <w:lsdException w:name="Grid Table 5 Dark Accent 6" w:uiPriority="50"/>
+    <w:lsdException w:name="Grid Table 6 Colorful Accent 6" w:uiPriority="51"/>
+    <w:lsdException w:name="Grid Table 7 Colorful Accent 6" w:uiPriority="52"/>
+    <w:lsdException w:name="List Table 1 Light" w:uiPriority="46"/>
+    <w:lsdException w:name="List Table 2" w:uiPriority="47"/>
+    <w:lsdException w:name="List Table 3" w:uiPriority="48"/>
+    <w:lsdException w:name="List Table 4" w:uiPriority="49"/>
+    <w:lsdException w:name="List Table 5 Dark" w:uiPriority="50"/>
+    <w:lsdException w:name="List Table 6 Colorful" w:uiPriority="51"/>
+    <w:lsdException w:name="List Table 7 Colorful" w:uiPriority="52"/>
+    <w:lsdException w:name="List Table 1 Light Accent 1" w:uiPriority="46"/>
+    <w:lsdException w:name="List Table 2 Accent 1" w:uiPriority="47"/>
+    <w:lsdException w:name="List Table 3 Accent 1" w:uiPriority="48"/>
+    <w:lsdException w:name="List Table 4 Accent 1" w:uiPriority="49"/>
+    <w:lsdException w:name="List Table 5 Dark Accent 1" w:uiPriority="50"/>
+    <w:lsdException w:name="List Table 6 Colorful Accent 1" w:uiPriority="51"/>
+    <w:lsdException w:name="List Table 7 Colorful Accent 1" w:uiPriority="52"/>
+    <w:lsdException w:name="List Table 1 Light Accent 2" w:uiPriority="46"/>
+    <w:lsdException w:name="List Table 2 Accent 2" w:uiPriority="47"/>
+    <w:lsdException w:name="List Table 3 Accent 2" w:uiPriority="48"/>
+    <w:lsdException w:name="List Table 4 Accent 2" w:uiPriority="49"/>
+    <w:lsdException w:name="List Table 5 Dark Accent 2" w:uiPriority="50"/>
+    <w:lsdException w:name="List Table 6 Colorful Accent 2" w:uiPriority="51"/>
+    <w:lsdException w:name="List Table 7 Colorful Accent 2" w:uiPriority="52"/>
+    <w:lsdException w:name="List Table 1 Light Accent 3" w:uiPriority="46"/>
+    <w:lsdException w:name="List Table 2 Accent 3" w:uiPriority="47"/>
+    <w:lsdException w:name="List Table 3 Accent 3" w:uiPriority="48"/>
+    <w:lsdException w:name="List Table 4 Accent 3" w:uiPriority="49"/>
+    <w:lsdException w:name="List Table 5 Dark Accent 3" w:uiPriority="50"/>
+    <w:lsdException w:name="List Table 6 Colorful Accent 3" w:uiPriority="51"/>
+    <w:lsdException w:name="List Table 7 Colorful Accent 3" w:uiPriority="52"/>
+    <w:lsdException w:name="List Table 1 Light Accent 4" w:uiPriority="46"/>
+    <w:lsdException w:name="List Table 2 Accent 4" w:uiPriority="47"/>
+    <w:lsdException w:name="List Table 3 Accent 4" w:uiPriority="48"/>
+    <w:lsdException w:name="List Table 4 Accent 4" w:uiPriority="49"/>
+    <w:lsdException w:name="List Table 5 Dark Accent 4" w:uiPriority="50"/>
+    <w:lsdException w:name="List Table 6 Colorful Accent 4" w:uiPriority="51"/>
+    <w:lsdException w:name="List Table 7 Colorful Accent 4" w:uiPriority="52"/>
+    <w:lsdException w:name="List Table 1 Light Accent 5" w:uiPriority="46"/>
+    <w:lsdException w:name="List Table 2 Accent 5" w:uiPriority="47"/>
+    <w:lsdException w:name="List Table 3 Accent 5" w:uiPriority="48"/>
+    <w:lsdException w:name="List Table 4 Accent 5" w:uiPriority="49"/>
+    <w:lsdException w:name="List Table 5 Dark Accent 5" w:uiPriority="50"/>
+    <w:lsdException w:name="List Table 6 Colorful Accent 5" w:uiPriority="51"/>
+    <w:lsdException w:name="List Table 7 Colorful Accent 5" w:uiPriority="52"/>
+    <w:lsdException w:name="List Table 1 Light Accent 6" w:uiPriority="46"/>
+    <w:lsdException w:name="List Table 2 Accent 6" w:uiPriority="47"/>
+    <w:lsdException w:name="List Table 3 Accent 6" w:uiPriority="48"/>
+    <w:lsdException w:name="List Table 4 Accent 6" w:uiPriority="49"/>
+    <w:lsdException w:name="List Table 5 Dark Accent 6" w:uiPriority="50"/>
+    <w:lsdException w:name="List Table 6 Colorful Accent 6" w:uiPriority="51"/>
+    <w:lsdException w:name="List Table 7 Colorful Accent 6" w:uiPriority="52"/>
+    <w:lsdException w:name="Mention" w:semiHidden="1" w:unhideWhenUsed="1"/>
+    <w:lsdException w:name="Smart Hyperlink" w:semiHidden="1" w:unhideWhenUsed="1"/>
+    <w:lsdException w:name="Hashtag" w:semiHidden="1" w:unhideWhenUsed="1"/>
+    <w:lsdException w:name="Unresolved Mention" w:semiHidden="1" w:unhideWhenUsed="1"/>
+    <w:lsdException w:name="Smart Link" w:semiHidden="1" w:unhideWhenUsed="1"/>
   </w:latentStyles>
-  <w:style w:type="paragraph" w:default="1" w:styleId="1">
+  <w:style w:type="paragraph" w:default="1" w:styleId="a">
     <w:name w:val="Normal"/>
     <w:qFormat/>
-    <w:uiPriority w:val="0"/>
     <w:pPr>
       <w:widowControl w:val="0"/>
       <w:jc w:val="both"/>
     </w:pPr>
     <w:rPr>
-      <w:rFonts w:ascii="Times New Roman" w:hAnsi="Times New Roman" w:eastAsia="宋体" w:cs="Times New Roman"/>
+      <w:rFonts w:ascii="Times New Roman" w:eastAsia="宋体" w:hAnsi="Times New Roman" w:cs="Times New Roman"/>
       <w:kern w:val="2"/>
       <w:sz w:val="21"/>
       <w:szCs w:val="21"/>
-      <w:lang w:val="en-US" w:eastAsia="zh-CN" w:bidi="ar-SA"/>
     </w:rPr>
   </w:style>
-  <w:style w:type="character" w:default="1" w:styleId="5">
+  <w:style w:type="character" w:default="1" w:styleId="a0">
     <w:name w:val="Default Paragraph Font"/>
-    <w:unhideWhenUsed/>
     <w:uiPriority w:val="1"/>
-  </w:style>
-  <w:style w:type="table" w:default="1" w:styleId="3">
-    <w:name w:val="Normal Table"/>
     <w:semiHidden/>
     <w:unhideWhenUsed/>
+  </w:style>
+  <w:style w:type="table" w:default="1" w:styleId="a1">
+    <w:name w:val="Normal Table"/>
     <w:uiPriority w:val="99"/>
+    <w:semiHidden/>
+    <w:unhideWhenUsed/>
     <w:tblPr>
+      <w:tblInd w:w="0" w:type="dxa"/>
       <w:tblCellMar>
         <w:top w:w="0" w:type="dxa"/>
         <w:left w:w="108" w:type="dxa"/>
@@ -6261,56 +6764,59 @@
       </w:tblCellMar>
     </w:tblPr>
   </w:style>
-  <w:style w:type="paragraph" w:styleId="2">
+  <w:style w:type="numbering" w:default="1" w:styleId="a2">
+    <w:name w:val="No List"/>
+    <w:uiPriority w:val="99"/>
+    <w:semiHidden/>
+    <w:unhideWhenUsed/>
+  </w:style>
+  <w:style w:type="paragraph" w:styleId="a3">
     <w:name w:val="Normal (Web)"/>
-    <w:basedOn w:val="1"/>
+    <w:basedOn w:val="a"/>
+    <w:uiPriority w:val="99"/>
     <w:unhideWhenUsed/>
-    <w:uiPriority w:val="99"/>
     <w:pPr>
       <w:widowControl/>
       <w:spacing w:before="100" w:beforeAutospacing="1" w:after="100" w:afterAutospacing="1"/>
       <w:jc w:val="left"/>
     </w:pPr>
     <w:rPr>
-      <w:rFonts w:ascii="宋体" w:hAnsi="宋体" w:eastAsia="宋体" w:cs="宋体"/>
+      <w:rFonts w:ascii="宋体" w:hAnsi="宋体" w:cs="宋体"/>
       <w:kern w:val="0"/>
       <w:sz w:val="24"/>
       <w:szCs w:val="24"/>
     </w:rPr>
   </w:style>
-  <w:style w:type="table" w:styleId="4">
+  <w:style w:type="table" w:styleId="a4">
     <w:name w:val="Table Grid"/>
-    <w:basedOn w:val="3"/>
+    <w:basedOn w:val="a1"/>
+    <w:uiPriority w:val="99"/>
     <w:qFormat/>
-    <w:uiPriority w:val="99"/>
     <w:pPr>
       <w:widowControl w:val="0"/>
       <w:jc w:val="both"/>
     </w:pPr>
     <w:rPr>
-      <w:rFonts w:ascii="Times New Roman" w:hAnsi="Times New Roman" w:eastAsia="Times New Roman" w:cs="Times New Roman"/>
-      <w:kern w:val="0"/>
-      <w:sz w:val="20"/>
-      <w:szCs w:val="20"/>
+      <w:rFonts w:ascii="Times New Roman" w:eastAsia="Times New Roman" w:hAnsi="Times New Roman" w:cs="Times New Roman"/>
     </w:rPr>
     <w:tblPr>
       <w:tblBorders>
-        <w:top w:val="single" w:color="auto" w:sz="4" w:space="0"/>
-        <w:left w:val="single" w:color="auto" w:sz="4" w:space="0"/>
-        <w:bottom w:val="single" w:color="auto" w:sz="4" w:space="0"/>
-        <w:right w:val="single" w:color="auto" w:sz="4" w:space="0"/>
-        <w:insideH w:val="single" w:color="auto" w:sz="4" w:space="0"/>
-        <w:insideV w:val="single" w:color="auto" w:sz="4" w:space="0"/>
+        <w:top w:val="single" w:sz="4" w:space="0" w:color="auto"/>
+        <w:left w:val="single" w:sz="4" w:space="0" w:color="auto"/>
+        <w:bottom w:val="single" w:sz="4" w:space="0" w:color="auto"/>
+        <w:right w:val="single" w:sz="4" w:space="0" w:color="auto"/>
+        <w:insideH w:val="single" w:sz="4" w:space="0" w:color="auto"/>
+        <w:insideV w:val="single" w:sz="4" w:space="0" w:color="auto"/>
       </w:tblBorders>
     </w:tblPr>
   </w:style>
-  <w:style w:type="paragraph" w:styleId="6">
+  <w:style w:type="paragraph" w:styleId="a5">
     <w:name w:val="List Paragraph"/>
-    <w:basedOn w:val="1"/>
+    <w:basedOn w:val="a"/>
+    <w:uiPriority w:val="34"/>
     <w:qFormat/>
-    <w:uiPriority w:val="34"/>
     <w:pPr>
-      <w:ind w:firstLine="420" w:firstLineChars="200"/>
+      <w:ind w:firstLineChars="200" w:firstLine="420"/>
     </w:pPr>
   </w:style>
 </w:styles>
@@ -6568,6 +7074,7 @@
     </a:fmtScheme>
   </a:themeElements>
   <a:objectDefaults/>
+  <a:extraClrSchemeLst/>
 </a:theme>
 </file>
 
@@ -6577,6 +7084,8 @@
 
 <file path=customXml/itemProps1.xml><?xml version="1.0" encoding="utf-8"?>
 <ds:datastoreItem xmlns:ds="http://schemas.openxmlformats.org/officeDocument/2006/customXml" ds:itemID="{6BF9BB4B-D3AA-4840-BDB7-7F74CE588038}">
-  <ds:schemaRefs/>
+  <ds:schemaRefs>
+    <ds:schemaRef ds:uri="http://schemas.openxmlformats.org/officeDocument/2006/bibliography"/>
+  </ds:schemaRefs>
 </ds:datastoreItem>
 </file>
</xml_diff>